<commit_message>
lần 6 sửa lỡi chính tả
</commit_message>
<xml_diff>
--- a/MyProjectMgnt.docx
+++ b/MyProjectMgnt.docx
@@ -2720,6 +2720,74 @@
           </w:p>
         </w:tc>
       </w:tr>
+      <w:tr>
+        <w:trPr>
+          <w:trHeight w:val="540"/>
+        </w:trPr>
+        <w:tc>
+          <w:tcPr>
+            <w:cnfStyle w:val="001000000000" w:firstRow="0" w:lastRow="0" w:firstColumn="1" w:lastColumn="0" w:oddVBand="0" w:evenVBand="0" w:oddHBand="0" w:evenHBand="0" w:firstRowFirstColumn="0" w:firstRowLastColumn="0" w:lastRowFirstColumn="0" w:lastRowLastColumn="0"/>
+            <w:tcW w:w="1495" w:type="dxa"/>
+          </w:tcPr>
+          <w:p>
+            <w:r>
+              <w:t>04/01/2019</w:t>
+            </w:r>
+          </w:p>
+        </w:tc>
+        <w:tc>
+          <w:tcPr>
+            <w:tcW w:w="3000" w:type="dxa"/>
+          </w:tcPr>
+          <w:p>
+            <w:pPr>
+              <w:cnfStyle w:val="000000000000" w:firstRow="0" w:lastRow="0" w:firstColumn="0" w:lastColumn="0" w:oddVBand="0" w:evenVBand="0" w:oddHBand="0" w:evenHBand="0" w:firstRowFirstColumn="0" w:firstRowLastColumn="0" w:lastRowFirstColumn="0" w:lastRowLastColumn="0"/>
+            </w:pPr>
+            <w:r>
+              <w:t>Sửa lỗi chính tả</w:t>
+            </w:r>
+          </w:p>
+        </w:tc>
+        <w:tc>
+          <w:tcPr>
+            <w:tcW w:w="810" w:type="dxa"/>
+          </w:tcPr>
+          <w:p>
+            <w:pPr>
+              <w:cnfStyle w:val="000000000000" w:firstRow="0" w:lastRow="0" w:firstColumn="0" w:lastColumn="0" w:oddVBand="0" w:evenVBand="0" w:oddHBand="0" w:evenHBand="0" w:firstRowFirstColumn="0" w:firstRowLastColumn="0" w:lastRowFirstColumn="0" w:lastRowLastColumn="0"/>
+            </w:pPr>
+            <w:r>
+              <w:t>0.4.1</w:t>
+            </w:r>
+          </w:p>
+        </w:tc>
+        <w:tc>
+          <w:tcPr>
+            <w:tcW w:w="1710" w:type="dxa"/>
+          </w:tcPr>
+          <w:p>
+            <w:pPr>
+              <w:cnfStyle w:val="000000000000" w:firstRow="0" w:lastRow="0" w:firstColumn="0" w:lastColumn="0" w:oddVBand="0" w:evenVBand="0" w:oddHBand="0" w:evenHBand="0" w:firstRowFirstColumn="0" w:firstRowLastColumn="0" w:lastRowFirstColumn="0" w:lastRowLastColumn="0"/>
+            </w:pPr>
+            <w:r>
+              <w:t>Bùi Đức Hòa</w:t>
+            </w:r>
+          </w:p>
+        </w:tc>
+        <w:tc>
+          <w:tcPr>
+            <w:tcW w:w="1715" w:type="dxa"/>
+          </w:tcPr>
+          <w:p>
+            <w:pPr>
+              <w:cnfStyle w:val="000000000000" w:firstRow="0" w:lastRow="0" w:firstColumn="0" w:lastColumn="0" w:oddVBand="0" w:evenVBand="0" w:oddHBand="0" w:evenHBand="0" w:firstRowFirstColumn="0" w:firstRowLastColumn="0" w:lastRowFirstColumn="0" w:lastRowLastColumn="0"/>
+            </w:pPr>
+            <w:r>
+              <w:t>Đặng Văn Cường</w:t>
+            </w:r>
+          </w:p>
+        </w:tc>
+      </w:tr>
     </w:tbl>
     <w:p>
       <w:pPr>
@@ -3885,10 +3953,18 @@
         </w:numPr>
       </w:pPr>
       <w:r>
-        <w:t>Tạo sự thoải mái, hài lòng cho khách hàng của khách hàng</w:t>
-      </w:r>
-      <w:r>
-        <w:t xml:space="preserve"> , ở đây là sinh viên của trường đại học A Sao.</w:t>
+        <w:t xml:space="preserve">Tạo sự thoải mái, hài lòng cho khách hàng của khách </w:t>
+      </w:r>
+      <w:proofErr w:type="gramStart"/>
+      <w:r>
+        <w:t>hàng</w:t>
+      </w:r>
+      <w:r>
+        <w:t xml:space="preserve"> ,</w:t>
+      </w:r>
+      <w:proofErr w:type="gramEnd"/>
+      <w:r>
+        <w:t xml:space="preserve"> ở đây là sinh viên của trường đại học A Sao.</w:t>
       </w:r>
     </w:p>
     <w:p>
@@ -4073,8 +4149,13 @@
         </w:numPr>
       </w:pPr>
       <w:r>
-        <w:t>Máy chủ :</w:t>
-      </w:r>
+        <w:t xml:space="preserve">Máy </w:t>
+      </w:r>
+      <w:proofErr w:type="gramStart"/>
+      <w:r>
+        <w:t>chủ :</w:t>
+      </w:r>
+      <w:proofErr w:type="gramEnd"/>
       <w:r>
         <w:t xml:space="preserve"> Cung cấp API cho ứng dụng di động</w:t>
       </w:r>
@@ -5185,7 +5266,15 @@
         </w:numPr>
       </w:pPr>
       <w:r>
-        <w:t>Tổng thời gian thực hiện: 16 tuần ( 4 tháng ).</w:t>
+        <w:t xml:space="preserve">Tổng thời gian thực hiện: 16 tuần </w:t>
+      </w:r>
+      <w:proofErr w:type="gramStart"/>
+      <w:r>
+        <w:t>( 4</w:t>
+      </w:r>
+      <w:proofErr w:type="gramEnd"/>
+      <w:r>
+        <w:t xml:space="preserve"> tháng ).</w:t>
       </w:r>
     </w:p>
     <w:p>
@@ -5631,10 +5720,18 @@
         </w:numPr>
       </w:pPr>
       <w:r>
-        <w:t>Kiểm thử chức năng (Functional Testing)</w:t>
-      </w:r>
-      <w:r>
-        <w:t xml:space="preserve"> : </w:t>
+        <w:t>Kiểm thử chức năng (Functional Testing</w:t>
+      </w:r>
+      <w:proofErr w:type="gramStart"/>
+      <w:r>
+        <w:t>)</w:t>
+      </w:r>
+      <w:r>
+        <w:t xml:space="preserve"> :</w:t>
+      </w:r>
+      <w:proofErr w:type="gramEnd"/>
+      <w:r>
+        <w:t xml:space="preserve"> </w:t>
       </w:r>
       <w:r>
         <w:t>Được thực hiện vào mỗi cuối tháng, trước khi trình bày phiên bản mẫu cho khách hàng.</w:t>
@@ -5782,6 +5879,8 @@
       <w:r>
         <w:t>+ Cài đặt bằng file binary APK.</w:t>
       </w:r>
+    </w:p>
+    <w:p>
       <w:bookmarkStart w:id="18" w:name="_GoBack"/>
       <w:bookmarkEnd w:id="18"/>
     </w:p>
@@ -11208,7 +11307,7 @@
 </file>
 
 <file path=customXml/itemProps1.xml><?xml version="1.0" encoding="utf-8"?>
-<ds:datastoreItem xmlns:ds="http://schemas.openxmlformats.org/officeDocument/2006/customXml" ds:itemID="{28976227-569B-4C9E-8B51-F9A7BE3DBDE7}">
+<ds:datastoreItem xmlns:ds="http://schemas.openxmlformats.org/officeDocument/2006/customXml" ds:itemID="{4C353B9F-AE5A-4AA8-A0F4-A77CDB53B142}">
   <ds:schemaRefs>
     <ds:schemaRef ds:uri="http://schemas.openxmlformats.org/officeDocument/2006/bibliography"/>
   </ds:schemaRefs>

</xml_diff>

<commit_message>
lần 7 Hoàn thành mục 5
</commit_message>
<xml_diff>
--- a/MyProjectMgnt.docx
+++ b/MyProjectMgnt.docx
@@ -2788,6 +2788,74 @@
           </w:p>
         </w:tc>
       </w:tr>
+      <w:tr>
+        <w:trPr>
+          <w:trHeight w:val="540"/>
+        </w:trPr>
+        <w:tc>
+          <w:tcPr>
+            <w:cnfStyle w:val="001000000000" w:firstRow="0" w:lastRow="0" w:firstColumn="1" w:lastColumn="0" w:oddVBand="0" w:evenVBand="0" w:oddHBand="0" w:evenHBand="0" w:firstRowFirstColumn="0" w:firstRowLastColumn="0" w:lastRowFirstColumn="0" w:lastRowLastColumn="0"/>
+            <w:tcW w:w="1495" w:type="dxa"/>
+          </w:tcPr>
+          <w:p>
+            <w:r>
+              <w:t>05/01/2019</w:t>
+            </w:r>
+          </w:p>
+        </w:tc>
+        <w:tc>
+          <w:tcPr>
+            <w:tcW w:w="3000" w:type="dxa"/>
+          </w:tcPr>
+          <w:p>
+            <w:pPr>
+              <w:cnfStyle w:val="000000000000" w:firstRow="0" w:lastRow="0" w:firstColumn="0" w:lastColumn="0" w:oddVBand="0" w:evenVBand="0" w:oddHBand="0" w:evenHBand="0" w:firstRowFirstColumn="0" w:firstRowLastColumn="0" w:lastRowFirstColumn="0" w:lastRowLastColumn="0"/>
+            </w:pPr>
+            <w:r>
+              <w:t>Hoàn thành mục 5</w:t>
+            </w:r>
+          </w:p>
+        </w:tc>
+        <w:tc>
+          <w:tcPr>
+            <w:tcW w:w="810" w:type="dxa"/>
+          </w:tcPr>
+          <w:p>
+            <w:pPr>
+              <w:cnfStyle w:val="000000000000" w:firstRow="0" w:lastRow="0" w:firstColumn="0" w:lastColumn="0" w:oddVBand="0" w:evenVBand="0" w:oddHBand="0" w:evenHBand="0" w:firstRowFirstColumn="0" w:firstRowLastColumn="0" w:lastRowFirstColumn="0" w:lastRowLastColumn="0"/>
+            </w:pPr>
+            <w:r>
+              <w:t>0.5</w:t>
+            </w:r>
+          </w:p>
+        </w:tc>
+        <w:tc>
+          <w:tcPr>
+            <w:tcW w:w="1710" w:type="dxa"/>
+          </w:tcPr>
+          <w:p>
+            <w:pPr>
+              <w:cnfStyle w:val="000000000000" w:firstRow="0" w:lastRow="0" w:firstColumn="0" w:lastColumn="0" w:oddVBand="0" w:evenVBand="0" w:oddHBand="0" w:evenHBand="0" w:firstRowFirstColumn="0" w:firstRowLastColumn="0" w:lastRowFirstColumn="0" w:lastRowLastColumn="0"/>
+            </w:pPr>
+            <w:r>
+              <w:t>Bùi Đức Hòa</w:t>
+            </w:r>
+          </w:p>
+        </w:tc>
+        <w:tc>
+          <w:tcPr>
+            <w:tcW w:w="1715" w:type="dxa"/>
+          </w:tcPr>
+          <w:p>
+            <w:pPr>
+              <w:cnfStyle w:val="000000000000" w:firstRow="0" w:lastRow="0" w:firstColumn="0" w:lastColumn="0" w:oddVBand="0" w:evenVBand="0" w:oddHBand="0" w:evenHBand="0" w:firstRowFirstColumn="0" w:firstRowLastColumn="0" w:lastRowFirstColumn="0" w:lastRowLastColumn="0"/>
+            </w:pPr>
+            <w:r>
+              <w:t>Đặng Văn Cường</w:t>
+            </w:r>
+          </w:p>
+        </w:tc>
+      </w:tr>
     </w:tbl>
     <w:p>
       <w:pPr>
@@ -3953,18 +4021,10 @@
         </w:numPr>
       </w:pPr>
       <w:r>
-        <w:t xml:space="preserve">Tạo sự thoải mái, hài lòng cho khách hàng của khách </w:t>
-      </w:r>
-      <w:proofErr w:type="gramStart"/>
-      <w:r>
-        <w:t>hàng</w:t>
-      </w:r>
-      <w:r>
-        <w:t xml:space="preserve"> ,</w:t>
-      </w:r>
-      <w:proofErr w:type="gramEnd"/>
-      <w:r>
-        <w:t xml:space="preserve"> ở đây là sinh viên của trường đại học A Sao.</w:t>
+        <w:t>Tạo sự thoải mái, hài lòng cho khách hàng của khách hàng</w:t>
+      </w:r>
+      <w:r>
+        <w:t xml:space="preserve"> , ở đây là sinh viên của trường đại học A Sao.</w:t>
       </w:r>
     </w:p>
     <w:p>
@@ -4149,13 +4209,8 @@
         </w:numPr>
       </w:pPr>
       <w:r>
-        <w:t xml:space="preserve">Máy </w:t>
-      </w:r>
-      <w:proofErr w:type="gramStart"/>
-      <w:r>
-        <w:t>chủ :</w:t>
-      </w:r>
-      <w:proofErr w:type="gramEnd"/>
+        <w:t>Máy chủ :</w:t>
+      </w:r>
       <w:r>
         <w:t xml:space="preserve"> Cung cấp API cho ứng dụng di động</w:t>
       </w:r>
@@ -5266,15 +5321,7 @@
         </w:numPr>
       </w:pPr>
       <w:r>
-        <w:t xml:space="preserve">Tổng thời gian thực hiện: 16 tuần </w:t>
-      </w:r>
-      <w:proofErr w:type="gramStart"/>
-      <w:r>
-        <w:t>( 4</w:t>
-      </w:r>
-      <w:proofErr w:type="gramEnd"/>
-      <w:r>
-        <w:t xml:space="preserve"> tháng ).</w:t>
+        <w:t>Tổng thời gian thực hiện: 16 tuần ( 4 tháng ).</w:t>
       </w:r>
     </w:p>
     <w:p>
@@ -5720,18 +5767,10 @@
         </w:numPr>
       </w:pPr>
       <w:r>
-        <w:t>Kiểm thử chức năng (Functional Testing</w:t>
-      </w:r>
-      <w:proofErr w:type="gramStart"/>
-      <w:r>
-        <w:t>)</w:t>
-      </w:r>
-      <w:r>
-        <w:t xml:space="preserve"> :</w:t>
-      </w:r>
-      <w:proofErr w:type="gramEnd"/>
-      <w:r>
-        <w:t xml:space="preserve"> </w:t>
+        <w:t>Kiểm thử chức năng (Functional Testing)</w:t>
+      </w:r>
+      <w:r>
+        <w:t xml:space="preserve"> : </w:t>
       </w:r>
       <w:r>
         <w:t>Được thực hiện vào mỗi cuối tháng, trước khi trình bày phiên bản mẫu cho khách hàng.</w:t>
@@ -5881,8 +5920,319 @@
       </w:r>
     </w:p>
     <w:p>
-      <w:bookmarkStart w:id="18" w:name="_GoBack"/>
+      <w:pPr>
+        <w:pStyle w:val="u1"/>
+      </w:pPr>
+      <w:bookmarkStart w:id="18" w:name="_Toc527975142"/>
+      <w:r>
+        <w:t>Ước lượng giá thành</w:t>
+      </w:r>
       <w:bookmarkEnd w:id="18"/>
+    </w:p>
+    <w:p>
+      <w:r>
+        <w:t>Bảng ước lượng giá thành dự án:</w:t>
+      </w:r>
+    </w:p>
+    <w:tbl>
+      <w:tblPr>
+        <w:tblStyle w:val="LiBang"/>
+        <w:tblW w:w="0" w:type="auto"/>
+        <w:tblLook w:val="04A0" w:firstRow="1" w:lastRow="0" w:firstColumn="1" w:lastColumn="0" w:noHBand="0" w:noVBand="1"/>
+      </w:tblPr>
+      <w:tblGrid>
+        <w:gridCol w:w="715"/>
+        <w:gridCol w:w="5131"/>
+        <w:gridCol w:w="2924"/>
+      </w:tblGrid>
+      <w:tr>
+        <w:tc>
+          <w:tcPr>
+            <w:tcW w:w="715" w:type="dxa"/>
+          </w:tcPr>
+          <w:p>
+            <w:r>
+              <w:t>STT</w:t>
+            </w:r>
+          </w:p>
+        </w:tc>
+        <w:tc>
+          <w:tcPr>
+            <w:tcW w:w="5131" w:type="dxa"/>
+          </w:tcPr>
+          <w:p>
+            <w:r>
+              <w:t>Mô tả</w:t>
+            </w:r>
+          </w:p>
+        </w:tc>
+        <w:tc>
+          <w:tcPr>
+            <w:tcW w:w="2924" w:type="dxa"/>
+          </w:tcPr>
+          <w:p>
+            <w:r>
+              <w:t>Chi phí</w:t>
+            </w:r>
+            <w:r>
+              <w:t xml:space="preserve"> (VND)</w:t>
+            </w:r>
+          </w:p>
+        </w:tc>
+      </w:tr>
+      <w:tr>
+        <w:tc>
+          <w:tcPr>
+            <w:tcW w:w="715" w:type="dxa"/>
+          </w:tcPr>
+          <w:p>
+            <w:r>
+              <w:t>1</w:t>
+            </w:r>
+          </w:p>
+        </w:tc>
+        <w:tc>
+          <w:tcPr>
+            <w:tcW w:w="5131" w:type="dxa"/>
+          </w:tcPr>
+          <w:p>
+            <w:r>
+              <w:t>Khảo sát, phân tích yêu cầu</w:t>
+            </w:r>
+          </w:p>
+        </w:tc>
+        <w:tc>
+          <w:tcPr>
+            <w:tcW w:w="2924" w:type="dxa"/>
+          </w:tcPr>
+          <w:p>
+            <w:r>
+              <w:t xml:space="preserve">5.000.000 </w:t>
+            </w:r>
+          </w:p>
+        </w:tc>
+      </w:tr>
+      <w:tr>
+        <w:tc>
+          <w:tcPr>
+            <w:tcW w:w="715" w:type="dxa"/>
+          </w:tcPr>
+          <w:p>
+            <w:r>
+              <w:t>2</w:t>
+            </w:r>
+          </w:p>
+        </w:tc>
+        <w:tc>
+          <w:tcPr>
+            <w:tcW w:w="5131" w:type="dxa"/>
+          </w:tcPr>
+          <w:p>
+            <w:r>
+              <w:t>Phân tích thiết kế hệ thống</w:t>
+            </w:r>
+          </w:p>
+        </w:tc>
+        <w:tc>
+          <w:tcPr>
+            <w:tcW w:w="2924" w:type="dxa"/>
+          </w:tcPr>
+          <w:p>
+            <w:r>
+              <w:t>2.000.000</w:t>
+            </w:r>
+          </w:p>
+        </w:tc>
+      </w:tr>
+      <w:tr>
+        <w:tc>
+          <w:tcPr>
+            <w:tcW w:w="715" w:type="dxa"/>
+          </w:tcPr>
+          <w:p>
+            <w:r>
+              <w:t>3</w:t>
+            </w:r>
+          </w:p>
+        </w:tc>
+        <w:tc>
+          <w:tcPr>
+            <w:tcW w:w="5131" w:type="dxa"/>
+          </w:tcPr>
+          <w:p>
+            <w:r>
+              <w:t>Lập trình</w:t>
+            </w:r>
+          </w:p>
+        </w:tc>
+        <w:tc>
+          <w:tcPr>
+            <w:tcW w:w="2924" w:type="dxa"/>
+          </w:tcPr>
+          <w:p>
+            <w:r>
+              <w:t>40.000.000</w:t>
+            </w:r>
+          </w:p>
+        </w:tc>
+      </w:tr>
+      <w:tr>
+        <w:tc>
+          <w:tcPr>
+            <w:tcW w:w="715" w:type="dxa"/>
+          </w:tcPr>
+          <w:p>
+            <w:r>
+              <w:t>4</w:t>
+            </w:r>
+          </w:p>
+        </w:tc>
+        <w:tc>
+          <w:tcPr>
+            <w:tcW w:w="5131" w:type="dxa"/>
+          </w:tcPr>
+          <w:p>
+            <w:r>
+              <w:t>Kiểm thử</w:t>
+            </w:r>
+          </w:p>
+        </w:tc>
+        <w:tc>
+          <w:tcPr>
+            <w:tcW w:w="2924" w:type="dxa"/>
+          </w:tcPr>
+          <w:p>
+            <w:r>
+              <w:t>20.000.000</w:t>
+            </w:r>
+          </w:p>
+        </w:tc>
+      </w:tr>
+      <w:tr>
+        <w:tc>
+          <w:tcPr>
+            <w:tcW w:w="715" w:type="dxa"/>
+          </w:tcPr>
+          <w:p>
+            <w:r>
+              <w:t>5</w:t>
+            </w:r>
+          </w:p>
+        </w:tc>
+        <w:tc>
+          <w:tcPr>
+            <w:tcW w:w="5131" w:type="dxa"/>
+          </w:tcPr>
+          <w:p>
+            <w:r>
+              <w:t>Cài đặt, triển khai hệ thống</w:t>
+            </w:r>
+          </w:p>
+        </w:tc>
+        <w:tc>
+          <w:tcPr>
+            <w:tcW w:w="2924" w:type="dxa"/>
+          </w:tcPr>
+          <w:p>
+            <w:r>
+              <w:t>3.000.000</w:t>
+            </w:r>
+          </w:p>
+        </w:tc>
+      </w:tr>
+      <w:tr>
+        <w:tc>
+          <w:tcPr>
+            <w:tcW w:w="715" w:type="dxa"/>
+          </w:tcPr>
+          <w:p>
+            <w:r>
+              <w:t>6</w:t>
+            </w:r>
+          </w:p>
+        </w:tc>
+        <w:tc>
+          <w:tcPr>
+            <w:tcW w:w="5131" w:type="dxa"/>
+          </w:tcPr>
+          <w:p>
+            <w:r>
+              <w:t>Bảo hành</w:t>
+            </w:r>
+          </w:p>
+        </w:tc>
+        <w:tc>
+          <w:tcPr>
+            <w:tcW w:w="2924" w:type="dxa"/>
+          </w:tcPr>
+          <w:p>
+            <w:r>
+              <w:t>12.000.000</w:t>
+            </w:r>
+          </w:p>
+        </w:tc>
+      </w:tr>
+      <w:tr>
+        <w:tc>
+          <w:tcPr>
+            <w:tcW w:w="715" w:type="dxa"/>
+          </w:tcPr>
+          <w:p>
+            <w:r>
+              <w:lastRenderedPageBreak/>
+              <w:t>7</w:t>
+            </w:r>
+          </w:p>
+        </w:tc>
+        <w:tc>
+          <w:tcPr>
+            <w:tcW w:w="5131" w:type="dxa"/>
+          </w:tcPr>
+          <w:p>
+            <w:r>
+              <w:t>Mã nguồn</w:t>
+            </w:r>
+          </w:p>
+        </w:tc>
+        <w:tc>
+          <w:tcPr>
+            <w:tcW w:w="2924" w:type="dxa"/>
+          </w:tcPr>
+          <w:p>
+            <w:r>
+              <w:t>8.000.000</w:t>
+            </w:r>
+          </w:p>
+        </w:tc>
+      </w:tr>
+      <w:tr>
+        <w:tc>
+          <w:tcPr>
+            <w:tcW w:w="715" w:type="dxa"/>
+          </w:tcPr>
+          <w:p/>
+        </w:tc>
+        <w:tc>
+          <w:tcPr>
+            <w:tcW w:w="5131" w:type="dxa"/>
+          </w:tcPr>
+          <w:p/>
+        </w:tc>
+        <w:tc>
+          <w:tcPr>
+            <w:tcW w:w="2924" w:type="dxa"/>
+          </w:tcPr>
+          <w:p>
+            <w:r>
+              <w:t>Tổng: 90.000.000</w:t>
+            </w:r>
+          </w:p>
+        </w:tc>
+      </w:tr>
+    </w:tbl>
+    <w:p>
+      <w:bookmarkStart w:id="19" w:name="_GoBack"/>
+      <w:bookmarkEnd w:id="19"/>
     </w:p>
     <w:sectPr>
       <w:headerReference w:type="even" r:id="rId18"/>
@@ -11307,7 +11657,7 @@
 </file>
 
 <file path=customXml/itemProps1.xml><?xml version="1.0" encoding="utf-8"?>
-<ds:datastoreItem xmlns:ds="http://schemas.openxmlformats.org/officeDocument/2006/customXml" ds:itemID="{4C353B9F-AE5A-4AA8-A0F4-A77CDB53B142}">
+<ds:datastoreItem xmlns:ds="http://schemas.openxmlformats.org/officeDocument/2006/customXml" ds:itemID="{2A31EABB-18EB-4842-9D33-13803998D4CE}">
   <ds:schemaRefs>
     <ds:schemaRef ds:uri="http://schemas.openxmlformats.org/officeDocument/2006/bibliography"/>
   </ds:schemaRefs>

</xml_diff>

<commit_message>
lần 8 Hoàn thành mục 6
</commit_message>
<xml_diff>
--- a/MyProjectMgnt.docx
+++ b/MyProjectMgnt.docx
@@ -2856,6 +2856,74 @@
           </w:p>
         </w:tc>
       </w:tr>
+      <w:tr>
+        <w:trPr>
+          <w:trHeight w:val="540"/>
+        </w:trPr>
+        <w:tc>
+          <w:tcPr>
+            <w:cnfStyle w:val="001000000000" w:firstRow="0" w:lastRow="0" w:firstColumn="1" w:lastColumn="0" w:oddVBand="0" w:evenVBand="0" w:oddHBand="0" w:evenHBand="0" w:firstRowFirstColumn="0" w:firstRowLastColumn="0" w:lastRowFirstColumn="0" w:lastRowLastColumn="0"/>
+            <w:tcW w:w="1495" w:type="dxa"/>
+          </w:tcPr>
+          <w:p>
+            <w:r>
+              <w:t>05/01/2019</w:t>
+            </w:r>
+          </w:p>
+        </w:tc>
+        <w:tc>
+          <w:tcPr>
+            <w:tcW w:w="3000" w:type="dxa"/>
+          </w:tcPr>
+          <w:p>
+            <w:pPr>
+              <w:cnfStyle w:val="000000000000" w:firstRow="0" w:lastRow="0" w:firstColumn="0" w:lastColumn="0" w:oddVBand="0" w:evenVBand="0" w:oddHBand="0" w:evenHBand="0" w:firstRowFirstColumn="0" w:firstRowLastColumn="0" w:lastRowFirstColumn="0" w:lastRowLastColumn="0"/>
+            </w:pPr>
+            <w:r>
+              <w:t>Hoàn thành mục 6</w:t>
+            </w:r>
+          </w:p>
+        </w:tc>
+        <w:tc>
+          <w:tcPr>
+            <w:tcW w:w="810" w:type="dxa"/>
+          </w:tcPr>
+          <w:p>
+            <w:pPr>
+              <w:cnfStyle w:val="000000000000" w:firstRow="0" w:lastRow="0" w:firstColumn="0" w:lastColumn="0" w:oddVBand="0" w:evenVBand="0" w:oddHBand="0" w:evenHBand="0" w:firstRowFirstColumn="0" w:firstRowLastColumn="0" w:lastRowFirstColumn="0" w:lastRowLastColumn="0"/>
+            </w:pPr>
+            <w:r>
+              <w:t>0.6</w:t>
+            </w:r>
+          </w:p>
+        </w:tc>
+        <w:tc>
+          <w:tcPr>
+            <w:tcW w:w="1710" w:type="dxa"/>
+          </w:tcPr>
+          <w:p>
+            <w:pPr>
+              <w:cnfStyle w:val="000000000000" w:firstRow="0" w:lastRow="0" w:firstColumn="0" w:lastColumn="0" w:oddVBand="0" w:evenVBand="0" w:oddHBand="0" w:evenHBand="0" w:firstRowFirstColumn="0" w:firstRowLastColumn="0" w:lastRowFirstColumn="0" w:lastRowLastColumn="0"/>
+            </w:pPr>
+            <w:r>
+              <w:t>Bùi Đức Hòa</w:t>
+            </w:r>
+          </w:p>
+        </w:tc>
+        <w:tc>
+          <w:tcPr>
+            <w:tcW w:w="1715" w:type="dxa"/>
+          </w:tcPr>
+          <w:p>
+            <w:pPr>
+              <w:cnfStyle w:val="000000000000" w:firstRow="0" w:lastRow="0" w:firstColumn="0" w:lastColumn="0" w:oddVBand="0" w:evenVBand="0" w:oddHBand="0" w:evenHBand="0" w:firstRowFirstColumn="0" w:firstRowLastColumn="0" w:lastRowFirstColumn="0" w:lastRowLastColumn="0"/>
+            </w:pPr>
+            <w:r>
+              <w:t>Đặng Văn Cường</w:t>
+            </w:r>
+          </w:p>
+        </w:tc>
+      </w:tr>
     </w:tbl>
     <w:p>
       <w:pPr>
@@ -6230,9 +6298,248 @@
         </w:tc>
       </w:tr>
     </w:tbl>
-    <w:p>
-      <w:bookmarkStart w:id="19" w:name="_GoBack"/>
+    <w:p/>
+    <w:p>
+      <w:pPr>
+        <w:pStyle w:val="u1"/>
+      </w:pPr>
+      <w:bookmarkStart w:id="19" w:name="_Toc527975143"/>
+      <w:r>
+        <w:t>Phân chia các giai đoạn</w:t>
+      </w:r>
+      <w:r>
+        <w:t xml:space="preserve"> chính</w:t>
+      </w:r>
       <w:bookmarkEnd w:id="19"/>
+    </w:p>
+    <w:p>
+      <w:r>
+        <w:t>Phân chia giai đoạn:</w:t>
+      </w:r>
+    </w:p>
+    <w:p>
+      <w:pPr>
+        <w:pStyle w:val="oancuaDanhsach"/>
+        <w:numPr>
+          <w:ilvl w:val="0"/>
+          <w:numId w:val="34"/>
+        </w:numPr>
+      </w:pPr>
+      <w:r>
+        <w:t>1 Tháng</w:t>
+      </w:r>
+      <w:r>
+        <w:t xml:space="preserve">: </w:t>
+      </w:r>
+    </w:p>
+    <w:p>
+      <w:pPr>
+        <w:pStyle w:val="oancuaDanhsach"/>
+        <w:ind w:left="720"/>
+      </w:pPr>
+      <w:r>
+        <w:t>+ Khảo sát, phân tích yêu cầu</w:t>
+      </w:r>
+    </w:p>
+    <w:p>
+      <w:pPr>
+        <w:pStyle w:val="oancuaDanhsach"/>
+        <w:ind w:left="720"/>
+      </w:pPr>
+      <w:r>
+        <w:t>+ Hoàn thiện chức năng đến hết mục C2e.</w:t>
+      </w:r>
+    </w:p>
+    <w:p>
+      <w:pPr>
+        <w:pStyle w:val="oancuaDanhsach"/>
+        <w:ind w:left="720"/>
+      </w:pPr>
+      <w:r>
+        <w:t>+ Lập báo cáo, họp mặt khách hàng lần 1.</w:t>
+      </w:r>
+    </w:p>
+    <w:p>
+      <w:pPr>
+        <w:pStyle w:val="oancuaDanhsach"/>
+        <w:ind w:left="720"/>
+      </w:pPr>
+      <w:r>
+        <w:t xml:space="preserve">+ Chi trả tiền dự án </w:t>
+      </w:r>
+      <w:r>
+        <w:t>lần</w:t>
+      </w:r>
+      <w:r>
+        <w:t xml:space="preserve"> 1</w:t>
+      </w:r>
+      <w:r>
+        <w:t xml:space="preserve"> (20.000.000)</w:t>
+      </w:r>
+    </w:p>
+    <w:p>
+      <w:pPr>
+        <w:pStyle w:val="oancuaDanhsach"/>
+        <w:numPr>
+          <w:ilvl w:val="0"/>
+          <w:numId w:val="34"/>
+        </w:numPr>
+      </w:pPr>
+      <w:r>
+        <w:t>2 Tháng:</w:t>
+      </w:r>
+    </w:p>
+    <w:p>
+      <w:pPr>
+        <w:pStyle w:val="oancuaDanhsach"/>
+        <w:ind w:left="720"/>
+      </w:pPr>
+      <w:r>
+        <w:t xml:space="preserve">+ Hoàn thiện chức năng đến hết mục </w:t>
+      </w:r>
+      <w:r>
+        <w:t>C3.</w:t>
+      </w:r>
+    </w:p>
+    <w:p>
+      <w:pPr>
+        <w:pStyle w:val="oancuaDanhsach"/>
+        <w:ind w:left="720"/>
+      </w:pPr>
+      <w:r>
+        <w:t>+ Lập báo cáo, họp mặt khách hàng lần 2</w:t>
+      </w:r>
+    </w:p>
+    <w:p>
+      <w:pPr>
+        <w:pStyle w:val="oancuaDanhsach"/>
+        <w:ind w:left="720"/>
+      </w:pPr>
+      <w:r>
+        <w:t>+ Chi trả tiền dự án làn 2 (20.000.000)</w:t>
+      </w:r>
+    </w:p>
+    <w:p>
+      <w:pPr>
+        <w:pStyle w:val="oancuaDanhsach"/>
+        <w:numPr>
+          <w:ilvl w:val="0"/>
+          <w:numId w:val="34"/>
+        </w:numPr>
+      </w:pPr>
+      <w:r>
+        <w:t>3 Tháng:</w:t>
+      </w:r>
+    </w:p>
+    <w:p>
+      <w:pPr>
+        <w:pStyle w:val="oancuaDanhsach"/>
+        <w:ind w:left="720"/>
+      </w:pPr>
+      <w:r>
+        <w:t>+ Hoàn thiện sản phẩm.</w:t>
+      </w:r>
+    </w:p>
+    <w:p>
+      <w:pPr>
+        <w:pStyle w:val="oancuaDanhsach"/>
+        <w:ind w:left="720"/>
+      </w:pPr>
+      <w:r>
+        <w:t>+ Lập báo cáo, họp mặt khách hàng lần 3.</w:t>
+      </w:r>
+    </w:p>
+    <w:p>
+      <w:pPr>
+        <w:pStyle w:val="oancuaDanhsach"/>
+        <w:ind w:left="720"/>
+      </w:pPr>
+      <w:r>
+        <w:t>+ Triển khai phiên bàn thử nghiệm Open Beta.</w:t>
+      </w:r>
+    </w:p>
+    <w:p>
+      <w:pPr>
+        <w:pStyle w:val="oancuaDanhsach"/>
+        <w:ind w:left="720"/>
+      </w:pPr>
+      <w:r>
+        <w:t>+ Chi trả tiền dự án lần 3 (20.000.000)</w:t>
+      </w:r>
+    </w:p>
+    <w:p>
+      <w:pPr>
+        <w:pStyle w:val="oancuaDanhsach"/>
+        <w:numPr>
+          <w:ilvl w:val="0"/>
+          <w:numId w:val="34"/>
+        </w:numPr>
+      </w:pPr>
+      <w:r>
+        <w:t>4 Tháng:</w:t>
+      </w:r>
+    </w:p>
+    <w:p>
+      <w:pPr>
+        <w:pStyle w:val="oancuaDanhsach"/>
+        <w:ind w:left="720"/>
+      </w:pPr>
+      <w:r>
+        <w:t>+ Bàn giao sản phẩm.</w:t>
+      </w:r>
+    </w:p>
+    <w:p>
+      <w:pPr>
+        <w:pStyle w:val="oancuaDanhsach"/>
+        <w:ind w:left="720"/>
+      </w:pPr>
+      <w:r>
+        <w:t>+ Triển khai, cài đặt trên hệ thống khách hàng.</w:t>
+      </w:r>
+    </w:p>
+    <w:p>
+      <w:pPr>
+        <w:pStyle w:val="oancuaDanhsach"/>
+        <w:ind w:left="720"/>
+      </w:pPr>
+      <w:r>
+        <w:t>+ Chi trả tiền dự án lần cuối (30.000.000)</w:t>
+      </w:r>
+    </w:p>
+    <w:p>
+      <w:pPr>
+        <w:pStyle w:val="oancuaDanhsach"/>
+        <w:ind w:left="720"/>
+      </w:pPr>
+    </w:p>
+    <w:p>
+      <w:pPr>
+        <w:pStyle w:val="oancuaDanhsach"/>
+        <w:ind w:left="720"/>
+      </w:pPr>
+    </w:p>
+    <w:p>
+      <w:pPr>
+        <w:pStyle w:val="oancuaDanhsach"/>
+        <w:ind w:left="720"/>
+      </w:pPr>
+    </w:p>
+    <w:p>
+      <w:pPr>
+        <w:pStyle w:val="oancuaDanhsach"/>
+        <w:ind w:left="720"/>
+      </w:pPr>
+    </w:p>
+    <w:p/>
+    <w:p/>
+    <w:p/>
+    <w:p/>
+    <w:p/>
+    <w:p/>
+    <w:p/>
+    <w:p>
+      <w:bookmarkStart w:id="20" w:name="_GoBack"/>
+      <w:bookmarkEnd w:id="20"/>
     </w:p>
     <w:sectPr>
       <w:headerReference w:type="even" r:id="rId18"/>
@@ -11657,7 +11964,7 @@
 </file>
 
 <file path=customXml/itemProps1.xml><?xml version="1.0" encoding="utf-8"?>
-<ds:datastoreItem xmlns:ds="http://schemas.openxmlformats.org/officeDocument/2006/customXml" ds:itemID="{2A31EABB-18EB-4842-9D33-13803998D4CE}">
+<ds:datastoreItem xmlns:ds="http://schemas.openxmlformats.org/officeDocument/2006/customXml" ds:itemID="{E3EE3D37-3692-4427-AD3D-D386CEF4B0EA}">
   <ds:schemaRefs>
     <ds:schemaRef ds:uri="http://schemas.openxmlformats.org/officeDocument/2006/bibliography"/>
   </ds:schemaRefs>

</xml_diff>

<commit_message>
lần 9 hoàn thành mục 7
</commit_message>
<xml_diff>
--- a/MyProjectMgnt.docx
+++ b/MyProjectMgnt.docx
@@ -192,7 +192,7 @@
                                     <pic:cNvPicPr/>
                                   </pic:nvPicPr>
                                   <pic:blipFill rotWithShape="1">
-                                    <a:blip r:embed="rId9">
+                                    <a:blip r:embed="rId8">
                                       <a:extLst>
                                         <a:ext uri="{28A0092B-C50C-407E-A947-70E740481C1C}">
                                           <a14:useLocalDpi xmlns:a14="http://schemas.microsoft.com/office/drawing/2010/main" val="0"/>
@@ -2924,14 +2924,82 @@
           </w:p>
         </w:tc>
       </w:tr>
+      <w:tr>
+        <w:trPr>
+          <w:trHeight w:val="540"/>
+        </w:trPr>
+        <w:tc>
+          <w:tcPr>
+            <w:cnfStyle w:val="001000000000" w:firstRow="0" w:lastRow="0" w:firstColumn="1" w:lastColumn="0" w:oddVBand="0" w:evenVBand="0" w:oddHBand="0" w:evenHBand="0" w:firstRowFirstColumn="0" w:firstRowLastColumn="0" w:lastRowFirstColumn="0" w:lastRowLastColumn="0"/>
+            <w:tcW w:w="1495" w:type="dxa"/>
+          </w:tcPr>
+          <w:p>
+            <w:r>
+              <w:t>05/01/2019</w:t>
+            </w:r>
+          </w:p>
+        </w:tc>
+        <w:tc>
+          <w:tcPr>
+            <w:tcW w:w="3000" w:type="dxa"/>
+          </w:tcPr>
+          <w:p>
+            <w:pPr>
+              <w:cnfStyle w:val="000000000000" w:firstRow="0" w:lastRow="0" w:firstColumn="0" w:lastColumn="0" w:oddVBand="0" w:evenVBand="0" w:oddHBand="0" w:evenHBand="0" w:firstRowFirstColumn="0" w:firstRowLastColumn="0" w:lastRowFirstColumn="0" w:lastRowLastColumn="0"/>
+            </w:pPr>
+            <w:r>
+              <w:t>Hoàn thành mục 7</w:t>
+            </w:r>
+          </w:p>
+        </w:tc>
+        <w:tc>
+          <w:tcPr>
+            <w:tcW w:w="810" w:type="dxa"/>
+          </w:tcPr>
+          <w:p>
+            <w:pPr>
+              <w:cnfStyle w:val="000000000000" w:firstRow="0" w:lastRow="0" w:firstColumn="0" w:lastColumn="0" w:oddVBand="0" w:evenVBand="0" w:oddHBand="0" w:evenHBand="0" w:firstRowFirstColumn="0" w:firstRowLastColumn="0" w:lastRowFirstColumn="0" w:lastRowLastColumn="0"/>
+            </w:pPr>
+            <w:r>
+              <w:t>0.7</w:t>
+            </w:r>
+          </w:p>
+        </w:tc>
+        <w:tc>
+          <w:tcPr>
+            <w:tcW w:w="1710" w:type="dxa"/>
+          </w:tcPr>
+          <w:p>
+            <w:pPr>
+              <w:cnfStyle w:val="000000000000" w:firstRow="0" w:lastRow="0" w:firstColumn="0" w:lastColumn="0" w:oddVBand="0" w:evenVBand="0" w:oddHBand="0" w:evenHBand="0" w:firstRowFirstColumn="0" w:firstRowLastColumn="0" w:lastRowFirstColumn="0" w:lastRowLastColumn="0"/>
+            </w:pPr>
+            <w:r>
+              <w:t>Bùi Đức Hòa</w:t>
+            </w:r>
+          </w:p>
+        </w:tc>
+        <w:tc>
+          <w:tcPr>
+            <w:tcW w:w="1715" w:type="dxa"/>
+          </w:tcPr>
+          <w:p>
+            <w:pPr>
+              <w:cnfStyle w:val="000000000000" w:firstRow="0" w:lastRow="0" w:firstColumn="0" w:lastColumn="0" w:oddVBand="0" w:evenVBand="0" w:oddHBand="0" w:evenHBand="0" w:firstRowFirstColumn="0" w:firstRowLastColumn="0" w:lastRowFirstColumn="0" w:lastRowLastColumn="0"/>
+            </w:pPr>
+            <w:r>
+              <w:t>Đặng Văn Cường</w:t>
+            </w:r>
+          </w:p>
+        </w:tc>
+      </w:tr>
     </w:tbl>
     <w:p>
       <w:pPr>
         <w:pStyle w:val="Mucluc3"/>
         <w:sectPr>
-          <w:headerReference w:type="default" r:id="rId10"/>
-          <w:footerReference w:type="default" r:id="rId11"/>
-          <w:footerReference w:type="first" r:id="rId12"/>
+          <w:headerReference w:type="default" r:id="rId9"/>
+          <w:footerReference w:type="default" r:id="rId10"/>
+          <w:footerReference w:type="first" r:id="rId11"/>
           <w:footnotePr>
             <w:pos w:val="beneathText"/>
           </w:footnotePr>
@@ -3212,7 +3280,7 @@
       <w:r>
         <w:t xml:space="preserve">Email: </w:t>
       </w:r>
-      <w:hyperlink r:id="rId13" w:history="1">
+      <w:hyperlink r:id="rId12" w:history="1">
         <w:r>
           <w:rPr>
             <w:rStyle w:val="Siuktni"/>
@@ -3252,7 +3320,7 @@
       <w:r>
         <w:t xml:space="preserve">Email: </w:t>
       </w:r>
-      <w:hyperlink r:id="rId14" w:history="1">
+      <w:hyperlink r:id="rId13" w:history="1">
         <w:r>
           <w:rPr>
             <w:rStyle w:val="Siuktni"/>
@@ -3312,7 +3380,7 @@
       <w:r>
         <w:t xml:space="preserve">Email: </w:t>
       </w:r>
-      <w:hyperlink r:id="rId15" w:history="1">
+      <w:hyperlink r:id="rId14" w:history="1">
         <w:r>
           <w:rPr>
             <w:rStyle w:val="Siuktni"/>
@@ -3744,7 +3812,7 @@
         <w:lastRenderedPageBreak/>
         <w:t xml:space="preserve">Trang web hệ thống thông tin sinh viên: </w:t>
       </w:r>
-      <w:hyperlink r:id="rId16" w:history="1">
+      <w:hyperlink r:id="rId15" w:history="1">
         <w:r>
           <w:rPr>
             <w:rStyle w:val="Siuktni"/>
@@ -3800,7 +3868,7 @@
       <w:r>
         <w:t xml:space="preserve">Trang web thông tin của nhà trường: </w:t>
       </w:r>
-      <w:hyperlink r:id="rId17" w:history="1">
+      <w:hyperlink r:id="rId16" w:history="1">
         <w:r>
           <w:rPr>
             <w:rStyle w:val="Siuktni"/>
@@ -6537,17 +6605,2288 @@
     <w:p/>
     <w:p/>
     <w:p/>
-    <w:p>
-      <w:bookmarkStart w:id="20" w:name="_GoBack"/>
+    <w:p/>
+    <w:p>
+      <w:pPr>
+        <w:pStyle w:val="u1"/>
+      </w:pPr>
+      <w:bookmarkStart w:id="20" w:name="_Toc527975144"/>
+      <w:r>
+        <w:lastRenderedPageBreak/>
+        <w:t>Phân tích thiết kế</w:t>
+      </w:r>
       <w:bookmarkEnd w:id="20"/>
+      <w:r>
+        <w:t xml:space="preserve"> </w:t>
+      </w:r>
+    </w:p>
+    <w:p>
+      <w:pPr>
+        <w:pStyle w:val="u2"/>
+        <w:rPr>
+          <w:lang w:eastAsia="en-US" w:bidi="ar-SA"/>
+        </w:rPr>
+      </w:pPr>
+      <w:bookmarkStart w:id="21" w:name="_Toc527975145"/>
+      <w:r>
+        <w:rPr>
+          <w:lang w:eastAsia="en-US" w:bidi="ar-SA"/>
+        </w:rPr>
+        <w:t>Mô hình tích hợp phần cứng/phần mềm</w:t>
+      </w:r>
+      <w:bookmarkEnd w:id="21"/>
+    </w:p>
+    <w:p>
+      <w:pPr>
+        <w:rPr>
+          <w:lang w:eastAsia="en-US" w:bidi="ar-SA"/>
+        </w:rPr>
+      </w:pPr>
+      <w:r>
+        <w:rPr>
+          <w:lang w:eastAsia="en-US" w:bidi="ar-SA"/>
+        </w:rPr>
+        <w:t>Ứng dụng Client:</w:t>
+      </w:r>
+    </w:p>
+    <w:p>
+      <w:pPr>
+        <w:rPr>
+          <w:lang w:eastAsia="en-US" w:bidi="ar-SA"/>
+        </w:rPr>
+      </w:pPr>
+      <w:r>
+        <w:rPr>
+          <w:lang w:eastAsia="en-US" w:bidi="ar-SA"/>
+        </w:rPr>
+        <w:t>+ Nền tảng : Android &gt;=4.0.3</w:t>
+      </w:r>
+    </w:p>
+    <w:p>
+      <w:pPr>
+        <w:rPr>
+          <w:lang w:eastAsia="en-US" w:bidi="ar-SA"/>
+        </w:rPr>
+      </w:pPr>
+      <w:r>
+        <w:rPr>
+          <w:lang w:eastAsia="en-US" w:bidi="ar-SA"/>
+        </w:rPr>
+        <w:t>+ Ngôn ngữ lập trình: React Native(Javascript)</w:t>
+      </w:r>
+    </w:p>
+    <w:p>
+      <w:pPr>
+        <w:rPr>
+          <w:lang w:eastAsia="en-US" w:bidi="ar-SA"/>
+        </w:rPr>
+      </w:pPr>
+      <w:r>
+        <w:rPr>
+          <w:lang w:eastAsia="en-US" w:bidi="ar-SA"/>
+        </w:rPr>
+        <w:t>+ Giao thức kết nối: HTTP</w:t>
+      </w:r>
+    </w:p>
+    <w:p>
+      <w:pPr>
+        <w:rPr>
+          <w:lang w:eastAsia="en-US" w:bidi="ar-SA"/>
+        </w:rPr>
+      </w:pPr>
+      <w:r>
+        <w:rPr>
+          <w:lang w:eastAsia="en-US" w:bidi="ar-SA"/>
+        </w:rPr>
+        <w:t>Ứng dụng Server:</w:t>
+      </w:r>
+    </w:p>
+    <w:p>
+      <w:pPr>
+        <w:rPr>
+          <w:lang w:eastAsia="en-US" w:bidi="ar-SA"/>
+        </w:rPr>
+      </w:pPr>
+      <w:r>
+        <w:rPr>
+          <w:lang w:eastAsia="en-US" w:bidi="ar-SA"/>
+        </w:rPr>
+        <w:t>+ Nền tảng: Ubuntu Server 14.04.5 LTS.</w:t>
+      </w:r>
+    </w:p>
+    <w:p>
+      <w:pPr>
+        <w:rPr>
+          <w:lang w:eastAsia="en-US" w:bidi="ar-SA"/>
+        </w:rPr>
+      </w:pPr>
+      <w:r>
+        <w:rPr>
+          <w:lang w:eastAsia="en-US" w:bidi="ar-SA"/>
+        </w:rPr>
+        <w:t>+ Ngôn ngữ lập trình: Laravel Framework(PHP)</w:t>
+      </w:r>
+    </w:p>
+    <w:p>
+      <w:pPr>
+        <w:rPr>
+          <w:lang w:eastAsia="en-US" w:bidi="ar-SA"/>
+        </w:rPr>
+      </w:pPr>
+      <w:r>
+        <w:rPr>
+          <w:lang w:eastAsia="en-US" w:bidi="ar-SA"/>
+        </w:rPr>
+        <w:t xml:space="preserve">+ Giao thức kết nối: </w:t>
+      </w:r>
+      <w:r>
+        <w:rPr>
+          <w:lang w:eastAsia="en-US" w:bidi="ar-SA"/>
+        </w:rPr>
+        <w:t>HTTP</w:t>
+      </w:r>
+    </w:p>
+    <w:p>
+      <w:pPr>
+        <w:pStyle w:val="u2"/>
+        <w:rPr>
+          <w:lang w:eastAsia="en-US" w:bidi="ar-SA"/>
+        </w:rPr>
+      </w:pPr>
+      <w:bookmarkStart w:id="22" w:name="_Toc527975146"/>
+      <w:r>
+        <w:rPr>
+          <w:lang w:eastAsia="en-US" w:bidi="ar-SA"/>
+        </w:rPr>
+        <w:lastRenderedPageBreak/>
+        <w:t>Giao diện</w:t>
+      </w:r>
+      <w:bookmarkEnd w:id="22"/>
+    </w:p>
+    <w:p>
+      <w:pPr>
+        <w:rPr>
+          <w:lang w:eastAsia="en-US" w:bidi="ar-SA"/>
+        </w:rPr>
+      </w:pPr>
+      <w:r>
+        <w:rPr>
+          <w:noProof/>
+          <w:lang w:eastAsia="en-US" w:bidi="ar-SA"/>
+        </w:rPr>
+        <w:drawing>
+          <wp:inline distT="0" distB="0" distL="0" distR="0" wp14:anchorId="0D7BFBF9" wp14:editId="1037B1DD">
+            <wp:extent cx="4571428" cy="8126984"/>
+            <wp:effectExtent l="0" t="0" r="635" b="7620"/>
+            <wp:docPr id="7" name="Hình ảnh 7"/>
+            <wp:cNvGraphicFramePr>
+              <a:graphicFrameLocks xmlns:a="http://schemas.openxmlformats.org/drawingml/2006/main" noChangeAspect="1"/>
+            </wp:cNvGraphicFramePr>
+            <a:graphic xmlns:a="http://schemas.openxmlformats.org/drawingml/2006/main">
+              <a:graphicData uri="http://schemas.openxmlformats.org/drawingml/2006/picture">
+                <pic:pic xmlns:pic="http://schemas.openxmlformats.org/drawingml/2006/picture">
+                  <pic:nvPicPr>
+                    <pic:cNvPr id="7" name="Frame (2).png"/>
+                    <pic:cNvPicPr/>
+                  </pic:nvPicPr>
+                  <pic:blipFill>
+                    <a:blip r:embed="rId17">
+                      <a:extLst>
+                        <a:ext uri="{28A0092B-C50C-407E-A947-70E740481C1C}">
+                          <a14:useLocalDpi xmlns:a14="http://schemas.microsoft.com/office/drawing/2010/main" val="0"/>
+                        </a:ext>
+                      </a:extLst>
+                    </a:blip>
+                    <a:stretch>
+                      <a:fillRect/>
+                    </a:stretch>
+                  </pic:blipFill>
+                  <pic:spPr>
+                    <a:xfrm>
+                      <a:off x="0" y="0"/>
+                      <a:ext cx="4571428" cy="8126984"/>
+                    </a:xfrm>
+                    <a:prstGeom prst="rect">
+                      <a:avLst/>
+                    </a:prstGeom>
+                  </pic:spPr>
+                </pic:pic>
+              </a:graphicData>
+            </a:graphic>
+          </wp:inline>
+        </w:drawing>
+      </w:r>
+    </w:p>
+    <w:p>
+      <w:pPr>
+        <w:rPr>
+          <w:lang w:eastAsia="en-US" w:bidi="ar-SA"/>
+        </w:rPr>
+      </w:pPr>
+      <w:r>
+        <w:rPr>
+          <w:lang w:eastAsia="en-US" w:bidi="ar-SA"/>
+        </w:rPr>
+        <w:t>Giao diện đăng nhập</w:t>
+      </w:r>
+    </w:p>
+    <w:p>
+      <w:pPr>
+        <w:rPr>
+          <w:lang w:eastAsia="en-US" w:bidi="ar-SA"/>
+        </w:rPr>
+      </w:pPr>
+      <w:r>
+        <w:rPr>
+          <w:noProof/>
+          <w:lang w:eastAsia="en-US" w:bidi="ar-SA"/>
+        </w:rPr>
+        <w:lastRenderedPageBreak/>
+        <w:drawing>
+          <wp:inline distT="0" distB="0" distL="0" distR="0" wp14:anchorId="591AB0B0" wp14:editId="5F5302EC">
+            <wp:extent cx="4339828" cy="7715250"/>
+            <wp:effectExtent l="0" t="0" r="3810" b="0"/>
+            <wp:docPr id="2" name="Hình ảnh 2"/>
+            <wp:cNvGraphicFramePr>
+              <a:graphicFrameLocks xmlns:a="http://schemas.openxmlformats.org/drawingml/2006/main" noChangeAspect="1"/>
+            </wp:cNvGraphicFramePr>
+            <a:graphic xmlns:a="http://schemas.openxmlformats.org/drawingml/2006/main">
+              <a:graphicData uri="http://schemas.openxmlformats.org/drawingml/2006/picture">
+                <pic:pic xmlns:pic="http://schemas.openxmlformats.org/drawingml/2006/picture">
+                  <pic:nvPicPr>
+                    <pic:cNvPr id="2" name="Frame.png"/>
+                    <pic:cNvPicPr/>
+                  </pic:nvPicPr>
+                  <pic:blipFill>
+                    <a:blip r:embed="rId18">
+                      <a:extLst>
+                        <a:ext uri="{28A0092B-C50C-407E-A947-70E740481C1C}">
+                          <a14:useLocalDpi xmlns:a14="http://schemas.microsoft.com/office/drawing/2010/main" val="0"/>
+                        </a:ext>
+                      </a:extLst>
+                    </a:blip>
+                    <a:stretch>
+                      <a:fillRect/>
+                    </a:stretch>
+                  </pic:blipFill>
+                  <pic:spPr>
+                    <a:xfrm>
+                      <a:off x="0" y="0"/>
+                      <a:ext cx="4343417" cy="7721631"/>
+                    </a:xfrm>
+                    <a:prstGeom prst="rect">
+                      <a:avLst/>
+                    </a:prstGeom>
+                  </pic:spPr>
+                </pic:pic>
+              </a:graphicData>
+            </a:graphic>
+          </wp:inline>
+        </w:drawing>
+      </w:r>
+    </w:p>
+    <w:p>
+      <w:pPr>
+        <w:rPr>
+          <w:lang w:eastAsia="en-US" w:bidi="ar-SA"/>
+        </w:rPr>
+      </w:pPr>
+      <w:r>
+        <w:rPr>
+          <w:lang w:eastAsia="en-US" w:bidi="ar-SA"/>
+        </w:rPr>
+        <w:t>Giao diện chính</w:t>
+      </w:r>
+    </w:p>
+    <w:p>
+      <w:pPr>
+        <w:rPr>
+          <w:lang w:eastAsia="en-US" w:bidi="ar-SA"/>
+        </w:rPr>
+      </w:pPr>
+    </w:p>
+    <w:p>
+      <w:pPr>
+        <w:rPr>
+          <w:lang w:eastAsia="en-US" w:bidi="ar-SA"/>
+        </w:rPr>
+      </w:pPr>
+    </w:p>
+    <w:p>
+      <w:pPr>
+        <w:pStyle w:val="u2"/>
+        <w:rPr>
+          <w:lang w:eastAsia="en-US" w:bidi="ar-SA"/>
+        </w:rPr>
+      </w:pPr>
+      <w:bookmarkStart w:id="23" w:name="_Toc527975147"/>
+      <w:r>
+        <w:rPr>
+          <w:lang w:eastAsia="en-US" w:bidi="ar-SA"/>
+        </w:rPr>
+        <w:lastRenderedPageBreak/>
+        <w:t>Cơ sở dữ liệu</w:t>
+      </w:r>
+      <w:bookmarkEnd w:id="23"/>
+    </w:p>
+    <w:p>
+      <w:pPr>
+        <w:rPr>
+          <w:lang w:eastAsia="en-US" w:bidi="ar-SA"/>
+        </w:rPr>
+      </w:pPr>
+      <w:r>
+        <w:rPr>
+          <w:lang w:eastAsia="en-US" w:bidi="ar-SA"/>
+        </w:rPr>
+        <w:t xml:space="preserve">Ứng </w:t>
+      </w:r>
+      <w:r>
+        <w:rPr>
+          <w:lang w:eastAsia="en-US" w:bidi="ar-SA"/>
+        </w:rPr>
+        <w:t>dụng sử dụng cơ sở dữ liệu sau:</w:t>
+      </w:r>
+    </w:p>
+    <w:p>
+      <w:pPr>
+        <w:rPr>
+          <w:lang w:eastAsia="en-US" w:bidi="ar-SA"/>
+        </w:rPr>
+      </w:pPr>
+      <w:r>
+        <w:rPr>
+          <w:noProof/>
+          <w:lang w:eastAsia="en-US" w:bidi="ar-SA"/>
+        </w:rPr>
+        <w:drawing>
+          <wp:inline distT="0" distB="0" distL="0" distR="0" wp14:anchorId="3D453527" wp14:editId="390158EA">
+            <wp:extent cx="5575300" cy="3811270"/>
+            <wp:effectExtent l="0" t="0" r="6350" b="0"/>
+            <wp:docPr id="4" name="Hình ảnh 4"/>
+            <wp:cNvGraphicFramePr>
+              <a:graphicFrameLocks xmlns:a="http://schemas.openxmlformats.org/drawingml/2006/main" noChangeAspect="1"/>
+            </wp:cNvGraphicFramePr>
+            <a:graphic xmlns:a="http://schemas.openxmlformats.org/drawingml/2006/main">
+              <a:graphicData uri="http://schemas.openxmlformats.org/drawingml/2006/picture">
+                <pic:pic xmlns:pic="http://schemas.openxmlformats.org/drawingml/2006/picture">
+                  <pic:nvPicPr>
+                    <pic:cNvPr id="4" name="CSDL.png"/>
+                    <pic:cNvPicPr/>
+                  </pic:nvPicPr>
+                  <pic:blipFill>
+                    <a:blip r:embed="rId19">
+                      <a:extLst>
+                        <a:ext uri="{28A0092B-C50C-407E-A947-70E740481C1C}">
+                          <a14:useLocalDpi xmlns:a14="http://schemas.microsoft.com/office/drawing/2010/main" val="0"/>
+                        </a:ext>
+                      </a:extLst>
+                    </a:blip>
+                    <a:stretch>
+                      <a:fillRect/>
+                    </a:stretch>
+                  </pic:blipFill>
+                  <pic:spPr>
+                    <a:xfrm>
+                      <a:off x="0" y="0"/>
+                      <a:ext cx="5575300" cy="3811270"/>
+                    </a:xfrm>
+                    <a:prstGeom prst="rect">
+                      <a:avLst/>
+                    </a:prstGeom>
+                  </pic:spPr>
+                </pic:pic>
+              </a:graphicData>
+            </a:graphic>
+          </wp:inline>
+        </w:drawing>
+      </w:r>
+    </w:p>
+    <w:p>
+      <w:pPr>
+        <w:rPr>
+          <w:lang w:eastAsia="en-US" w:bidi="ar-SA"/>
+        </w:rPr>
+      </w:pPr>
+      <w:r>
+        <w:rPr>
+          <w:lang w:eastAsia="en-US" w:bidi="ar-SA"/>
+        </w:rPr>
+        <w:t>Cơ sở dữ liệu của ứng dụng bao gồm các bảng sau:</w:t>
+      </w:r>
+    </w:p>
+    <w:p>
+      <w:pPr>
+        <w:pStyle w:val="oancuaDanhsach"/>
+        <w:numPr>
+          <w:ilvl w:val="0"/>
+          <w:numId w:val="34"/>
+        </w:numPr>
+        <w:rPr>
+          <w:lang w:eastAsia="en-US" w:bidi="ar-SA"/>
+        </w:rPr>
+      </w:pPr>
+      <w:r>
+        <w:rPr>
+          <w:lang w:eastAsia="en-US" w:bidi="ar-SA"/>
+        </w:rPr>
+        <w:t>Bảng SinhVien:</w:t>
+      </w:r>
+    </w:p>
+    <w:p>
+      <w:pPr>
+        <w:pStyle w:val="oancuaDanhsach"/>
+        <w:ind w:left="720"/>
+        <w:rPr>
+          <w:lang w:eastAsia="en-US" w:bidi="ar-SA"/>
+        </w:rPr>
+      </w:pPr>
+      <w:r>
+        <w:rPr>
+          <w:lang w:eastAsia="en-US" w:bidi="ar-SA"/>
+        </w:rPr>
+        <w:t xml:space="preserve">MaSinhVien </w:t>
+      </w:r>
+      <w:r>
+        <w:rPr>
+          <w:lang w:eastAsia="en-US" w:bidi="ar-SA"/>
+        </w:rPr>
+        <w:t xml:space="preserve">(PRIMARY KEY) </w:t>
+      </w:r>
+      <w:r>
+        <w:rPr>
+          <w:lang w:eastAsia="en-US" w:bidi="ar-SA"/>
+        </w:rPr>
+        <w:t>: mã sinh viên</w:t>
+      </w:r>
+    </w:p>
+    <w:p>
+      <w:pPr>
+        <w:pStyle w:val="oancuaDanhsach"/>
+        <w:ind w:left="720"/>
+        <w:rPr>
+          <w:lang w:eastAsia="en-US" w:bidi="ar-SA"/>
+        </w:rPr>
+      </w:pPr>
+      <w:r>
+        <w:rPr>
+          <w:lang w:eastAsia="en-US" w:bidi="ar-SA"/>
+        </w:rPr>
+        <w:t>HoTen: họ tên</w:t>
+      </w:r>
+    </w:p>
+    <w:p>
+      <w:pPr>
+        <w:pStyle w:val="oancuaDanhsach"/>
+        <w:ind w:left="720"/>
+        <w:rPr>
+          <w:lang w:eastAsia="en-US" w:bidi="ar-SA"/>
+        </w:rPr>
+      </w:pPr>
+      <w:r>
+        <w:rPr>
+          <w:lang w:eastAsia="en-US" w:bidi="ar-SA"/>
+        </w:rPr>
+        <w:t xml:space="preserve">DiaChi: địa chỉ </w:t>
+      </w:r>
+    </w:p>
+    <w:p>
+      <w:pPr>
+        <w:pStyle w:val="oancuaDanhsach"/>
+        <w:ind w:left="720"/>
+        <w:rPr>
+          <w:lang w:eastAsia="en-US" w:bidi="ar-SA"/>
+        </w:rPr>
+      </w:pPr>
+      <w:r>
+        <w:rPr>
+          <w:lang w:eastAsia="en-US" w:bidi="ar-SA"/>
+        </w:rPr>
+        <w:t>QueQuan: quê quán</w:t>
+      </w:r>
+    </w:p>
+    <w:p>
+      <w:pPr>
+        <w:pStyle w:val="oancuaDanhsach"/>
+        <w:ind w:left="720"/>
+        <w:rPr>
+          <w:lang w:eastAsia="en-US" w:bidi="ar-SA"/>
+        </w:rPr>
+      </w:pPr>
+      <w:r>
+        <w:rPr>
+          <w:lang w:eastAsia="en-US" w:bidi="ar-SA"/>
+        </w:rPr>
+        <w:t>NgaySinh: ngày sinh</w:t>
+      </w:r>
+    </w:p>
+    <w:p>
+      <w:pPr>
+        <w:pStyle w:val="oancuaDanhsach"/>
+        <w:ind w:left="720"/>
+        <w:rPr>
+          <w:lang w:eastAsia="en-US" w:bidi="ar-SA"/>
+        </w:rPr>
+      </w:pPr>
+      <w:r>
+        <w:rPr>
+          <w:lang w:eastAsia="en-US" w:bidi="ar-SA"/>
+        </w:rPr>
+        <w:t>GioiTinh: giới tính</w:t>
+      </w:r>
+    </w:p>
+    <w:p>
+      <w:pPr>
+        <w:pStyle w:val="oancuaDanhsach"/>
+        <w:ind w:left="720"/>
+        <w:rPr>
+          <w:lang w:eastAsia="en-US" w:bidi="ar-SA"/>
+        </w:rPr>
+      </w:pPr>
+      <w:r>
+        <w:rPr>
+          <w:lang w:eastAsia="en-US" w:bidi="ar-SA"/>
+        </w:rPr>
+        <w:t>Lop: lớp</w:t>
+      </w:r>
+    </w:p>
+    <w:p>
+      <w:pPr>
+        <w:pStyle w:val="oancuaDanhsach"/>
+        <w:ind w:left="720"/>
+        <w:rPr>
+          <w:lang w:eastAsia="en-US" w:bidi="ar-SA"/>
+        </w:rPr>
+      </w:pPr>
+      <w:r>
+        <w:rPr>
+          <w:lang w:eastAsia="en-US" w:bidi="ar-SA"/>
+        </w:rPr>
+        <w:t>Nganh: ngành</w:t>
+      </w:r>
+    </w:p>
+    <w:p>
+      <w:pPr>
+        <w:pStyle w:val="oancuaDanhsach"/>
+        <w:numPr>
+          <w:ilvl w:val="0"/>
+          <w:numId w:val="34"/>
+        </w:numPr>
+        <w:rPr>
+          <w:lang w:eastAsia="en-US" w:bidi="ar-SA"/>
+        </w:rPr>
+      </w:pPr>
+      <w:r>
+        <w:rPr>
+          <w:lang w:eastAsia="en-US" w:bidi="ar-SA"/>
+        </w:rPr>
+        <w:t>Bảng Email:</w:t>
+      </w:r>
+    </w:p>
+    <w:p>
+      <w:pPr>
+        <w:pStyle w:val="oancuaDanhsach"/>
+        <w:ind w:left="720"/>
+        <w:rPr>
+          <w:lang w:eastAsia="en-US" w:bidi="ar-SA"/>
+        </w:rPr>
+      </w:pPr>
+      <w:r>
+        <w:rPr>
+          <w:lang w:eastAsia="en-US" w:bidi="ar-SA"/>
+        </w:rPr>
+        <w:t>MaSinhVien (FOREIGN KEY) : mã sinh viên</w:t>
+      </w:r>
+    </w:p>
+    <w:p>
+      <w:pPr>
+        <w:pStyle w:val="oancuaDanhsach"/>
+        <w:ind w:left="720"/>
+        <w:rPr>
+          <w:lang w:eastAsia="en-US" w:bidi="ar-SA"/>
+        </w:rPr>
+      </w:pPr>
+      <w:r>
+        <w:rPr>
+          <w:lang w:eastAsia="en-US" w:bidi="ar-SA"/>
+        </w:rPr>
+        <w:t>DiaChiEmail : Địa chỉ Email</w:t>
+      </w:r>
+    </w:p>
+    <w:p>
+      <w:pPr>
+        <w:pStyle w:val="oancuaDanhsach"/>
+        <w:ind w:left="720"/>
+        <w:rPr>
+          <w:lang w:eastAsia="en-US" w:bidi="ar-SA"/>
+        </w:rPr>
+      </w:pPr>
+      <w:r>
+        <w:rPr>
+          <w:lang w:eastAsia="en-US" w:bidi="ar-SA"/>
+        </w:rPr>
+        <w:t>MatKhau : Mật khẩu (dạng đã được mã hóa)</w:t>
+      </w:r>
+    </w:p>
+    <w:p>
+      <w:pPr>
+        <w:pStyle w:val="oancuaDanhsach"/>
+        <w:numPr>
+          <w:ilvl w:val="0"/>
+          <w:numId w:val="34"/>
+        </w:numPr>
+        <w:rPr>
+          <w:lang w:eastAsia="en-US" w:bidi="ar-SA"/>
+        </w:rPr>
+      </w:pPr>
+      <w:r>
+        <w:rPr>
+          <w:lang w:eastAsia="en-US" w:bidi="ar-SA"/>
+        </w:rPr>
+        <w:t>Bảng LichThi :</w:t>
+      </w:r>
+    </w:p>
+    <w:p>
+      <w:pPr>
+        <w:pStyle w:val="oancuaDanhsach"/>
+        <w:ind w:left="720"/>
+        <w:rPr>
+          <w:lang w:eastAsia="en-US" w:bidi="ar-SA"/>
+        </w:rPr>
+      </w:pPr>
+      <w:r>
+        <w:rPr>
+          <w:lang w:eastAsia="en-US" w:bidi="ar-SA"/>
+        </w:rPr>
+        <w:t>MaSinhVien (FOREIGN KEY) : mã sinh viên</w:t>
+      </w:r>
+    </w:p>
+    <w:p>
+      <w:pPr>
+        <w:pStyle w:val="oancuaDanhsach"/>
+        <w:ind w:left="720"/>
+        <w:rPr>
+          <w:lang w:eastAsia="en-US" w:bidi="ar-SA"/>
+        </w:rPr>
+      </w:pPr>
+      <w:r>
+        <w:rPr>
+          <w:lang w:eastAsia="en-US" w:bidi="ar-SA"/>
+        </w:rPr>
+        <w:t>MaLopHoc : mã lớp học</w:t>
+      </w:r>
+    </w:p>
+    <w:p>
+      <w:pPr>
+        <w:pStyle w:val="oancuaDanhsach"/>
+        <w:ind w:left="720"/>
+        <w:rPr>
+          <w:lang w:eastAsia="en-US" w:bidi="ar-SA"/>
+        </w:rPr>
+      </w:pPr>
+      <w:r>
+        <w:rPr>
+          <w:lang w:eastAsia="en-US" w:bidi="ar-SA"/>
+        </w:rPr>
+        <w:t>DiaDiem : địa điểm</w:t>
+      </w:r>
+    </w:p>
+    <w:p>
+      <w:pPr>
+        <w:pStyle w:val="oancuaDanhsach"/>
+        <w:ind w:left="720"/>
+        <w:rPr>
+          <w:lang w:eastAsia="en-US" w:bidi="ar-SA"/>
+        </w:rPr>
+      </w:pPr>
+      <w:r>
+        <w:rPr>
+          <w:lang w:eastAsia="en-US" w:bidi="ar-SA"/>
+        </w:rPr>
+        <w:lastRenderedPageBreak/>
+        <w:t>ThoiGian : thời gian</w:t>
+      </w:r>
+    </w:p>
+    <w:p>
+      <w:pPr>
+        <w:pStyle w:val="oancuaDanhsach"/>
+        <w:numPr>
+          <w:ilvl w:val="0"/>
+          <w:numId w:val="34"/>
+        </w:numPr>
+        <w:rPr>
+          <w:lang w:eastAsia="en-US" w:bidi="ar-SA"/>
+        </w:rPr>
+      </w:pPr>
+      <w:r>
+        <w:rPr>
+          <w:lang w:eastAsia="en-US" w:bidi="ar-SA"/>
+        </w:rPr>
+        <w:t>Bảng TaiKhoan:</w:t>
+      </w:r>
+    </w:p>
+    <w:p>
+      <w:pPr>
+        <w:pStyle w:val="oancuaDanhsach"/>
+        <w:ind w:left="720"/>
+        <w:rPr>
+          <w:lang w:eastAsia="en-US" w:bidi="ar-SA"/>
+        </w:rPr>
+      </w:pPr>
+      <w:r>
+        <w:rPr>
+          <w:lang w:eastAsia="en-US" w:bidi="ar-SA"/>
+        </w:rPr>
+        <w:t>MaSinhVien (FOREIGN KEY) : mã sinh viên</w:t>
+      </w:r>
+    </w:p>
+    <w:p>
+      <w:pPr>
+        <w:pStyle w:val="oancuaDanhsach"/>
+        <w:ind w:left="720"/>
+        <w:rPr>
+          <w:lang w:eastAsia="en-US" w:bidi="ar-SA"/>
+        </w:rPr>
+      </w:pPr>
+      <w:r>
+        <w:rPr>
+          <w:lang w:eastAsia="en-US" w:bidi="ar-SA"/>
+        </w:rPr>
+        <w:t>MatKhau : mật khẩu (dạng đã được mã hóa)</w:t>
+      </w:r>
+    </w:p>
+    <w:p>
+      <w:pPr>
+        <w:pStyle w:val="oancuaDanhsach"/>
+        <w:numPr>
+          <w:ilvl w:val="0"/>
+          <w:numId w:val="34"/>
+        </w:numPr>
+        <w:rPr>
+          <w:lang w:eastAsia="en-US" w:bidi="ar-SA"/>
+        </w:rPr>
+      </w:pPr>
+      <w:r>
+        <w:rPr>
+          <w:lang w:eastAsia="en-US" w:bidi="ar-SA"/>
+        </w:rPr>
+        <w:t>Bảng ThoiKhoaBieu :</w:t>
+      </w:r>
+    </w:p>
+    <w:p>
+      <w:pPr>
+        <w:pStyle w:val="oancuaDanhsach"/>
+        <w:ind w:left="720"/>
+        <w:rPr>
+          <w:lang w:eastAsia="en-US" w:bidi="ar-SA"/>
+        </w:rPr>
+      </w:pPr>
+      <w:r>
+        <w:rPr>
+          <w:lang w:eastAsia="en-US" w:bidi="ar-SA"/>
+        </w:rPr>
+        <w:t>MaSinhVien (FOREIGN KEY) : mã sinh viên</w:t>
+      </w:r>
+    </w:p>
+    <w:p>
+      <w:pPr>
+        <w:pStyle w:val="oancuaDanhsach"/>
+        <w:ind w:left="720"/>
+        <w:rPr>
+          <w:lang w:eastAsia="en-US" w:bidi="ar-SA"/>
+        </w:rPr>
+      </w:pPr>
+      <w:r>
+        <w:rPr>
+          <w:lang w:eastAsia="en-US" w:bidi="ar-SA"/>
+        </w:rPr>
+        <w:t>MaLopHoc : mã lớp học</w:t>
+      </w:r>
+    </w:p>
+    <w:p>
+      <w:pPr>
+        <w:pStyle w:val="oancuaDanhsach"/>
+        <w:ind w:left="720"/>
+        <w:rPr>
+          <w:lang w:eastAsia="en-US" w:bidi="ar-SA"/>
+        </w:rPr>
+      </w:pPr>
+      <w:r>
+        <w:rPr>
+          <w:lang w:eastAsia="en-US" w:bidi="ar-SA"/>
+        </w:rPr>
+        <w:t>DiaDiem : địa điểm</w:t>
+      </w:r>
+    </w:p>
+    <w:p>
+      <w:pPr>
+        <w:pStyle w:val="oancuaDanhsach"/>
+        <w:ind w:left="720"/>
+        <w:rPr>
+          <w:lang w:eastAsia="en-US" w:bidi="ar-SA"/>
+        </w:rPr>
+      </w:pPr>
+      <w:r>
+        <w:rPr>
+          <w:lang w:eastAsia="en-US" w:bidi="ar-SA"/>
+        </w:rPr>
+        <w:t>ThoiGian : thời gian</w:t>
+      </w:r>
+    </w:p>
+    <w:p>
+      <w:pPr>
+        <w:rPr>
+          <w:lang w:eastAsia="en-US" w:bidi="ar-SA"/>
+        </w:rPr>
+      </w:pPr>
+    </w:p>
+    <w:bookmarkStart w:id="24" w:name="_Toc527975148"/>
+    <w:p>
+      <w:pPr>
+        <w:pStyle w:val="u2"/>
+        <w:rPr>
+          <w:lang w:eastAsia="en-US" w:bidi="ar-SA"/>
+        </w:rPr>
+      </w:pPr>
+      <w:r>
+        <w:rPr>
+          <w:noProof/>
+          <w:lang w:eastAsia="en-US" w:bidi="ar-SA"/>
+        </w:rPr>
+        <mc:AlternateContent>
+          <mc:Choice Requires="wps">
+            <w:drawing>
+              <wp:anchor distT="0" distB="0" distL="114300" distR="114300" simplePos="0" relativeHeight="251661312" behindDoc="0" locked="0" layoutInCell="1" allowOverlap="1" wp14:anchorId="0E7603F4" wp14:editId="4E789E16">
+                <wp:simplePos x="0" y="0"/>
+                <wp:positionH relativeFrom="column">
+                  <wp:posOffset>3548380</wp:posOffset>
+                </wp:positionH>
+                <wp:positionV relativeFrom="paragraph">
+                  <wp:posOffset>344170</wp:posOffset>
+                </wp:positionV>
+                <wp:extent cx="2124075" cy="1143000"/>
+                <wp:effectExtent l="0" t="0" r="28575" b="19050"/>
+                <wp:wrapNone/>
+                <wp:docPr id="3" name="Hình chữ nhật 3"/>
+                <wp:cNvGraphicFramePr/>
+                <a:graphic xmlns:a="http://schemas.openxmlformats.org/drawingml/2006/main">
+                  <a:graphicData uri="http://schemas.microsoft.com/office/word/2010/wordprocessingShape">
+                    <wps:wsp>
+                      <wps:cNvSpPr/>
+                      <wps:spPr>
+                        <a:xfrm>
+                          <a:off x="0" y="0"/>
+                          <a:ext cx="2124075" cy="1143000"/>
+                        </a:xfrm>
+                        <a:prstGeom prst="rect">
+                          <a:avLst/>
+                        </a:prstGeom>
+                        <a:noFill/>
+                        <a:ln w="6350">
+                          <a:solidFill>
+                            <a:schemeClr val="tx1"/>
+                          </a:solidFill>
+                        </a:ln>
+                      </wps:spPr>
+                      <wps:style>
+                        <a:lnRef idx="2">
+                          <a:schemeClr val="accent6"/>
+                        </a:lnRef>
+                        <a:fillRef idx="1">
+                          <a:schemeClr val="lt1"/>
+                        </a:fillRef>
+                        <a:effectRef idx="0">
+                          <a:schemeClr val="accent6"/>
+                        </a:effectRef>
+                        <a:fontRef idx="minor">
+                          <a:schemeClr val="dk1"/>
+                        </a:fontRef>
+                      </wps:style>
+                      <wps:bodyPr rot="0" spcFirstLastPara="0" vertOverflow="overflow" horzOverflow="overflow" vert="horz" wrap="square" lIns="91440" tIns="45720" rIns="91440" bIns="45720" numCol="1" spcCol="0" rtlCol="0" fromWordArt="0" anchor="ctr" anchorCtr="0" forceAA="0" compatLnSpc="1">
+                        <a:prstTxWarp prst="textNoShape">
+                          <a:avLst/>
+                        </a:prstTxWarp>
+                        <a:noAutofit/>
+                      </wps:bodyPr>
+                    </wps:wsp>
+                  </a:graphicData>
+                </a:graphic>
+              </wp:anchor>
+            </w:drawing>
+          </mc:Choice>
+          <mc:Fallback>
+            <w:pict>
+              <v:rect w14:anchorId="068852CF" id="Hình chữ nhật 3" o:spid="_x0000_s1026" style="position:absolute;margin-left:279.4pt;margin-top:27.1pt;width:167.25pt;height:90pt;z-index:251661312;visibility:visible;mso-wrap-style:square;mso-wrap-distance-left:9pt;mso-wrap-distance-top:0;mso-wrap-distance-right:9pt;mso-wrap-distance-bottom:0;mso-position-horizontal:absolute;mso-position-horizontal-relative:text;mso-position-vertical:absolute;mso-position-vertical-relative:text;v-text-anchor:middle" o:gfxdata="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" filled="f" strokecolor="black [3213]" strokeweight=".5pt"/>
+            </w:pict>
+          </mc:Fallback>
+        </mc:AlternateContent>
+      </w:r>
+      <w:r>
+        <w:rPr>
+          <w:lang w:eastAsia="en-US" w:bidi="ar-SA"/>
+        </w:rPr>
+        <w:t>Mạng</w:t>
+      </w:r>
+      <w:bookmarkEnd w:id="24"/>
+    </w:p>
+    <w:p>
+      <w:pPr>
+        <w:rPr>
+          <w:lang w:eastAsia="en-US" w:bidi="ar-SA"/>
+        </w:rPr>
+      </w:pPr>
+      <w:r>
+        <w:rPr>
+          <w:noProof/>
+          <w:lang w:eastAsia="en-US" w:bidi="ar-SA"/>
+        </w:rPr>
+        <mc:AlternateContent>
+          <mc:Choice Requires="wps">
+            <w:drawing>
+              <wp:anchor distT="0" distB="0" distL="114300" distR="114300" simplePos="0" relativeHeight="251662336" behindDoc="0" locked="0" layoutInCell="1" allowOverlap="1" wp14:anchorId="183CA315" wp14:editId="7C369D41">
+                <wp:simplePos x="0" y="0"/>
+                <wp:positionH relativeFrom="column">
+                  <wp:posOffset>2872105</wp:posOffset>
+                </wp:positionH>
+                <wp:positionV relativeFrom="paragraph">
+                  <wp:posOffset>2196465</wp:posOffset>
+                </wp:positionV>
+                <wp:extent cx="428625" cy="0"/>
+                <wp:effectExtent l="0" t="0" r="0" b="0"/>
+                <wp:wrapNone/>
+                <wp:docPr id="9" name="Đường nối Thẳng 9"/>
+                <wp:cNvGraphicFramePr/>
+                <a:graphic xmlns:a="http://schemas.openxmlformats.org/drawingml/2006/main">
+                  <a:graphicData uri="http://schemas.microsoft.com/office/word/2010/wordprocessingShape">
+                    <wps:wsp>
+                      <wps:cNvCnPr/>
+                      <wps:spPr>
+                        <a:xfrm>
+                          <a:off x="0" y="0"/>
+                          <a:ext cx="428625" cy="0"/>
+                        </a:xfrm>
+                        <a:prstGeom prst="line">
+                          <a:avLst/>
+                        </a:prstGeom>
+                      </wps:spPr>
+                      <wps:style>
+                        <a:lnRef idx="1">
+                          <a:schemeClr val="dk1"/>
+                        </a:lnRef>
+                        <a:fillRef idx="0">
+                          <a:schemeClr val="dk1"/>
+                        </a:fillRef>
+                        <a:effectRef idx="0">
+                          <a:schemeClr val="dk1"/>
+                        </a:effectRef>
+                        <a:fontRef idx="minor">
+                          <a:schemeClr val="tx1"/>
+                        </a:fontRef>
+                      </wps:style>
+                      <wps:bodyPr/>
+                    </wps:wsp>
+                  </a:graphicData>
+                </a:graphic>
+              </wp:anchor>
+            </w:drawing>
+          </mc:Choice>
+          <mc:Fallback>
+            <w:pict>
+              <v:line w14:anchorId="50281628" id="Đường nối Thẳng 9" o:spid="_x0000_s1026" style="position:absolute;z-index:251662336;visibility:visible;mso-wrap-style:square;mso-wrap-distance-left:9pt;mso-wrap-distance-top:0;mso-wrap-distance-right:9pt;mso-wrap-distance-bottom:0;mso-position-horizontal:absolute;mso-position-horizontal-relative:text;mso-position-vertical:absolute;mso-position-vertical-relative:text" from="226.15pt,172.95pt" to="259.9pt,172.95pt" o:gfxdata="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" strokecolor="black [3040]"/>
+            </w:pict>
+          </mc:Fallback>
+        </mc:AlternateContent>
+      </w:r>
+      <w:r>
+        <w:rPr>
+          <w:noProof/>
+          <w:lang w:eastAsia="en-US" w:bidi="ar-SA"/>
+        </w:rPr>
+        <w:drawing>
+          <wp:inline distT="0" distB="0" distL="0" distR="0" wp14:anchorId="573E4386" wp14:editId="17B4B22F">
+            <wp:extent cx="5629275" cy="3381375"/>
+            <wp:effectExtent l="0" t="0" r="9525" b="9525"/>
+            <wp:docPr id="5" name="Hình ảnh 5"/>
+            <wp:cNvGraphicFramePr>
+              <a:graphicFrameLocks xmlns:a="http://schemas.openxmlformats.org/drawingml/2006/main" noChangeAspect="1"/>
+            </wp:cNvGraphicFramePr>
+            <a:graphic xmlns:a="http://schemas.openxmlformats.org/drawingml/2006/main">
+              <a:graphicData uri="http://schemas.openxmlformats.org/drawingml/2006/picture">
+                <pic:pic xmlns:pic="http://schemas.openxmlformats.org/drawingml/2006/picture">
+                  <pic:nvPicPr>
+                    <pic:cNvPr id="5" name="Network.png"/>
+                    <pic:cNvPicPr/>
+                  </pic:nvPicPr>
+                  <pic:blipFill>
+                    <a:blip r:embed="rId20">
+                      <a:extLst>
+                        <a:ext uri="{28A0092B-C50C-407E-A947-70E740481C1C}">
+                          <a14:useLocalDpi xmlns:a14="http://schemas.microsoft.com/office/drawing/2010/main" val="0"/>
+                        </a:ext>
+                      </a:extLst>
+                    </a:blip>
+                    <a:stretch>
+                      <a:fillRect/>
+                    </a:stretch>
+                  </pic:blipFill>
+                  <pic:spPr>
+                    <a:xfrm>
+                      <a:off x="0" y="0"/>
+                      <a:ext cx="5649121" cy="3393296"/>
+                    </a:xfrm>
+                    <a:prstGeom prst="rect">
+                      <a:avLst/>
+                    </a:prstGeom>
+                  </pic:spPr>
+                </pic:pic>
+              </a:graphicData>
+            </a:graphic>
+          </wp:inline>
+        </w:drawing>
+      </w:r>
+    </w:p>
+    <w:p>
+      <w:pPr>
+        <w:rPr>
+          <w:lang w:eastAsia="en-US" w:bidi="ar-SA"/>
+        </w:rPr>
+      </w:pPr>
+    </w:p>
+    <w:p>
+      <w:pPr>
+        <w:rPr>
+          <w:lang w:eastAsia="en-US" w:bidi="ar-SA"/>
+        </w:rPr>
+      </w:pPr>
+    </w:p>
+    <w:p>
+      <w:pPr>
+        <w:pStyle w:val="u2"/>
+        <w:rPr>
+          <w:lang w:eastAsia="en-US" w:bidi="ar-SA"/>
+        </w:rPr>
+      </w:pPr>
+      <w:bookmarkStart w:id="25" w:name="_Toc527975149"/>
+      <w:r>
+        <w:rPr>
+          <w:lang w:eastAsia="en-US" w:bidi="ar-SA"/>
+        </w:rPr>
+        <w:t>Tương tác người dùng</w:t>
+      </w:r>
+      <w:bookmarkEnd w:id="25"/>
+    </w:p>
+    <w:p>
+      <w:pPr>
+        <w:spacing w:before="240"/>
+        <w:rPr>
+          <w:lang w:eastAsia="en-US" w:bidi="ar-SA"/>
+        </w:rPr>
+      </w:pPr>
+      <w:r>
+        <w:rPr>
+          <w:lang w:eastAsia="en-US" w:bidi="ar-SA"/>
+        </w:rPr>
+        <w:t>Môi trường làm việc trước khi áp dụng sản phẩm:</w:t>
+      </w:r>
+    </w:p>
+    <w:p>
+      <w:pPr>
+        <w:pStyle w:val="oancuaDanhsach"/>
+        <w:numPr>
+          <w:ilvl w:val="0"/>
+          <w:numId w:val="34"/>
+        </w:numPr>
+        <w:spacing w:before="240"/>
+        <w:rPr>
+          <w:lang w:eastAsia="en-US" w:bidi="ar-SA"/>
+        </w:rPr>
+      </w:pPr>
+      <w:r>
+        <w:rPr>
+          <w:lang w:eastAsia="en-US" w:bidi="ar-SA"/>
+        </w:rPr>
+        <w:t>Sinh viên muốn sử dụng dịch vụ phải sử dụng trình duyệt.</w:t>
+      </w:r>
+    </w:p>
+    <w:p>
+      <w:pPr>
+        <w:pStyle w:val="oancuaDanhsach"/>
+        <w:numPr>
+          <w:ilvl w:val="0"/>
+          <w:numId w:val="34"/>
+        </w:numPr>
+        <w:spacing w:before="240"/>
+        <w:rPr>
+          <w:lang w:eastAsia="en-US" w:bidi="ar-SA"/>
+        </w:rPr>
+      </w:pPr>
+      <w:r>
+        <w:rPr>
+          <w:lang w:eastAsia="en-US" w:bidi="ar-SA"/>
+        </w:rPr>
+        <w:t>Sinh viên phải truy cập vào 3 trang web khác nhau.</w:t>
+      </w:r>
+    </w:p>
+    <w:p>
+      <w:pPr>
+        <w:pStyle w:val="oancuaDanhsach"/>
+        <w:numPr>
+          <w:ilvl w:val="0"/>
+          <w:numId w:val="34"/>
+        </w:numPr>
+        <w:spacing w:before="240"/>
+        <w:rPr>
+          <w:lang w:eastAsia="en-US" w:bidi="ar-SA"/>
+        </w:rPr>
+      </w:pPr>
+      <w:r>
+        <w:rPr>
+          <w:lang w:eastAsia="en-US" w:bidi="ar-SA"/>
+        </w:rPr>
+        <w:t>Quản trị viên khó kiểm soát.</w:t>
+      </w:r>
+    </w:p>
+    <w:p>
+      <w:pPr>
+        <w:pStyle w:val="oancuaDanhsach"/>
+        <w:numPr>
+          <w:ilvl w:val="0"/>
+          <w:numId w:val="34"/>
+        </w:numPr>
+        <w:spacing w:before="240"/>
+        <w:rPr>
+          <w:lang w:eastAsia="en-US" w:bidi="ar-SA"/>
+        </w:rPr>
+      </w:pPr>
+      <w:r>
+        <w:rPr>
+          <w:lang w:eastAsia="en-US" w:bidi="ar-SA"/>
+        </w:rPr>
+        <w:t>Trang web có giao diện điện thoại rât tệ.</w:t>
+      </w:r>
+    </w:p>
+    <w:p>
+      <w:pPr>
+        <w:spacing w:before="240"/>
+        <w:rPr>
+          <w:lang w:eastAsia="en-US" w:bidi="ar-SA"/>
+        </w:rPr>
+      </w:pPr>
+      <w:r>
+        <w:rPr>
+          <w:lang w:eastAsia="en-US" w:bidi="ar-SA"/>
+        </w:rPr>
+        <w:lastRenderedPageBreak/>
+        <w:t>Môi trường làm việc sau khi áp dụng sản phẩm:</w:t>
+      </w:r>
+    </w:p>
+    <w:p>
+      <w:pPr>
+        <w:pStyle w:val="oancuaDanhsach"/>
+        <w:numPr>
+          <w:ilvl w:val="0"/>
+          <w:numId w:val="34"/>
+        </w:numPr>
+        <w:spacing w:before="240"/>
+        <w:rPr>
+          <w:lang w:eastAsia="en-US" w:bidi="ar-SA"/>
+        </w:rPr>
+      </w:pPr>
+      <w:r>
+        <w:rPr>
+          <w:lang w:eastAsia="en-US" w:bidi="ar-SA"/>
+        </w:rPr>
+        <w:t>Sinh viên có thể sử dụng ứng dụng trên điện thoại di động.</w:t>
+      </w:r>
+    </w:p>
+    <w:p>
+      <w:pPr>
+        <w:pStyle w:val="oancuaDanhsach"/>
+        <w:numPr>
+          <w:ilvl w:val="0"/>
+          <w:numId w:val="34"/>
+        </w:numPr>
+        <w:spacing w:before="240"/>
+        <w:rPr>
+          <w:lang w:eastAsia="en-US" w:bidi="ar-SA"/>
+        </w:rPr>
+      </w:pPr>
+      <w:r>
+        <w:rPr>
+          <w:lang w:eastAsia="en-US" w:bidi="ar-SA"/>
+        </w:rPr>
+        <w:t>Tích hợp thông tin 3 trang web vào 1 ứng dụng, tăng sự tiện lợi.</w:t>
+      </w:r>
+    </w:p>
+    <w:p>
+      <w:pPr>
+        <w:pStyle w:val="oancuaDanhsach"/>
+        <w:numPr>
+          <w:ilvl w:val="0"/>
+          <w:numId w:val="34"/>
+        </w:numPr>
+        <w:spacing w:before="240"/>
+        <w:rPr>
+          <w:lang w:eastAsia="en-US" w:bidi="ar-SA"/>
+        </w:rPr>
+      </w:pPr>
+      <w:r>
+        <w:rPr>
+          <w:lang w:eastAsia="en-US" w:bidi="ar-SA"/>
+        </w:rPr>
+        <w:t>Giao diện API giúp nhà trường dễ dàng mở rộng, xây dựng thêm các tiện ích khác</w:t>
+      </w:r>
+      <w:r>
+        <w:rPr>
+          <w:lang w:eastAsia="en-US" w:bidi="ar-SA"/>
+        </w:rPr>
+        <w:t>.</w:t>
+      </w:r>
+    </w:p>
+    <w:p>
+      <w:pPr>
+        <w:pStyle w:val="oancuaDanhsach"/>
+        <w:numPr>
+          <w:ilvl w:val="0"/>
+          <w:numId w:val="34"/>
+        </w:numPr>
+        <w:spacing w:before="240"/>
+        <w:rPr>
+          <w:lang w:eastAsia="en-US" w:bidi="ar-SA"/>
+        </w:rPr>
+      </w:pPr>
+      <w:r>
+        <w:rPr>
+          <w:lang w:eastAsia="en-US" w:bidi="ar-SA"/>
+        </w:rPr>
+        <w:t>Một vài chức năng hoạt động kể cả khi không có kết nối Internet.</w:t>
+      </w:r>
+    </w:p>
+    <w:p>
+      <w:pPr>
+        <w:pStyle w:val="oancuaDanhsach"/>
+        <w:numPr>
+          <w:ilvl w:val="0"/>
+          <w:numId w:val="34"/>
+        </w:numPr>
+        <w:spacing w:before="240"/>
+        <w:rPr>
+          <w:lang w:eastAsia="en-US" w:bidi="ar-SA"/>
+        </w:rPr>
+      </w:pPr>
+      <w:r>
+        <w:rPr>
+          <w:lang w:eastAsia="en-US" w:bidi="ar-SA"/>
+        </w:rPr>
+        <w:t>Tích hợp nâng cao vào điện thoại cá nhân của sinh viên.</w:t>
+      </w:r>
+    </w:p>
+    <w:p>
+      <w:pPr>
+        <w:pStyle w:val="u2"/>
+        <w:rPr>
+          <w:lang w:eastAsia="en-US" w:bidi="ar-SA"/>
+        </w:rPr>
+      </w:pPr>
+      <w:bookmarkStart w:id="26" w:name="_Toc527975150"/>
+      <w:r>
+        <w:rPr>
+          <w:lang w:eastAsia="en-US" w:bidi="ar-SA"/>
+        </w:rPr>
+        <w:t>Đặc tả giao diện API (interface)</w:t>
+      </w:r>
+      <w:bookmarkEnd w:id="26"/>
+    </w:p>
+    <w:p>
+      <w:pPr>
+        <w:spacing w:before="240"/>
+        <w:rPr>
+          <w:lang w:eastAsia="en-US" w:bidi="ar-SA"/>
+        </w:rPr>
+      </w:pPr>
+      <w:r>
+        <w:rPr>
+          <w:lang w:eastAsia="en-US" w:bidi="ar-SA"/>
+        </w:rPr>
+        <w:t>Ứng dụng cung cấp các API sau:</w:t>
+      </w:r>
+    </w:p>
+    <w:p>
+      <w:pPr>
+        <w:pStyle w:val="oancuaDanhsach"/>
+        <w:numPr>
+          <w:ilvl w:val="0"/>
+          <w:numId w:val="34"/>
+        </w:numPr>
+        <w:spacing w:before="240"/>
+        <w:rPr>
+          <w:lang w:eastAsia="en-US" w:bidi="ar-SA"/>
+        </w:rPr>
+      </w:pPr>
+      <w:r>
+        <w:rPr>
+          <w:b/>
+          <w:lang w:eastAsia="en-US" w:bidi="ar-SA"/>
+        </w:rPr>
+        <w:t>API tin tức, thông báo</w:t>
+      </w:r>
+      <w:r>
+        <w:rPr>
+          <w:lang w:eastAsia="en-US" w:bidi="ar-SA"/>
+        </w:rPr>
+        <w:t xml:space="preserve">: Thiết kế theo dạng RESTful. Sau khi gửi yêu cầu thành công, server sẽ trả về </w:t>
+      </w:r>
+      <w:r>
+        <w:rPr>
+          <w:lang w:eastAsia="en-US" w:bidi="ar-SA"/>
+        </w:rPr>
+        <w:t xml:space="preserve">các tin tức và thông báo trên trang </w:t>
+      </w:r>
+      <w:hyperlink r:id="rId21" w:history="1">
+        <w:r>
+          <w:rPr>
+            <w:rStyle w:val="Siuktni"/>
+            <w:lang w:eastAsia="en-US" w:bidi="ar-SA"/>
+          </w:rPr>
+          <w:t>http://asao.edu.vn</w:t>
+        </w:r>
+      </w:hyperlink>
+      <w:r>
+        <w:rPr>
+          <w:lang w:eastAsia="en-US" w:bidi="ar-SA"/>
+        </w:rPr>
+        <w:t xml:space="preserve"> . </w:t>
+      </w:r>
+    </w:p>
+    <w:p>
+      <w:pPr>
+        <w:pStyle w:val="oancuaDanhsach"/>
+        <w:spacing w:before="240"/>
+        <w:ind w:left="720"/>
+        <w:rPr>
+          <w:lang w:eastAsia="en-US" w:bidi="ar-SA"/>
+        </w:rPr>
+      </w:pPr>
+      <w:r>
+        <w:rPr>
+          <w:lang w:eastAsia="en-US" w:bidi="ar-SA"/>
+        </w:rPr>
+        <w:t>Các hàm được hỗ trợ:</w:t>
+      </w:r>
+    </w:p>
+    <w:p>
+      <w:pPr>
+        <w:pStyle w:val="oancuaDanhsach"/>
+        <w:spacing w:before="240"/>
+        <w:ind w:left="720"/>
+        <w:rPr>
+          <w:lang w:eastAsia="en-US" w:bidi="ar-SA"/>
+        </w:rPr>
+      </w:pPr>
+      <w:r>
+        <w:rPr>
+          <w:lang w:eastAsia="en-US" w:bidi="ar-SA"/>
+        </w:rPr>
+        <w:t xml:space="preserve">+ </w:t>
+      </w:r>
+      <w:r>
+        <w:rPr>
+          <w:b/>
+          <w:lang w:eastAsia="en-US" w:bidi="ar-SA"/>
+        </w:rPr>
+        <w:t>Hàm newsLatest</w:t>
+      </w:r>
+      <w:r>
+        <w:rPr>
+          <w:lang w:eastAsia="en-US" w:bidi="ar-SA"/>
+        </w:rPr>
+        <w:t>: lấy 10 bài thông báo mới nhất trên trang web.</w:t>
+      </w:r>
+    </w:p>
+    <w:p>
+      <w:pPr>
+        <w:pStyle w:val="oancuaDanhsach"/>
+        <w:spacing w:before="240"/>
+        <w:ind w:left="720"/>
+        <w:rPr>
+          <w:lang w:eastAsia="en-US" w:bidi="ar-SA"/>
+        </w:rPr>
+      </w:pPr>
+      <w:r>
+        <w:rPr>
+          <w:lang w:eastAsia="en-US" w:bidi="ar-SA"/>
+        </w:rPr>
+        <w:t>Phương thức gọi: HTTP GET, Resource URI: /api/news</w:t>
+      </w:r>
+    </w:p>
+    <w:p>
+      <w:pPr>
+        <w:pStyle w:val="oancuaDanhsach"/>
+        <w:spacing w:before="240"/>
+        <w:ind w:left="720"/>
+        <w:rPr>
+          <w:lang w:eastAsia="en-US" w:bidi="ar-SA"/>
+        </w:rPr>
+      </w:pPr>
+      <w:r>
+        <w:rPr>
+          <w:lang w:eastAsia="en-US" w:bidi="ar-SA"/>
+        </w:rPr>
+        <w:t>Input: không có.</w:t>
+      </w:r>
+    </w:p>
+    <w:p>
+      <w:pPr>
+        <w:pStyle w:val="oancuaDanhsach"/>
+        <w:spacing w:before="240"/>
+        <w:ind w:left="720"/>
+        <w:rPr>
+          <w:lang w:eastAsia="en-US" w:bidi="ar-SA"/>
+        </w:rPr>
+      </w:pPr>
+      <w:r>
+        <w:rPr>
+          <w:lang w:eastAsia="en-US" w:bidi="ar-SA"/>
+        </w:rPr>
+        <w:t>Kết quả trả về: JSON Array chứa</w:t>
+      </w:r>
+      <w:r>
+        <w:rPr>
+          <w:lang w:eastAsia="en-US" w:bidi="ar-SA"/>
+        </w:rPr>
+        <w:t xml:space="preserve"> tối đa 10</w:t>
+      </w:r>
+      <w:r>
+        <w:rPr>
+          <w:lang w:eastAsia="en-US" w:bidi="ar-SA"/>
+        </w:rPr>
+        <w:t xml:space="preserve"> JSON Object. Cấu trúc của Object này gồm: newsID, newsTitle, newsDescription.</w:t>
+      </w:r>
+    </w:p>
+    <w:p>
+      <w:pPr>
+        <w:pStyle w:val="oancuaDanhsach"/>
+        <w:spacing w:before="240"/>
+        <w:ind w:left="720"/>
+        <w:rPr>
+          <w:lang w:eastAsia="en-US" w:bidi="ar-SA"/>
+        </w:rPr>
+      </w:pPr>
+      <w:r>
+        <w:rPr>
+          <w:lang w:eastAsia="en-US" w:bidi="ar-SA"/>
+        </w:rPr>
+        <w:t>Trường hợp lỗi: HTTP Error!=200, hoặc JSON Object Error.</w:t>
+      </w:r>
+    </w:p>
+    <w:p>
+      <w:pPr>
+        <w:pStyle w:val="oancuaDanhsach"/>
+        <w:spacing w:before="240"/>
+        <w:ind w:left="720"/>
+        <w:rPr>
+          <w:lang w:eastAsia="en-US" w:bidi="ar-SA"/>
+        </w:rPr>
+      </w:pPr>
+      <w:r>
+        <w:rPr>
+          <w:lang w:eastAsia="en-US" w:bidi="ar-SA"/>
+        </w:rPr>
+        <w:t xml:space="preserve">+ </w:t>
+      </w:r>
+      <w:r>
+        <w:rPr>
+          <w:b/>
+          <w:lang w:eastAsia="en-US" w:bidi="ar-SA"/>
+        </w:rPr>
+        <w:t>Hàm newsPage</w:t>
+      </w:r>
+      <w:r>
+        <w:rPr>
+          <w:lang w:eastAsia="en-US" w:bidi="ar-SA"/>
+        </w:rPr>
+        <w:t>: lấy bài thông báo theo trang.</w:t>
+      </w:r>
+    </w:p>
+    <w:p>
+      <w:pPr>
+        <w:pStyle w:val="oancuaDanhsach"/>
+        <w:spacing w:before="240"/>
+        <w:ind w:left="720"/>
+        <w:rPr>
+          <w:lang w:eastAsia="en-US" w:bidi="ar-SA"/>
+        </w:rPr>
+      </w:pPr>
+      <w:r>
+        <w:rPr>
+          <w:lang w:eastAsia="en-US" w:bidi="ar-SA"/>
+        </w:rPr>
+        <w:t>Phương thức goi: HTTP GET, Resource URI: /api/news/page={PAGENUMBER}</w:t>
+      </w:r>
+    </w:p>
+    <w:p>
+      <w:pPr>
+        <w:pStyle w:val="oancuaDanhsach"/>
+        <w:spacing w:before="240"/>
+        <w:ind w:left="720"/>
+        <w:rPr>
+          <w:lang w:eastAsia="en-US" w:bidi="ar-SA"/>
+        </w:rPr>
+      </w:pPr>
+      <w:r>
+        <w:rPr>
+          <w:lang w:eastAsia="en-US" w:bidi="ar-SA"/>
+        </w:rPr>
+        <w:t>Input: PAGENUMBER là số trang</w:t>
+      </w:r>
+    </w:p>
+    <w:p>
+      <w:pPr>
+        <w:pStyle w:val="oancuaDanhsach"/>
+        <w:spacing w:before="240"/>
+        <w:ind w:left="720"/>
+        <w:rPr>
+          <w:lang w:eastAsia="en-US" w:bidi="ar-SA"/>
+        </w:rPr>
+      </w:pPr>
+      <w:r>
+        <w:rPr>
+          <w:lang w:eastAsia="en-US" w:bidi="ar-SA"/>
+        </w:rPr>
+        <w:t xml:space="preserve">Kết quả trả về: JSON Array chứa </w:t>
+      </w:r>
+      <w:r>
+        <w:rPr>
+          <w:lang w:eastAsia="en-US" w:bidi="ar-SA"/>
+        </w:rPr>
+        <w:t>tối đa 10</w:t>
+      </w:r>
+      <w:r>
+        <w:rPr>
+          <w:lang w:eastAsia="en-US" w:bidi="ar-SA"/>
+        </w:rPr>
+        <w:t xml:space="preserve"> JSON Object. Cấu trúc của Object này gồm: newsID (mã bài đăng), newsTitle (tiêu đề), newsDescription (mô tả).</w:t>
+      </w:r>
+    </w:p>
+    <w:p>
+      <w:pPr>
+        <w:pStyle w:val="oancuaDanhsach"/>
+        <w:spacing w:before="240"/>
+        <w:ind w:left="720"/>
+        <w:rPr>
+          <w:lang w:eastAsia="en-US" w:bidi="ar-SA"/>
+        </w:rPr>
+      </w:pPr>
+      <w:r>
+        <w:rPr>
+          <w:lang w:eastAsia="en-US" w:bidi="ar-SA"/>
+        </w:rPr>
+        <w:t>Trường hợp lỗi: HTTP Error!=200, hoặc JSON Object Error.</w:t>
+      </w:r>
+    </w:p>
+    <w:p>
+      <w:pPr>
+        <w:pStyle w:val="oancuaDanhsach"/>
+        <w:spacing w:before="240"/>
+        <w:ind w:left="720"/>
+        <w:rPr>
+          <w:lang w:eastAsia="en-US" w:bidi="ar-SA"/>
+        </w:rPr>
+      </w:pPr>
+      <w:r>
+        <w:rPr>
+          <w:lang w:eastAsia="en-US" w:bidi="ar-SA"/>
+        </w:rPr>
+        <w:t xml:space="preserve">+ </w:t>
+      </w:r>
+      <w:r>
+        <w:rPr>
+          <w:b/>
+          <w:lang w:eastAsia="en-US" w:bidi="ar-SA"/>
+        </w:rPr>
+        <w:t>Hàm newsContent</w:t>
+      </w:r>
+      <w:r>
+        <w:rPr>
+          <w:lang w:eastAsia="en-US" w:bidi="ar-SA"/>
+        </w:rPr>
+        <w:t>: trả về nội dung một bài đăng cụ thể.</w:t>
+      </w:r>
+    </w:p>
+    <w:p>
+      <w:pPr>
+        <w:pStyle w:val="oancuaDanhsach"/>
+        <w:spacing w:before="240"/>
+        <w:ind w:left="720"/>
+        <w:rPr>
+          <w:lang w:eastAsia="en-US" w:bidi="ar-SA"/>
+        </w:rPr>
+      </w:pPr>
+      <w:r>
+        <w:rPr>
+          <w:lang w:eastAsia="en-US" w:bidi="ar-SA"/>
+        </w:rPr>
+        <w:t>Phương thức gọi: HTTP GET, Resource URI: /api/new/id={NEWSID}</w:t>
+      </w:r>
+    </w:p>
+    <w:p>
+      <w:pPr>
+        <w:pStyle w:val="oancuaDanhsach"/>
+        <w:spacing w:before="240"/>
+        <w:ind w:left="720"/>
+        <w:rPr>
+          <w:lang w:eastAsia="en-US" w:bidi="ar-SA"/>
+        </w:rPr>
+      </w:pPr>
+      <w:r>
+        <w:rPr>
+          <w:lang w:eastAsia="en-US" w:bidi="ar-SA"/>
+        </w:rPr>
+        <w:t>Input: NEWSID là mã bài thông báo, tin tức.</w:t>
+      </w:r>
+    </w:p>
+    <w:p>
+      <w:pPr>
+        <w:pStyle w:val="oancuaDanhsach"/>
+        <w:spacing w:before="240"/>
+        <w:ind w:left="720"/>
+        <w:rPr>
+          <w:lang w:eastAsia="en-US" w:bidi="ar-SA"/>
+        </w:rPr>
+      </w:pPr>
+      <w:r>
+        <w:rPr>
+          <w:lang w:eastAsia="en-US" w:bidi="ar-SA"/>
+        </w:rPr>
+        <w:t xml:space="preserve">Kết quả trả về: JSON Object </w:t>
+      </w:r>
+      <w:r>
+        <w:rPr>
+          <w:lang w:eastAsia="en-US" w:bidi="ar-SA"/>
+        </w:rPr>
+        <w:t>có cấu trúc như sau: newsID (mã bài đăng), newsTitle (tiêu đề), content (nội dung).</w:t>
+      </w:r>
+    </w:p>
+    <w:p>
+      <w:pPr>
+        <w:pStyle w:val="oancuaDanhsach"/>
+        <w:spacing w:before="240"/>
+        <w:ind w:left="720"/>
+        <w:rPr>
+          <w:lang w:eastAsia="en-US" w:bidi="ar-SA"/>
+        </w:rPr>
+      </w:pPr>
+      <w:r>
+        <w:rPr>
+          <w:lang w:eastAsia="en-US" w:bidi="ar-SA"/>
+        </w:rPr>
+        <w:t>Trường hợp lỗi: HTTP Error != 200, JSON Object Error hoặc NEWSID Not Found.</w:t>
+      </w:r>
+    </w:p>
+    <w:p>
+      <w:pPr>
+        <w:pStyle w:val="oancuaDanhsach"/>
+        <w:numPr>
+          <w:ilvl w:val="0"/>
+          <w:numId w:val="34"/>
+        </w:numPr>
+        <w:spacing w:before="240"/>
+        <w:rPr>
+          <w:lang w:eastAsia="en-US" w:bidi="ar-SA"/>
+        </w:rPr>
+      </w:pPr>
+      <w:r>
+        <w:rPr>
+          <w:lang w:eastAsia="en-US" w:bidi="ar-SA"/>
+        </w:rPr>
+        <w:lastRenderedPageBreak/>
+        <w:t>API thời khóa biểu/lịch thi: Lây về thời khóa biểu hoặc lịch thi của một sinh viên cụ thể</w:t>
+      </w:r>
+    </w:p>
+    <w:p>
+      <w:pPr>
+        <w:pStyle w:val="oancuaDanhsach"/>
+        <w:spacing w:before="240"/>
+        <w:ind w:left="720"/>
+        <w:rPr>
+          <w:lang w:eastAsia="en-US" w:bidi="ar-SA"/>
+        </w:rPr>
+      </w:pPr>
+      <w:r>
+        <w:rPr>
+          <w:lang w:eastAsia="en-US" w:bidi="ar-SA"/>
+        </w:rPr>
+        <w:t>Các hàm được hỗ trợ:</w:t>
+      </w:r>
+    </w:p>
+    <w:p>
+      <w:pPr>
+        <w:pStyle w:val="oancuaDanhsach"/>
+        <w:spacing w:before="240"/>
+        <w:ind w:left="720"/>
+        <w:rPr>
+          <w:lang w:eastAsia="en-US" w:bidi="ar-SA"/>
+        </w:rPr>
+      </w:pPr>
+      <w:r>
+        <w:rPr>
+          <w:lang w:eastAsia="en-US" w:bidi="ar-SA"/>
+        </w:rPr>
+        <w:t xml:space="preserve">+ </w:t>
+      </w:r>
+      <w:r>
+        <w:rPr>
+          <w:b/>
+          <w:lang w:eastAsia="en-US" w:bidi="ar-SA"/>
+        </w:rPr>
+        <w:t>Hàm timetable</w:t>
+      </w:r>
+      <w:r>
+        <w:rPr>
+          <w:lang w:eastAsia="en-US" w:bidi="ar-SA"/>
+        </w:rPr>
+        <w:t>: lấy về thời khóa biểu của một sinh viên.</w:t>
+      </w:r>
+    </w:p>
+    <w:p>
+      <w:pPr>
+        <w:pStyle w:val="oancuaDanhsach"/>
+        <w:spacing w:before="240"/>
+        <w:ind w:left="720"/>
+        <w:rPr>
+          <w:lang w:eastAsia="en-US" w:bidi="ar-SA"/>
+        </w:rPr>
+      </w:pPr>
+      <w:r>
+        <w:rPr>
+          <w:lang w:eastAsia="en-US" w:bidi="ar-SA"/>
+        </w:rPr>
+        <w:t>Phương thức gọi HTTP GET, Resource URI: /api/timetable/id={STUDENTID}</w:t>
+      </w:r>
+    </w:p>
+    <w:p>
+      <w:pPr>
+        <w:pStyle w:val="oancuaDanhsach"/>
+        <w:spacing w:before="240"/>
+        <w:ind w:left="720"/>
+        <w:rPr>
+          <w:lang w:eastAsia="en-US" w:bidi="ar-SA"/>
+        </w:rPr>
+      </w:pPr>
+      <w:r>
+        <w:rPr>
+          <w:lang w:eastAsia="en-US" w:bidi="ar-SA"/>
+        </w:rPr>
+        <w:t>Input: STUDENTID là mã số sinh viên.</w:t>
+      </w:r>
+    </w:p>
+    <w:p>
+      <w:pPr>
+        <w:pStyle w:val="oancuaDanhsach"/>
+        <w:spacing w:before="240"/>
+        <w:ind w:left="720"/>
+        <w:rPr>
+          <w:lang w:eastAsia="en-US" w:bidi="ar-SA"/>
+        </w:rPr>
+      </w:pPr>
+      <w:r>
+        <w:rPr>
+          <w:lang w:eastAsia="en-US" w:bidi="ar-SA"/>
+        </w:rPr>
+        <w:t>Kết quả trả về: JSON Array chứa các JSON Object. Cấu trúc của các Object này là: classID (mã lớp học), place (địa điểm), time(thời gian).</w:t>
+      </w:r>
+    </w:p>
+    <w:p>
+      <w:pPr>
+        <w:pStyle w:val="oancuaDanhsach"/>
+        <w:spacing w:before="240"/>
+        <w:ind w:left="720"/>
+        <w:rPr>
+          <w:lang w:eastAsia="en-US" w:bidi="ar-SA"/>
+        </w:rPr>
+      </w:pPr>
+      <w:r>
+        <w:rPr>
+          <w:lang w:eastAsia="en-US" w:bidi="ar-SA"/>
+        </w:rPr>
+        <w:t>Trường hợp lỗi: HTTP Error != 200, JSON Object Error hoặc STUDENTID Not Found.</w:t>
+      </w:r>
+    </w:p>
+    <w:p>
+      <w:pPr>
+        <w:pStyle w:val="oancuaDanhsach"/>
+        <w:spacing w:before="240"/>
+        <w:ind w:left="720"/>
+        <w:rPr>
+          <w:lang w:eastAsia="en-US" w:bidi="ar-SA"/>
+        </w:rPr>
+      </w:pPr>
+      <w:r>
+        <w:rPr>
+          <w:lang w:eastAsia="en-US" w:bidi="ar-SA"/>
+        </w:rPr>
+        <w:t xml:space="preserve">+ </w:t>
+      </w:r>
+      <w:r>
+        <w:rPr>
+          <w:b/>
+          <w:lang w:eastAsia="en-US" w:bidi="ar-SA"/>
+        </w:rPr>
+        <w:t>Hàm examTime</w:t>
+      </w:r>
+      <w:r>
+        <w:rPr>
+          <w:lang w:eastAsia="en-US" w:bidi="ar-SA"/>
+        </w:rPr>
+        <w:t>: lấy về lịch thi của một sinh viên.</w:t>
+      </w:r>
+    </w:p>
+    <w:p>
+      <w:pPr>
+        <w:pStyle w:val="oancuaDanhsach"/>
+        <w:spacing w:before="240"/>
+        <w:ind w:left="720"/>
+        <w:rPr>
+          <w:lang w:eastAsia="en-US" w:bidi="ar-SA"/>
+        </w:rPr>
+      </w:pPr>
+      <w:r>
+        <w:rPr>
+          <w:lang w:eastAsia="en-US" w:bidi="ar-SA"/>
+        </w:rPr>
+        <w:t>Phương thức gọi HTTP GET, Resource URI: /api/examtime/id={STUDENTID}</w:t>
+      </w:r>
+    </w:p>
+    <w:p>
+      <w:pPr>
+        <w:pStyle w:val="oancuaDanhsach"/>
+        <w:spacing w:before="240"/>
+        <w:ind w:left="720"/>
+        <w:rPr>
+          <w:lang w:eastAsia="en-US" w:bidi="ar-SA"/>
+        </w:rPr>
+      </w:pPr>
+      <w:r>
+        <w:rPr>
+          <w:lang w:eastAsia="en-US" w:bidi="ar-SA"/>
+        </w:rPr>
+        <w:t>Input: STUDENTID là mã số sinh viên.</w:t>
+      </w:r>
+    </w:p>
+    <w:p>
+      <w:pPr>
+        <w:pStyle w:val="oancuaDanhsach"/>
+        <w:spacing w:before="240"/>
+        <w:ind w:left="720"/>
+        <w:rPr>
+          <w:lang w:eastAsia="en-US" w:bidi="ar-SA"/>
+        </w:rPr>
+      </w:pPr>
+      <w:r>
+        <w:rPr>
+          <w:lang w:eastAsia="en-US" w:bidi="ar-SA"/>
+        </w:rPr>
+        <w:t>Kết quả trả về: JSON Array chứa các JSON Object. Cấu trúc của các Object này là: classID (mã lớp học), place (địa điểm), time(thời gian).</w:t>
+      </w:r>
+    </w:p>
+    <w:p>
+      <w:pPr>
+        <w:pStyle w:val="oancuaDanhsach"/>
+        <w:spacing w:before="240"/>
+        <w:ind w:left="720"/>
+        <w:rPr>
+          <w:lang w:eastAsia="en-US" w:bidi="ar-SA"/>
+        </w:rPr>
+      </w:pPr>
+      <w:r>
+        <w:rPr>
+          <w:lang w:eastAsia="en-US" w:bidi="ar-SA"/>
+        </w:rPr>
+        <w:t>Trường hợp lỗi: HTTP Error != 200, JSON Object Error hoặc STUDENTID Not Found.</w:t>
+      </w:r>
+    </w:p>
+    <w:p>
+      <w:pPr>
+        <w:pStyle w:val="u2"/>
+        <w:rPr>
+          <w:lang w:eastAsia="en-US" w:bidi="ar-SA"/>
+        </w:rPr>
+      </w:pPr>
+      <w:bookmarkStart w:id="27" w:name="_Toc527975151"/>
+      <w:r>
+        <w:rPr>
+          <w:lang w:eastAsia="en-US" w:bidi="ar-SA"/>
+        </w:rPr>
+        <w:t>Bảo mật</w:t>
+      </w:r>
+      <w:bookmarkEnd w:id="27"/>
+    </w:p>
+    <w:p>
+      <w:pPr>
+        <w:spacing w:before="240"/>
+        <w:rPr>
+          <w:lang w:eastAsia="en-US" w:bidi="ar-SA"/>
+        </w:rPr>
+      </w:pPr>
+      <w:r>
+        <w:rPr>
+          <w:lang w:eastAsia="en-US" w:bidi="ar-SA"/>
+        </w:rPr>
+        <w:t>Sản phẩm sử dụng các phương thức bảo mật sau:</w:t>
+      </w:r>
+    </w:p>
+    <w:p>
+      <w:pPr>
+        <w:pStyle w:val="oancuaDanhsach"/>
+        <w:numPr>
+          <w:ilvl w:val="0"/>
+          <w:numId w:val="34"/>
+        </w:numPr>
+        <w:spacing w:before="240"/>
+        <w:rPr>
+          <w:lang w:eastAsia="en-US" w:bidi="ar-SA"/>
+        </w:rPr>
+      </w:pPr>
+      <w:r>
+        <w:rPr>
+          <w:lang w:eastAsia="en-US" w:bidi="ar-SA"/>
+        </w:rPr>
+        <w:t>Login/Logout</w:t>
+      </w:r>
+      <w:r>
+        <w:rPr>
+          <w:lang w:eastAsia="en-US" w:bidi="ar-SA"/>
+        </w:rPr>
+        <w:t xml:space="preserve">: Đới với các chức năng đăng nhập, đăng xuất, mật khẩu sẽ được mã hóa bằng Bcrypt. </w:t>
+      </w:r>
+    </w:p>
+    <w:p>
+      <w:pPr>
+        <w:pStyle w:val="oancuaDanhsach"/>
+        <w:spacing w:before="240"/>
+        <w:ind w:left="720"/>
+        <w:rPr>
+          <w:lang w:eastAsia="en-US" w:bidi="ar-SA"/>
+        </w:rPr>
+      </w:pPr>
+      <w:r>
+        <w:rPr>
+          <w:lang w:eastAsia="en-US" w:bidi="ar-SA"/>
+        </w:rPr>
+        <w:t>Bcrypt là phương thức mã hóa dựa trên hàm Blowfish. Bcrypt sử dụng thêm một tham số là salt để tăng thêm tính bảo mật. Bcrypt hiệu quả để chống lại kiểu tấn công bảng cầu vồng (rainbow table attack) ,tìm kiếm vét cạn, SQLInjection.</w:t>
+      </w:r>
+    </w:p>
+    <w:p>
+      <w:pPr>
+        <w:pStyle w:val="oancuaDanhsach"/>
+        <w:spacing w:before="240"/>
+        <w:ind w:left="720"/>
+        <w:rPr>
+          <w:lang w:eastAsia="en-US" w:bidi="ar-SA"/>
+        </w:rPr>
+      </w:pPr>
+      <w:r>
+        <w:rPr>
+          <w:lang w:eastAsia="en-US" w:bidi="ar-SA"/>
+        </w:rPr>
+        <w:t xml:space="preserve">Trước khi gửi thông tin đăng nhập lên server, mật khẩu được mã hóa bằng Bcrypt. Trong CSDL về tài khoản, mật khẩu được lưu dưới dạng mã hóa. Server sẽ tiến hành so sánh hai chuỗi khóa với nhau, và </w:t>
+      </w:r>
+      <w:r>
+        <w:rPr>
+          <w:lang w:eastAsia="en-US" w:bidi="ar-SA"/>
+        </w:rPr>
+        <w:t>gửi một token để xác minh đăng nhập thành công cho client.</w:t>
+      </w:r>
+    </w:p>
+    <w:p>
+      <w:pPr>
+        <w:pStyle w:val="oancuaDanhsach"/>
+        <w:numPr>
+          <w:ilvl w:val="0"/>
+          <w:numId w:val="34"/>
+        </w:numPr>
+        <w:spacing w:before="240"/>
+        <w:rPr>
+          <w:lang w:eastAsia="en-US" w:bidi="ar-SA"/>
+        </w:rPr>
+      </w:pPr>
+      <w:r>
+        <w:rPr>
+          <w:lang w:eastAsia="en-US" w:bidi="ar-SA"/>
+        </w:rPr>
+        <w:t>Firewall: Server sử dụng hệ thống tường lửa pfSense.</w:t>
+      </w:r>
+    </w:p>
+    <w:p>
+      <w:pPr>
+        <w:pStyle w:val="oancuaDanhsach"/>
+        <w:spacing w:before="240"/>
+        <w:ind w:left="720"/>
+        <w:rPr>
+          <w:lang w:eastAsia="en-US" w:bidi="ar-SA"/>
+        </w:rPr>
+      </w:pPr>
+      <w:r>
+        <w:rPr>
+          <w:lang w:eastAsia="en-US" w:bidi="ar-SA"/>
+        </w:rPr>
+        <w:t>pfSense là giải pháp tường lửa mã nguồn mở dựa trên dự án freeBSD với một nhân kernel tùy chỉnh, và được nhắm tới khả năng mở rộng linh hoạt. Được sử dụng bởi nhiều công ty lớn trên thế giới. pfSense hỗ trợ lọc địa chỉ nguồn, đích, hỗ trợ định tuyến, tối ưu hóa đường truyền, quản lý băng thông, xử lý truy cập quá tải,… Tường lửa có thể tùy chỉnh thông qua giao diện web một cách dễ dàng thuận tiện.</w:t>
+      </w:r>
+    </w:p>
+    <w:p>
+      <w:pPr>
+        <w:pStyle w:val="oancuaDanhsach"/>
+        <w:spacing w:before="240"/>
+        <w:ind w:left="720"/>
+        <w:rPr>
+          <w:lang w:eastAsia="en-US" w:bidi="ar-SA"/>
+        </w:rPr>
+      </w:pPr>
+      <w:r>
+        <w:rPr>
+          <w:lang w:eastAsia="en-US" w:bidi="ar-SA"/>
+        </w:rPr>
+        <w:t>Firewall sẽ lọc cái yêu cầu dịch vụ trước khi cho phép kết nối với server.</w:t>
+      </w:r>
+    </w:p>
+    <w:p>
+      <w:pPr>
+        <w:pStyle w:val="oancuaDanhsach"/>
+        <w:spacing w:before="240"/>
+        <w:ind w:left="720"/>
+        <w:rPr>
+          <w:lang w:eastAsia="en-US" w:bidi="ar-SA"/>
+        </w:rPr>
+      </w:pPr>
+      <w:r>
+        <w:rPr>
+          <w:lang w:eastAsia="en-US" w:bidi="ar-SA"/>
+        </w:rPr>
+        <w:t xml:space="preserve"> </w:t>
+      </w:r>
+    </w:p>
+    <w:p>
+      <w:pPr>
+        <w:pStyle w:val="u2"/>
+        <w:rPr>
+          <w:lang w:eastAsia="en-US" w:bidi="ar-SA"/>
+        </w:rPr>
+      </w:pPr>
+      <w:bookmarkStart w:id="28" w:name="_Toc527975152"/>
+      <w:r>
+        <w:rPr>
+          <w:lang w:eastAsia="en-US" w:bidi="ar-SA"/>
+        </w:rPr>
+        <w:lastRenderedPageBreak/>
+        <w:t>Sao lưu phục hồi</w:t>
+      </w:r>
+      <w:bookmarkEnd w:id="28"/>
+    </w:p>
+    <w:p>
+      <w:pPr>
+        <w:rPr>
+          <w:lang w:eastAsia="en-US" w:bidi="ar-SA"/>
+        </w:rPr>
+      </w:pPr>
+      <w:r>
+        <w:rPr>
+          <w:lang w:eastAsia="en-US" w:bidi="ar-SA"/>
+        </w:rPr>
+        <w:t>Giải pháp sao lưu và phục hồi:</w:t>
+      </w:r>
+    </w:p>
+    <w:p>
+      <w:pPr>
+        <w:rPr>
+          <w:lang w:eastAsia="en-US" w:bidi="ar-SA"/>
+        </w:rPr>
+      </w:pPr>
+      <w:r>
+        <w:rPr>
+          <w:lang w:eastAsia="en-US" w:bidi="ar-SA"/>
+        </w:rPr>
+        <w:t>NAS (Network Attached Storage):</w:t>
+      </w:r>
+    </w:p>
+    <w:p>
+      <w:pPr>
+        <w:pStyle w:val="oancuaDanhsach"/>
+        <w:numPr>
+          <w:ilvl w:val="0"/>
+          <w:numId w:val="34"/>
+        </w:numPr>
+        <w:rPr>
+          <w:lang w:eastAsia="en-US" w:bidi="ar-SA"/>
+        </w:rPr>
+      </w:pPr>
+      <w:r>
+        <w:rPr>
+          <w:lang w:eastAsia="en-US" w:bidi="ar-SA"/>
+        </w:rPr>
+        <w:t>Sao lưu và phục hồi dữ liệu thông qua địa chỉ IP.</w:t>
+      </w:r>
+    </w:p>
+    <w:p>
+      <w:pPr>
+        <w:pStyle w:val="oancuaDanhsach"/>
+        <w:numPr>
+          <w:ilvl w:val="0"/>
+          <w:numId w:val="34"/>
+        </w:numPr>
+        <w:rPr>
+          <w:lang w:eastAsia="en-US" w:bidi="ar-SA"/>
+        </w:rPr>
+      </w:pPr>
+      <w:r>
+        <w:rPr>
+          <w:lang w:eastAsia="en-US" w:bidi="ar-SA"/>
+        </w:rPr>
+        <w:t>Dễ dàng truy cập, dung lượng cao, chi phí thấp.</w:t>
+      </w:r>
+    </w:p>
+    <w:p>
+      <w:pPr>
+        <w:pStyle w:val="oancuaDanhsach"/>
+        <w:numPr>
+          <w:ilvl w:val="0"/>
+          <w:numId w:val="34"/>
+        </w:numPr>
+        <w:rPr>
+          <w:lang w:eastAsia="en-US" w:bidi="ar-SA"/>
+        </w:rPr>
+      </w:pPr>
+      <w:r>
+        <w:rPr>
+          <w:lang w:eastAsia="en-US" w:bidi="ar-SA"/>
+        </w:rPr>
+        <w:t>Tương thích với hầu hết hệ điều hành.</w:t>
+      </w:r>
+    </w:p>
+    <w:p>
+      <w:pPr>
+        <w:rPr>
+          <w:lang w:eastAsia="en-US" w:bidi="ar-SA"/>
+        </w:rPr>
+      </w:pPr>
+      <w:r>
+        <w:rPr>
+          <w:lang w:eastAsia="en-US" w:bidi="ar-SA"/>
+        </w:rPr>
+        <w:t>Khách hàng</w:t>
+      </w:r>
+      <w:r>
+        <w:rPr>
+          <w:lang w:eastAsia="en-US" w:bidi="ar-SA"/>
+        </w:rPr>
+        <w:t xml:space="preserve"> đã có sẵn một chủ NAS với 2 ổ cứng HDD 1 TB, được kết nối với mạng nội bộ nên không cần cài đặt thêm thiết bị mới.</w:t>
+      </w:r>
+    </w:p>
+    <w:p>
+      <w:pPr>
+        <w:pStyle w:val="u2"/>
+        <w:rPr>
+          <w:lang w:eastAsia="en-US" w:bidi="ar-SA"/>
+        </w:rPr>
+      </w:pPr>
+      <w:bookmarkStart w:id="29" w:name="_Toc527975153"/>
+      <w:r>
+        <w:rPr>
+          <w:lang w:eastAsia="en-US" w:bidi="ar-SA"/>
+        </w:rPr>
+        <w:t>Chuyển đổi dữ liệu</w:t>
+      </w:r>
+      <w:bookmarkEnd w:id="29"/>
+    </w:p>
+    <w:p>
+      <w:pPr>
+        <w:rPr>
+          <w:lang w:eastAsia="en-US" w:bidi="ar-SA"/>
+        </w:rPr>
+      </w:pPr>
+      <w:r>
+        <w:rPr>
+          <w:lang w:eastAsia="en-US" w:bidi="ar-SA"/>
+        </w:rPr>
+        <w:t>Dữ liệu hiện có của khách hàng:</w:t>
+      </w:r>
+    </w:p>
+    <w:p>
+      <w:pPr>
+        <w:pStyle w:val="oancuaDanhsach"/>
+        <w:numPr>
+          <w:ilvl w:val="0"/>
+          <w:numId w:val="34"/>
+        </w:numPr>
+        <w:rPr>
+          <w:lang w:eastAsia="en-US" w:bidi="ar-SA"/>
+        </w:rPr>
+      </w:pPr>
+      <w:r>
+        <w:rPr>
+          <w:lang w:eastAsia="en-US" w:bidi="ar-SA"/>
+        </w:rPr>
+        <w:t>Một CSDL Quan hệ chứa thông tin của Sinh viên, Kết quả học tập, Học phí.</w:t>
+      </w:r>
+    </w:p>
+    <w:p>
+      <w:pPr>
+        <w:pStyle w:val="oancuaDanhsach"/>
+        <w:numPr>
+          <w:ilvl w:val="0"/>
+          <w:numId w:val="34"/>
+        </w:numPr>
+        <w:rPr>
+          <w:lang w:eastAsia="en-US" w:bidi="ar-SA"/>
+        </w:rPr>
+      </w:pPr>
+      <w:r>
+        <w:rPr>
+          <w:lang w:eastAsia="en-US" w:bidi="ar-SA"/>
+        </w:rPr>
+        <w:t>Một CSDL chứa các bài thông báo, tin tức của nhà trường.</w:t>
+      </w:r>
+    </w:p>
+    <w:p>
+      <w:pPr>
+        <w:rPr>
+          <w:lang w:eastAsia="en-US" w:bidi="ar-SA"/>
+        </w:rPr>
+      </w:pPr>
+      <w:r>
+        <w:rPr>
+          <w:lang w:eastAsia="en-US" w:bidi="ar-SA"/>
+        </w:rPr>
+        <w:t>Sau quá trình khảo sát, thiết kế, những dữ liệu này vẫn có thể tiếp tục được sử dụng mà không cần đến sự thay đổi.</w:t>
+      </w:r>
+    </w:p>
+    <w:p>
+      <w:pPr>
+        <w:widowControl/>
+        <w:suppressAutoHyphens w:val="0"/>
+        <w:spacing w:after="0" w:line="240" w:lineRule="auto"/>
+        <w:jc w:val="left"/>
+        <w:rPr>
+          <w:lang w:eastAsia="en-US" w:bidi="ar-SA"/>
+        </w:rPr>
+      </w:pPr>
+      <w:r>
+        <w:rPr>
+          <w:lang w:eastAsia="en-US" w:bidi="ar-SA"/>
+        </w:rPr>
+        <w:br w:type="page"/>
+      </w:r>
+    </w:p>
+    <w:p>
+      <w:bookmarkStart w:id="30" w:name="_GoBack"/>
+      <w:bookmarkEnd w:id="30"/>
     </w:p>
     <w:sectPr>
-      <w:headerReference w:type="even" r:id="rId18"/>
-      <w:headerReference w:type="default" r:id="rId19"/>
-      <w:footerReference w:type="even" r:id="rId20"/>
-      <w:footerReference w:type="default" r:id="rId21"/>
-      <w:headerReference w:type="first" r:id="rId22"/>
-      <w:footerReference w:type="first" r:id="rId23"/>
+      <w:headerReference w:type="even" r:id="rId22"/>
+      <w:headerReference w:type="default" r:id="rId23"/>
+      <w:footerReference w:type="even" r:id="rId24"/>
+      <w:footerReference w:type="default" r:id="rId25"/>
+      <w:headerReference w:type="first" r:id="rId26"/>
+      <w:footerReference w:type="first" r:id="rId27"/>
       <w:footnotePr>
         <w:pos w:val="beneathText"/>
       </w:footnotePr>
@@ -7127,7 +9466,7 @@
                               <wp:inline distT="0" distB="0" distL="0" distR="0" wp14:anchorId="6135D1AA" wp14:editId="7FD88BF5">
                                 <wp:extent cx="303530" cy="291465"/>
                                 <wp:effectExtent l="0" t="0" r="1270" b="0"/>
-                                <wp:docPr id="6" name="Hình ảnh 6"/>
+                                <wp:docPr id="8" name="Hình ảnh 8"/>
                                 <wp:cNvGraphicFramePr>
                                   <a:graphicFrameLocks xmlns:a="http://schemas.openxmlformats.org/drawingml/2006/main" noChangeAspect="1"/>
                                 </wp:cNvGraphicFramePr>
@@ -7216,7 +9555,7 @@
                         <wp:inline distT="0" distB="0" distL="0" distR="0" wp14:anchorId="6135D1AA" wp14:editId="7FD88BF5">
                           <wp:extent cx="303530" cy="291465"/>
                           <wp:effectExtent l="0" t="0" r="1270" b="0"/>
-                          <wp:docPr id="6" name="Hình ảnh 6"/>
+                          <wp:docPr id="8" name="Hình ảnh 8"/>
                           <wp:cNvGraphicFramePr>
                             <a:graphicFrameLocks xmlns:a="http://schemas.openxmlformats.org/drawingml/2006/main" noChangeAspect="1"/>
                           </wp:cNvGraphicFramePr>
@@ -7228,7 +9567,7 @@
                                   <pic:cNvPicPr/>
                                 </pic:nvPicPr>
                                 <pic:blipFill>
-                                  <a:blip r:embed="rId2">
+                                  <a:blip r:embed="rId1">
                                     <a:extLst>
                                       <a:ext uri="{28A0092B-C50C-407E-A947-70E740481C1C}">
                                         <a14:useLocalDpi xmlns:a14="http://schemas.microsoft.com/office/drawing/2010/main" val="0"/>
@@ -7329,7 +9668,7 @@
         <v:path o:extrusionok="f" gradientshapeok="t" o:connecttype="rect"/>
         <o:lock v:ext="edit" aspectratio="t"/>
       </v:shapetype>
-      <v:shape id="_x0000_i1027" type="#_x0000_t75" style="width:249.75pt;height:240pt;visibility:visible;mso-wrap-style:square" o:bullet="t">
+      <v:shape id="_x0000_i1028" type="#_x0000_t75" style="width:249.75pt;height:240pt;visibility:visible;mso-wrap-style:square" o:bullet="t">
         <v:imagedata r:id="rId1" o:title=""/>
       </v:shape>
     </w:pict>
@@ -7346,9 +9685,9 @@
       <w:lvlJc w:val="left"/>
       <w:pPr>
         <w:tabs>
-          <w:tab w:val="num" w:pos="432"/>
-        </w:tabs>
-        <w:ind w:left="432" w:hanging="432"/>
+          <w:tab w:val="num" w:pos="3492"/>
+        </w:tabs>
+        <w:ind w:left="3492" w:hanging="432"/>
       </w:pPr>
     </w:lvl>
     <w:lvl w:ilvl="1">
@@ -10707,7 +13046,12 @@
       <w:pBdr>
         <w:bottom w:val="single" w:sz="4" w:space="1" w:color="auto"/>
       </w:pBdr>
+      <w:tabs>
+        <w:tab w:val="clear" w:pos="3492"/>
+        <w:tab w:val="num" w:pos="432"/>
+      </w:tabs>
       <w:spacing w:before="240"/>
+      <w:ind w:left="432"/>
       <w:jc w:val="left"/>
       <w:outlineLvl w:val="0"/>
     </w:pPr>
@@ -11964,7 +14308,7 @@
 </file>
 
 <file path=customXml/itemProps1.xml><?xml version="1.0" encoding="utf-8"?>
-<ds:datastoreItem xmlns:ds="http://schemas.openxmlformats.org/officeDocument/2006/customXml" ds:itemID="{E3EE3D37-3692-4427-AD3D-D386CEF4B0EA}">
+<ds:datastoreItem xmlns:ds="http://schemas.openxmlformats.org/officeDocument/2006/customXml" ds:itemID="{E7778E13-1006-442B-9B17-FAD6C7452B2C}">
   <ds:schemaRefs>
     <ds:schemaRef ds:uri="http://schemas.openxmlformats.org/officeDocument/2006/bibliography"/>
   </ds:schemaRefs>

</xml_diff>

<commit_message>
lần 10  sửa nội dung mục 3.3
</commit_message>
<xml_diff>
--- a/MyProjectMgnt.docx
+++ b/MyProjectMgnt.docx
@@ -192,7 +192,7 @@
                                     <pic:cNvPicPr/>
                                   </pic:nvPicPr>
                                   <pic:blipFill rotWithShape="1">
-                                    <a:blip r:embed="rId8">
+                                    <a:blip r:embed="rId9">
                                       <a:extLst>
                                         <a:ext uri="{28A0092B-C50C-407E-A947-70E740481C1C}">
                                           <a14:useLocalDpi xmlns:a14="http://schemas.microsoft.com/office/drawing/2010/main" val="0"/>
@@ -2992,14 +2992,79 @@
           </w:p>
         </w:tc>
       </w:tr>
+      <w:tr>
+        <w:tc>
+          <w:tcPr>
+            <w:cnfStyle w:val="001000000000" w:firstRow="0" w:lastRow="0" w:firstColumn="1" w:lastColumn="0" w:oddVBand="0" w:evenVBand="0" w:oddHBand="0" w:evenHBand="0" w:firstRowFirstColumn="0" w:firstRowLastColumn="0" w:lastRowFirstColumn="0" w:lastRowLastColumn="0"/>
+            <w:tcW w:w="1495" w:type="dxa"/>
+          </w:tcPr>
+          <w:p>
+            <w:r>
+              <w:t>09/01/2019</w:t>
+            </w:r>
+          </w:p>
+        </w:tc>
+        <w:tc>
+          <w:tcPr>
+            <w:tcW w:w="3000" w:type="dxa"/>
+          </w:tcPr>
+          <w:p>
+            <w:pPr>
+              <w:cnfStyle w:val="000000000000" w:firstRow="0" w:lastRow="0" w:firstColumn="0" w:lastColumn="0" w:oddVBand="0" w:evenVBand="0" w:oddHBand="0" w:evenHBand="0" w:firstRowFirstColumn="0" w:firstRowLastColumn="0" w:lastRowFirstColumn="0" w:lastRowLastColumn="0"/>
+            </w:pPr>
+            <w:r>
+              <w:t>Sửa nội dung mục 3.3</w:t>
+            </w:r>
+          </w:p>
+        </w:tc>
+        <w:tc>
+          <w:tcPr>
+            <w:tcW w:w="810" w:type="dxa"/>
+          </w:tcPr>
+          <w:p>
+            <w:pPr>
+              <w:cnfStyle w:val="000000000000" w:firstRow="0" w:lastRow="0" w:firstColumn="0" w:lastColumn="0" w:oddVBand="0" w:evenVBand="0" w:oddHBand="0" w:evenHBand="0" w:firstRowFirstColumn="0" w:firstRowLastColumn="0" w:lastRowFirstColumn="0" w:lastRowLastColumn="0"/>
+            </w:pPr>
+            <w:r>
+              <w:t>0.7.1</w:t>
+            </w:r>
+          </w:p>
+        </w:tc>
+        <w:tc>
+          <w:tcPr>
+            <w:tcW w:w="1710" w:type="dxa"/>
+          </w:tcPr>
+          <w:p>
+            <w:pPr>
+              <w:cnfStyle w:val="000000000000" w:firstRow="0" w:lastRow="0" w:firstColumn="0" w:lastColumn="0" w:oddVBand="0" w:evenVBand="0" w:oddHBand="0" w:evenHBand="0" w:firstRowFirstColumn="0" w:firstRowLastColumn="0" w:lastRowFirstColumn="0" w:lastRowLastColumn="0"/>
+            </w:pPr>
+            <w:r>
+              <w:t>Bùi Đức Hòa</w:t>
+            </w:r>
+          </w:p>
+        </w:tc>
+        <w:tc>
+          <w:tcPr>
+            <w:tcW w:w="1715" w:type="dxa"/>
+          </w:tcPr>
+          <w:p>
+            <w:pPr>
+              <w:cnfStyle w:val="000000000000" w:firstRow="0" w:lastRow="0" w:firstColumn="0" w:lastColumn="0" w:oddVBand="0" w:evenVBand="0" w:oddHBand="0" w:evenHBand="0" w:firstRowFirstColumn="0" w:firstRowLastColumn="0" w:lastRowFirstColumn="0" w:lastRowLastColumn="0"/>
+            </w:pPr>
+            <w:r>
+              <w:t>Đặng Văn Cường</w:t>
+            </w:r>
+          </w:p>
+        </w:tc>
+      </w:tr>
     </w:tbl>
     <w:p>
       <w:pPr>
         <w:pStyle w:val="Mucluc3"/>
         <w:sectPr>
-          <w:headerReference w:type="default" r:id="rId9"/>
-          <w:footerReference w:type="default" r:id="rId10"/>
-          <w:footerReference w:type="first" r:id="rId11"/>
+          <w:headerReference w:type="default" r:id="rId10"/>
+          <w:footerReference w:type="default" r:id="rId11"/>
+          <w:footerReference w:type="first" r:id="rId12"/>
           <w:footnotePr>
             <w:pos w:val="beneathText"/>
           </w:footnotePr>
@@ -3011,17 +3076,19 @@
           <w:docGrid w:linePitch="360"/>
         </w:sectPr>
       </w:pPr>
+      <w:bookmarkStart w:id="1" w:name="_GoBack"/>
+      <w:bookmarkEnd w:id="1"/>
     </w:p>
     <w:p>
       <w:pPr>
         <w:pStyle w:val="u1"/>
       </w:pPr>
-      <w:bookmarkStart w:id="1" w:name="_Toc527975125"/>
+      <w:bookmarkStart w:id="2" w:name="_Toc527975125"/>
       <w:r>
         <w:lastRenderedPageBreak/>
         <w:t>Giới thiệu dự án</w:t>
       </w:r>
-      <w:bookmarkEnd w:id="1"/>
+      <w:bookmarkEnd w:id="2"/>
     </w:p>
     <w:p>
       <w:pPr>
@@ -3228,21 +3295,21 @@
       <w:pPr>
         <w:pStyle w:val="u1"/>
       </w:pPr>
-      <w:bookmarkStart w:id="2" w:name="_Toc527975126"/>
+      <w:bookmarkStart w:id="3" w:name="_Toc527975126"/>
       <w:r>
         <w:t>Các nhân sự tham gia dự án</w:t>
       </w:r>
-      <w:bookmarkEnd w:id="2"/>
+      <w:bookmarkEnd w:id="3"/>
     </w:p>
     <w:p>
       <w:pPr>
         <w:pStyle w:val="u2"/>
       </w:pPr>
-      <w:bookmarkStart w:id="3" w:name="_Toc527975127"/>
+      <w:bookmarkStart w:id="4" w:name="_Toc527975127"/>
       <w:r>
         <w:t>Thông tin liên hệ phía khách hàng</w:t>
       </w:r>
-      <w:bookmarkEnd w:id="3"/>
+      <w:bookmarkEnd w:id="4"/>
     </w:p>
     <w:p>
       <w:pPr>
@@ -3280,7 +3347,7 @@
       <w:r>
         <w:t xml:space="preserve">Email: </w:t>
       </w:r>
-      <w:hyperlink r:id="rId12" w:history="1">
+      <w:hyperlink r:id="rId13" w:history="1">
         <w:r>
           <w:rPr>
             <w:rStyle w:val="Siuktni"/>
@@ -3320,7 +3387,7 @@
       <w:r>
         <w:t xml:space="preserve">Email: </w:t>
       </w:r>
-      <w:hyperlink r:id="rId13" w:history="1">
+      <w:hyperlink r:id="rId14" w:history="1">
         <w:r>
           <w:rPr>
             <w:rStyle w:val="Siuktni"/>
@@ -3336,11 +3403,11 @@
       <w:pPr>
         <w:pStyle w:val="u2"/>
       </w:pPr>
-      <w:bookmarkStart w:id="4" w:name="_Toc527975128"/>
+      <w:bookmarkStart w:id="5" w:name="_Toc527975128"/>
       <w:r>
         <w:t>Thông tin liên hệ phía công ty</w:t>
       </w:r>
-      <w:bookmarkEnd w:id="4"/>
+      <w:bookmarkEnd w:id="5"/>
     </w:p>
     <w:p>
       <w:pPr>
@@ -3380,7 +3447,7 @@
       <w:r>
         <w:t xml:space="preserve">Email: </w:t>
       </w:r>
-      <w:hyperlink r:id="rId14" w:history="1">
+      <w:hyperlink r:id="rId15" w:history="1">
         <w:r>
           <w:rPr>
             <w:rStyle w:val="Siuktni"/>
@@ -3402,12 +3469,12 @@
       <w:pPr>
         <w:pStyle w:val="u2"/>
       </w:pPr>
-      <w:bookmarkStart w:id="5" w:name="_Toc527975129"/>
+      <w:bookmarkStart w:id="6" w:name="_Toc527975129"/>
       <w:r>
         <w:lastRenderedPageBreak/>
         <w:t>Phân chia vai trò của thành viên dự án và khách hàng</w:t>
       </w:r>
-      <w:bookmarkEnd w:id="5"/>
+      <w:bookmarkEnd w:id="6"/>
     </w:p>
     <w:p>
       <w:r>
@@ -3441,21 +3508,21 @@
       <w:pPr>
         <w:pStyle w:val="u1"/>
       </w:pPr>
-      <w:bookmarkStart w:id="6" w:name="_Toc527975130"/>
+      <w:bookmarkStart w:id="7" w:name="_Toc527975130"/>
       <w:r>
         <w:t>Khảo sát dự án</w:t>
       </w:r>
-      <w:bookmarkEnd w:id="6"/>
+      <w:bookmarkEnd w:id="7"/>
     </w:p>
     <w:p>
       <w:pPr>
         <w:pStyle w:val="u2"/>
       </w:pPr>
-      <w:bookmarkStart w:id="7" w:name="_Toc527975131"/>
+      <w:bookmarkStart w:id="8" w:name="_Toc527975131"/>
       <w:r>
         <w:t>Yêu cầu khách hàng</w:t>
       </w:r>
-      <w:bookmarkEnd w:id="7"/>
+      <w:bookmarkEnd w:id="8"/>
     </w:p>
     <w:p>
       <w:r>
@@ -3766,7 +3833,7 @@
       <w:pPr>
         <w:pStyle w:val="u2"/>
       </w:pPr>
-      <w:bookmarkStart w:id="8" w:name="_Toc527975132"/>
+      <w:bookmarkStart w:id="9" w:name="_Toc527975132"/>
       <w:r>
         <w:t xml:space="preserve">Mô hình </w:t>
       </w:r>
@@ -3779,7 +3846,7 @@
       <w:r>
         <w:t xml:space="preserve"> – nghiệp vụ</w:t>
       </w:r>
-      <w:bookmarkEnd w:id="8"/>
+      <w:bookmarkEnd w:id="9"/>
     </w:p>
     <w:p>
       <w:r>
@@ -3812,7 +3879,7 @@
         <w:lastRenderedPageBreak/>
         <w:t xml:space="preserve">Trang web hệ thống thông tin sinh viên: </w:t>
       </w:r>
-      <w:hyperlink r:id="rId15" w:history="1">
+      <w:hyperlink r:id="rId16" w:history="1">
         <w:r>
           <w:rPr>
             <w:rStyle w:val="Siuktni"/>
@@ -3868,7 +3935,7 @@
       <w:r>
         <w:t xml:space="preserve">Trang web thông tin của nhà trường: </w:t>
       </w:r>
-      <w:hyperlink r:id="rId16" w:history="1">
+      <w:hyperlink r:id="rId17" w:history="1">
         <w:r>
           <w:rPr>
             <w:rStyle w:val="Siuktni"/>
@@ -3992,11 +4059,11 @@
       <w:pPr>
         <w:pStyle w:val="u2"/>
       </w:pPr>
-      <w:bookmarkStart w:id="9" w:name="_Toc527975133"/>
+      <w:bookmarkStart w:id="10" w:name="_Toc527975133"/>
       <w:r>
         <w:t>Mô hình hoạt động dự kiến sau khi áp dụng sản phẩm mới</w:t>
       </w:r>
-      <w:bookmarkEnd w:id="9"/>
+      <w:bookmarkEnd w:id="10"/>
     </w:p>
     <w:p>
       <w:r>
@@ -4067,11 +4134,11 @@
       <w:pPr>
         <w:pStyle w:val="u2"/>
       </w:pPr>
-      <w:bookmarkStart w:id="10" w:name="_Toc527975134"/>
+      <w:bookmarkStart w:id="11" w:name="_Toc527975134"/>
       <w:r>
         <w:t>Phân tích ưu điểm/nhược điểm/lợi ích khách hàng</w:t>
       </w:r>
-      <w:bookmarkEnd w:id="10"/>
+      <w:bookmarkEnd w:id="11"/>
     </w:p>
     <w:p>
       <w:r>
@@ -4179,22 +4246,22 @@
       <w:pPr>
         <w:pStyle w:val="u1"/>
       </w:pPr>
-      <w:bookmarkStart w:id="11" w:name="_Toc527975135"/>
+      <w:bookmarkStart w:id="12" w:name="_Toc527975135"/>
       <w:r>
         <w:lastRenderedPageBreak/>
         <w:t>Ước lượng</w:t>
       </w:r>
-      <w:bookmarkEnd w:id="11"/>
+      <w:bookmarkEnd w:id="12"/>
     </w:p>
     <w:p>
       <w:pPr>
         <w:pStyle w:val="u2"/>
       </w:pPr>
-      <w:bookmarkStart w:id="12" w:name="_Toc527975136"/>
+      <w:bookmarkStart w:id="13" w:name="_Toc527975136"/>
       <w:r>
         <w:t>Ước lượng tính năng</w:t>
       </w:r>
-      <w:bookmarkEnd w:id="12"/>
+      <w:bookmarkEnd w:id="13"/>
     </w:p>
     <w:p>
       <w:r>
@@ -4397,11 +4464,11 @@
       <w:pPr>
         <w:pStyle w:val="u2"/>
       </w:pPr>
-      <w:bookmarkStart w:id="13" w:name="_Toc527975137"/>
+      <w:bookmarkStart w:id="14" w:name="_Toc527975137"/>
       <w:r>
         <w:t>Ước lượng cách tích hợp hệ thống</w:t>
       </w:r>
-      <w:bookmarkEnd w:id="13"/>
+      <w:bookmarkEnd w:id="14"/>
     </w:p>
     <w:p>
       <w:r>
@@ -4880,11 +4947,11 @@
       <w:pPr>
         <w:pStyle w:val="u2"/>
       </w:pPr>
-      <w:bookmarkStart w:id="14" w:name="_Toc527975138"/>
+      <w:bookmarkStart w:id="15" w:name="_Toc527975138"/>
       <w:r>
         <w:t>Ước lượng thời gian</w:t>
       </w:r>
-      <w:bookmarkEnd w:id="14"/>
+      <w:bookmarkEnd w:id="15"/>
     </w:p>
     <w:p>
       <w:pPr>
@@ -5464,11 +5531,11 @@
       <w:pPr>
         <w:pStyle w:val="u2"/>
       </w:pPr>
-      <w:bookmarkStart w:id="15" w:name="_Toc527975139"/>
+      <w:bookmarkStart w:id="16" w:name="_Toc527975139"/>
       <w:r>
         <w:t>Ước lượng rủi ro</w:t>
       </w:r>
-      <w:bookmarkEnd w:id="15"/>
+      <w:bookmarkEnd w:id="16"/>
     </w:p>
     <w:tbl>
       <w:tblPr>
@@ -5846,11 +5913,11 @@
       <w:pPr>
         <w:pStyle w:val="u2"/>
       </w:pPr>
-      <w:bookmarkStart w:id="16" w:name="_Toc527975140"/>
+      <w:bookmarkStart w:id="17" w:name="_Toc527975140"/>
       <w:r>
         <w:t>Xác định các hạng mục kiểm thử</w:t>
       </w:r>
-      <w:bookmarkEnd w:id="16"/>
+      <w:bookmarkEnd w:id="17"/>
     </w:p>
     <w:p>
       <w:pPr>
@@ -5931,11 +5998,11 @@
       <w:pPr>
         <w:pStyle w:val="u2"/>
       </w:pPr>
-      <w:bookmarkStart w:id="17" w:name="_Toc527975141"/>
+      <w:bookmarkStart w:id="18" w:name="_Toc527975141"/>
       <w:r>
         <w:t>Ước lượng cách thức triển khai/cài đặt</w:t>
       </w:r>
-      <w:bookmarkEnd w:id="17"/>
+      <w:bookmarkEnd w:id="18"/>
     </w:p>
     <w:p>
       <w:pPr>
@@ -6059,11 +6126,11 @@
       <w:pPr>
         <w:pStyle w:val="u1"/>
       </w:pPr>
-      <w:bookmarkStart w:id="18" w:name="_Toc527975142"/>
+      <w:bookmarkStart w:id="19" w:name="_Toc527975142"/>
       <w:r>
         <w:t>Ước lượng giá thành</w:t>
       </w:r>
-      <w:bookmarkEnd w:id="18"/>
+      <w:bookmarkEnd w:id="19"/>
     </w:p>
     <w:p>
       <w:r>
@@ -6371,14 +6438,14 @@
       <w:pPr>
         <w:pStyle w:val="u1"/>
       </w:pPr>
-      <w:bookmarkStart w:id="19" w:name="_Toc527975143"/>
+      <w:bookmarkStart w:id="20" w:name="_Toc527975143"/>
       <w:r>
         <w:t>Phân chia các giai đoạn</w:t>
       </w:r>
       <w:r>
         <w:t xml:space="preserve"> chính</w:t>
       </w:r>
-      <w:bookmarkEnd w:id="19"/>
+      <w:bookmarkEnd w:id="20"/>
     </w:p>
     <w:p>
       <w:r>
@@ -6610,12 +6677,12 @@
       <w:pPr>
         <w:pStyle w:val="u1"/>
       </w:pPr>
-      <w:bookmarkStart w:id="20" w:name="_Toc527975144"/>
+      <w:bookmarkStart w:id="21" w:name="_Toc527975144"/>
       <w:r>
         <w:lastRenderedPageBreak/>
         <w:t>Phân tích thiết kế</w:t>
       </w:r>
-      <w:bookmarkEnd w:id="20"/>
+      <w:bookmarkEnd w:id="21"/>
       <w:r>
         <w:t xml:space="preserve"> </w:t>
       </w:r>
@@ -6627,14 +6694,14 @@
           <w:lang w:eastAsia="en-US" w:bidi="ar-SA"/>
         </w:rPr>
       </w:pPr>
-      <w:bookmarkStart w:id="21" w:name="_Toc527975145"/>
+      <w:bookmarkStart w:id="22" w:name="_Toc527975145"/>
       <w:r>
         <w:rPr>
           <w:lang w:eastAsia="en-US" w:bidi="ar-SA"/>
         </w:rPr>
         <w:t>Mô hình tích hợp phần cứng/phần mềm</w:t>
       </w:r>
-      <w:bookmarkEnd w:id="21"/>
+      <w:bookmarkEnd w:id="22"/>
     </w:p>
     <w:p>
       <w:pPr>
@@ -6753,7 +6820,7 @@
           <w:lang w:eastAsia="en-US" w:bidi="ar-SA"/>
         </w:rPr>
       </w:pPr>
-      <w:bookmarkStart w:id="22" w:name="_Toc527975146"/>
+      <w:bookmarkStart w:id="23" w:name="_Toc527975146"/>
       <w:r>
         <w:rPr>
           <w:lang w:eastAsia="en-US" w:bidi="ar-SA"/>
@@ -6761,7 +6828,7 @@
         <w:lastRenderedPageBreak/>
         <w:t>Giao diện</w:t>
       </w:r>
-      <w:bookmarkEnd w:id="22"/>
+      <w:bookmarkEnd w:id="23"/>
     </w:p>
     <w:p>
       <w:pPr>
@@ -6790,7 +6857,7 @@
                     <pic:cNvPicPr/>
                   </pic:nvPicPr>
                   <pic:blipFill>
-                    <a:blip r:embed="rId17">
+                    <a:blip r:embed="rId18">
                       <a:extLst>
                         <a:ext uri="{28A0092B-C50C-407E-A947-70E740481C1C}">
                           <a14:useLocalDpi xmlns:a14="http://schemas.microsoft.com/office/drawing/2010/main" val="0"/>
@@ -6858,7 +6925,7 @@
                     <pic:cNvPicPr/>
                   </pic:nvPicPr>
                   <pic:blipFill>
-                    <a:blip r:embed="rId18">
+                    <a:blip r:embed="rId19">
                       <a:extLst>
                         <a:ext uri="{28A0092B-C50C-407E-A947-70E740481C1C}">
                           <a14:useLocalDpi xmlns:a14="http://schemas.microsoft.com/office/drawing/2010/main" val="0"/>
@@ -6919,7 +6986,7 @@
           <w:lang w:eastAsia="en-US" w:bidi="ar-SA"/>
         </w:rPr>
       </w:pPr>
-      <w:bookmarkStart w:id="23" w:name="_Toc527975147"/>
+      <w:bookmarkStart w:id="24" w:name="_Toc527975147"/>
       <w:r>
         <w:rPr>
           <w:lang w:eastAsia="en-US" w:bidi="ar-SA"/>
@@ -6927,7 +6994,7 @@
         <w:lastRenderedPageBreak/>
         <w:t>Cơ sở dữ liệu</w:t>
       </w:r>
-      <w:bookmarkEnd w:id="23"/>
+      <w:bookmarkEnd w:id="24"/>
     </w:p>
     <w:p>
       <w:pPr>
@@ -6975,7 +7042,7 @@
                     <pic:cNvPicPr/>
                   </pic:nvPicPr>
                   <pic:blipFill>
-                    <a:blip r:embed="rId19">
+                    <a:blip r:embed="rId20">
                       <a:extLst>
                         <a:ext uri="{28A0092B-C50C-407E-A947-70E740481C1C}">
                           <a14:useLocalDpi xmlns:a14="http://schemas.microsoft.com/office/drawing/2010/main" val="0"/>
@@ -7440,7 +7507,7 @@
         </w:rPr>
       </w:pPr>
     </w:p>
-    <w:bookmarkStart w:id="24" w:name="_Toc527975148"/>
+    <w:bookmarkStart w:id="25" w:name="_Toc527975148"/>
     <w:p>
       <w:pPr>
         <w:pStyle w:val="u2"/>
@@ -7527,7 +7594,7 @@
         </w:rPr>
         <w:t>Mạng</w:t>
       </w:r>
-      <w:bookmarkEnd w:id="24"/>
+      <w:bookmarkEnd w:id="25"/>
     </w:p>
     <w:p>
       <w:pPr>
@@ -7618,7 +7685,7 @@
                     <pic:cNvPicPr/>
                   </pic:nvPicPr>
                   <pic:blipFill>
-                    <a:blip r:embed="rId20">
+                    <a:blip r:embed="rId21">
                       <a:extLst>
                         <a:ext uri="{28A0092B-C50C-407E-A947-70E740481C1C}">
                           <a14:useLocalDpi xmlns:a14="http://schemas.microsoft.com/office/drawing/2010/main" val="0"/>
@@ -7666,14 +7733,14 @@
           <w:lang w:eastAsia="en-US" w:bidi="ar-SA"/>
         </w:rPr>
       </w:pPr>
-      <w:bookmarkStart w:id="25" w:name="_Toc527975149"/>
+      <w:bookmarkStart w:id="26" w:name="_Toc527975149"/>
       <w:r>
         <w:rPr>
           <w:lang w:eastAsia="en-US" w:bidi="ar-SA"/>
         </w:rPr>
         <w:t>Tương tác người dùng</w:t>
       </w:r>
-      <w:bookmarkEnd w:id="25"/>
+      <w:bookmarkEnd w:id="26"/>
     </w:p>
     <w:p>
       <w:pPr>
@@ -7888,14 +7955,14 @@
           <w:lang w:eastAsia="en-US" w:bidi="ar-SA"/>
         </w:rPr>
       </w:pPr>
-      <w:bookmarkStart w:id="26" w:name="_Toc527975150"/>
+      <w:bookmarkStart w:id="27" w:name="_Toc527975150"/>
       <w:r>
         <w:rPr>
           <w:lang w:eastAsia="en-US" w:bidi="ar-SA"/>
         </w:rPr>
         <w:t>Đặc tả giao diện API (interface)</w:t>
       </w:r>
-      <w:bookmarkEnd w:id="26"/>
+      <w:bookmarkEnd w:id="27"/>
     </w:p>
     <w:p>
       <w:pPr>
@@ -7942,7 +8009,7 @@
         </w:rPr>
         <w:t xml:space="preserve">các tin tức và thông báo trên trang </w:t>
       </w:r>
-      <w:hyperlink r:id="rId21" w:history="1">
+      <w:hyperlink r:id="rId22" w:history="1">
         <w:r>
           <w:rPr>
             <w:rStyle w:val="Siuktni"/>
@@ -8512,14 +8579,14 @@
           <w:lang w:eastAsia="en-US" w:bidi="ar-SA"/>
         </w:rPr>
       </w:pPr>
-      <w:bookmarkStart w:id="27" w:name="_Toc527975151"/>
+      <w:bookmarkStart w:id="28" w:name="_Toc527975151"/>
       <w:r>
         <w:rPr>
           <w:lang w:eastAsia="en-US" w:bidi="ar-SA"/>
         </w:rPr>
         <w:t>Bảo mật</w:t>
       </w:r>
-      <w:bookmarkEnd w:id="27"/>
+      <w:bookmarkEnd w:id="28"/>
     </w:p>
     <w:p>
       <w:pPr>
@@ -8672,7 +8739,7 @@
           <w:lang w:eastAsia="en-US" w:bidi="ar-SA"/>
         </w:rPr>
       </w:pPr>
-      <w:bookmarkStart w:id="28" w:name="_Toc527975152"/>
+      <w:bookmarkStart w:id="29" w:name="_Toc527975152"/>
       <w:r>
         <w:rPr>
           <w:lang w:eastAsia="en-US" w:bidi="ar-SA"/>
@@ -8680,7 +8747,7 @@
         <w:lastRenderedPageBreak/>
         <w:t>Sao lưu phục hồi</w:t>
       </w:r>
-      <w:bookmarkEnd w:id="28"/>
+      <w:bookmarkEnd w:id="29"/>
     </w:p>
     <w:p>
       <w:pPr>
@@ -8788,14 +8855,14 @@
           <w:lang w:eastAsia="en-US" w:bidi="ar-SA"/>
         </w:rPr>
       </w:pPr>
-      <w:bookmarkStart w:id="29" w:name="_Toc527975153"/>
+      <w:bookmarkStart w:id="30" w:name="_Toc527975153"/>
       <w:r>
         <w:rPr>
           <w:lang w:eastAsia="en-US" w:bidi="ar-SA"/>
         </w:rPr>
         <w:t>Chuyển đổi dữ liệu</w:t>
       </w:r>
-      <w:bookmarkEnd w:id="29"/>
+      <w:bookmarkEnd w:id="30"/>
     </w:p>
     <w:p>
       <w:pPr>
@@ -8877,16 +8944,77 @@
       </w:r>
     </w:p>
     <w:p>
-      <w:bookmarkStart w:id="30" w:name="_GoBack"/>
-      <w:bookmarkEnd w:id="30"/>
-    </w:p>
+      <w:pPr>
+        <w:pStyle w:val="u1"/>
+        <w:rPr>
+          <w:lang w:eastAsia="en-US" w:bidi="ar-SA"/>
+        </w:rPr>
+      </w:pPr>
+      <w:bookmarkStart w:id="31" w:name="_Toc527975154"/>
+      <w:r>
+        <w:rPr>
+          <w:lang w:eastAsia="en-US" w:bidi="ar-SA"/>
+        </w:rPr>
+        <w:lastRenderedPageBreak/>
+        <w:t>Danh mục tài liệu liên quan</w:t>
+      </w:r>
+      <w:bookmarkEnd w:id="31"/>
+    </w:p>
+    <w:p>
+      <w:pPr>
+        <w:rPr>
+          <w:lang w:eastAsia="en-US" w:bidi="ar-SA"/>
+        </w:rPr>
+      </w:pPr>
+    </w:p>
+    <w:p>
+      <w:pPr>
+        <w:pStyle w:val="oancuaDanhsach"/>
+        <w:numPr>
+          <w:ilvl w:val="0"/>
+          <w:numId w:val="35"/>
+        </w:numPr>
+        <w:rPr>
+          <w:lang w:eastAsia="en-US" w:bidi="ar-SA"/>
+        </w:rPr>
+      </w:pPr>
+      <w:r>
+        <w:rPr>
+          <w:lang w:eastAsia="en-US" w:bidi="ar-SA"/>
+        </w:rPr>
+        <w:t>ProjectCode_Testcase_Template_v2.2</w:t>
+      </w:r>
+    </w:p>
+    <w:p>
+      <w:pPr>
+        <w:pStyle w:val="oancuaDanhsach"/>
+        <w:numPr>
+          <w:ilvl w:val="0"/>
+          <w:numId w:val="35"/>
+        </w:numPr>
+        <w:rPr>
+          <w:lang w:eastAsia="en-US" w:bidi="ar-SA"/>
+        </w:rPr>
+      </w:pPr>
+      <w:r>
+        <w:rPr>
+          <w:lang w:eastAsia="en-US" w:bidi="ar-SA"/>
+        </w:rPr>
+        <w:t>ProjectCode_TestPlan_V0.91</w:t>
+      </w:r>
+    </w:p>
+    <w:p/>
+    <w:p/>
+    <w:p/>
+    <w:p/>
+    <w:p/>
     <w:sectPr>
-      <w:headerReference w:type="even" r:id="rId22"/>
-      <w:headerReference w:type="default" r:id="rId23"/>
-      <w:footerReference w:type="even" r:id="rId24"/>
-      <w:footerReference w:type="default" r:id="rId25"/>
-      <w:headerReference w:type="first" r:id="rId26"/>
-      <w:footerReference w:type="first" r:id="rId27"/>
+      <w:headerReference w:type="even" r:id="rId23"/>
+      <w:headerReference w:type="default" r:id="rId24"/>
+      <w:footerReference w:type="even" r:id="rId25"/>
+      <w:footerReference w:type="default" r:id="rId26"/>
+      <w:headerReference w:type="first" r:id="rId27"/>
+      <w:footerReference w:type="first" r:id="rId28"/>
       <w:footnotePr>
         <w:pos w:val="beneathText"/>
       </w:footnotePr>
@@ -9466,7 +9594,7 @@
                               <wp:inline distT="0" distB="0" distL="0" distR="0" wp14:anchorId="6135D1AA" wp14:editId="7FD88BF5">
                                 <wp:extent cx="303530" cy="291465"/>
                                 <wp:effectExtent l="0" t="0" r="1270" b="0"/>
-                                <wp:docPr id="8" name="Hình ảnh 8"/>
+                                <wp:docPr id="6" name="Hình ảnh 6"/>
                                 <wp:cNvGraphicFramePr>
                                   <a:graphicFrameLocks xmlns:a="http://schemas.openxmlformats.org/drawingml/2006/main" noChangeAspect="1"/>
                                 </wp:cNvGraphicFramePr>
@@ -9555,7 +9683,7 @@
                         <wp:inline distT="0" distB="0" distL="0" distR="0" wp14:anchorId="6135D1AA" wp14:editId="7FD88BF5">
                           <wp:extent cx="303530" cy="291465"/>
                           <wp:effectExtent l="0" t="0" r="1270" b="0"/>
-                          <wp:docPr id="8" name="Hình ảnh 8"/>
+                          <wp:docPr id="6" name="Hình ảnh 6"/>
                           <wp:cNvGraphicFramePr>
                             <a:graphicFrameLocks xmlns:a="http://schemas.openxmlformats.org/drawingml/2006/main" noChangeAspect="1"/>
                           </wp:cNvGraphicFramePr>
@@ -9567,7 +9695,7 @@
                                   <pic:cNvPicPr/>
                                 </pic:nvPicPr>
                                 <pic:blipFill>
-                                  <a:blip r:embed="rId1">
+                                  <a:blip r:embed="rId2">
                                     <a:extLst>
                                       <a:ext uri="{28A0092B-C50C-407E-A947-70E740481C1C}">
                                         <a14:useLocalDpi xmlns:a14="http://schemas.microsoft.com/office/drawing/2010/main" val="0"/>
@@ -9685,9 +9813,9 @@
       <w:lvlJc w:val="left"/>
       <w:pPr>
         <w:tabs>
-          <w:tab w:val="num" w:pos="3492"/>
-        </w:tabs>
-        <w:ind w:left="3492" w:hanging="432"/>
+          <w:tab w:val="num" w:pos="432"/>
+        </w:tabs>
+        <w:ind w:left="432" w:hanging="432"/>
       </w:pPr>
     </w:lvl>
     <w:lvl w:ilvl="1">
@@ -13046,12 +13174,7 @@
       <w:pBdr>
         <w:bottom w:val="single" w:sz="4" w:space="1" w:color="auto"/>
       </w:pBdr>
-      <w:tabs>
-        <w:tab w:val="clear" w:pos="3492"/>
-        <w:tab w:val="num" w:pos="432"/>
-      </w:tabs>
       <w:spacing w:before="240"/>
-      <w:ind w:left="432"/>
       <w:jc w:val="left"/>
       <w:outlineLvl w:val="0"/>
     </w:pPr>
@@ -14308,7 +14431,7 @@
 </file>
 
 <file path=customXml/itemProps1.xml><?xml version="1.0" encoding="utf-8"?>
-<ds:datastoreItem xmlns:ds="http://schemas.openxmlformats.org/officeDocument/2006/customXml" ds:itemID="{E7778E13-1006-442B-9B17-FAD6C7452B2C}">
+<ds:datastoreItem xmlns:ds="http://schemas.openxmlformats.org/officeDocument/2006/customXml" ds:itemID="{8CC69345-4085-439C-8ABE-E9762CD24350}">
   <ds:schemaRefs>
     <ds:schemaRef ds:uri="http://schemas.openxmlformats.org/officeDocument/2006/bibliography"/>
   </ds:schemaRefs>

</xml_diff>

<commit_message>
lần 15 thay doi muc 7.6
</commit_message>
<xml_diff>
--- a/MyProjectMgnt.docx
+++ b/MyProjectMgnt.docx
@@ -3287,6 +3287,71 @@
             </w:pPr>
             <w:r>
               <w:t>0.8.2</w:t>
+            </w:r>
+          </w:p>
+        </w:tc>
+        <w:tc>
+          <w:tcPr>
+            <w:tcW w:w="1710" w:type="dxa"/>
+          </w:tcPr>
+          <w:p>
+            <w:pPr>
+              <w:cnfStyle w:val="000000000000" w:firstRow="0" w:lastRow="0" w:firstColumn="0" w:lastColumn="0" w:oddVBand="0" w:evenVBand="0" w:oddHBand="0" w:evenHBand="0" w:firstRowFirstColumn="0" w:firstRowLastColumn="0" w:lastRowFirstColumn="0" w:lastRowLastColumn="0"/>
+            </w:pPr>
+            <w:r>
+              <w:t>Bùi Đức Hòa</w:t>
+            </w:r>
+          </w:p>
+        </w:tc>
+        <w:tc>
+          <w:tcPr>
+            <w:tcW w:w="1715" w:type="dxa"/>
+          </w:tcPr>
+          <w:p>
+            <w:pPr>
+              <w:cnfStyle w:val="000000000000" w:firstRow="0" w:lastRow="0" w:firstColumn="0" w:lastColumn="0" w:oddVBand="0" w:evenVBand="0" w:oddHBand="0" w:evenHBand="0" w:firstRowFirstColumn="0" w:firstRowLastColumn="0" w:lastRowFirstColumn="0" w:lastRowLastColumn="0"/>
+            </w:pPr>
+            <w:r>
+              <w:t>Đặng Văn Cường</w:t>
+            </w:r>
+          </w:p>
+        </w:tc>
+      </w:tr>
+      <w:tr>
+        <w:tc>
+          <w:tcPr>
+            <w:cnfStyle w:val="001000000000" w:firstRow="0" w:lastRow="0" w:firstColumn="1" w:lastColumn="0" w:oddVBand="0" w:evenVBand="0" w:oddHBand="0" w:evenHBand="0" w:firstRowFirstColumn="0" w:firstRowLastColumn="0" w:lastRowFirstColumn="0" w:lastRowLastColumn="0"/>
+            <w:tcW w:w="1495" w:type="dxa"/>
+          </w:tcPr>
+          <w:p>
+            <w:r>
+              <w:t>25/02/2019</w:t>
+            </w:r>
+          </w:p>
+        </w:tc>
+        <w:tc>
+          <w:tcPr>
+            <w:tcW w:w="3000" w:type="dxa"/>
+          </w:tcPr>
+          <w:p>
+            <w:pPr>
+              <w:cnfStyle w:val="000000000000" w:firstRow="0" w:lastRow="0" w:firstColumn="0" w:lastColumn="0" w:oddVBand="0" w:evenVBand="0" w:oddHBand="0" w:evenHBand="0" w:firstRowFirstColumn="0" w:firstRowLastColumn="0" w:lastRowFirstColumn="0" w:lastRowLastColumn="0"/>
+            </w:pPr>
+            <w:r>
+              <w:t>Thay đổi mục 7.6</w:t>
+            </w:r>
+          </w:p>
+        </w:tc>
+        <w:tc>
+          <w:tcPr>
+            <w:tcW w:w="810" w:type="dxa"/>
+          </w:tcPr>
+          <w:p>
+            <w:pPr>
+              <w:cnfStyle w:val="000000000000" w:firstRow="0" w:lastRow="0" w:firstColumn="0" w:lastColumn="0" w:oddVBand="0" w:evenVBand="0" w:oddHBand="0" w:evenHBand="0" w:firstRowFirstColumn="0" w:firstRowLastColumn="0" w:lastRowFirstColumn="0" w:lastRowLastColumn="0"/>
+            </w:pPr>
+            <w:r>
+              <w:t>0.8.3</w:t>
             </w:r>
           </w:p>
         </w:tc>
@@ -14691,7 +14756,7 @@
 </file>
 
 <file path=customXml/itemProps1.xml><?xml version="1.0" encoding="utf-8"?>
-<ds:datastoreItem xmlns:ds="http://schemas.openxmlformats.org/officeDocument/2006/customXml" ds:itemID="{961CC717-CBB3-4922-80A0-E50A1B24CAAD}">
+<ds:datastoreItem xmlns:ds="http://schemas.openxmlformats.org/officeDocument/2006/customXml" ds:itemID="{5DED9337-59EA-402A-B8A5-518EFF25F84F}">
   <ds:schemaRefs>
     <ds:schemaRef ds:uri="http://schemas.openxmlformats.org/officeDocument/2006/bibliography"/>
   </ds:schemaRefs>

</xml_diff>

<commit_message>
lần 16 thay doi muc 7.2
</commit_message>
<xml_diff>
--- a/MyProjectMgnt.docx
+++ b/MyProjectMgnt.docx
@@ -3382,6 +3382,71 @@
           </w:p>
         </w:tc>
       </w:tr>
+      <w:tr>
+        <w:tc>
+          <w:tcPr>
+            <w:cnfStyle w:val="001000000000" w:firstRow="0" w:lastRow="0" w:firstColumn="1" w:lastColumn="0" w:oddVBand="0" w:evenVBand="0" w:oddHBand="0" w:evenHBand="0" w:firstRowFirstColumn="0" w:firstRowLastColumn="0" w:lastRowFirstColumn="0" w:lastRowLastColumn="0"/>
+            <w:tcW w:w="1495" w:type="dxa"/>
+          </w:tcPr>
+          <w:p>
+            <w:r>
+              <w:t>01/03/2019</w:t>
+            </w:r>
+          </w:p>
+        </w:tc>
+        <w:tc>
+          <w:tcPr>
+            <w:tcW w:w="3000" w:type="dxa"/>
+          </w:tcPr>
+          <w:p>
+            <w:pPr>
+              <w:cnfStyle w:val="000000000000" w:firstRow="0" w:lastRow="0" w:firstColumn="0" w:lastColumn="0" w:oddVBand="0" w:evenVBand="0" w:oddHBand="0" w:evenHBand="0" w:firstRowFirstColumn="0" w:firstRowLastColumn="0" w:lastRowFirstColumn="0" w:lastRowLastColumn="0"/>
+            </w:pPr>
+            <w:r>
+              <w:t>Thay đổi mục 7.2</w:t>
+            </w:r>
+          </w:p>
+        </w:tc>
+        <w:tc>
+          <w:tcPr>
+            <w:tcW w:w="810" w:type="dxa"/>
+          </w:tcPr>
+          <w:p>
+            <w:pPr>
+              <w:cnfStyle w:val="000000000000" w:firstRow="0" w:lastRow="0" w:firstColumn="0" w:lastColumn="0" w:oddVBand="0" w:evenVBand="0" w:oddHBand="0" w:evenHBand="0" w:firstRowFirstColumn="0" w:firstRowLastColumn="0" w:lastRowFirstColumn="0" w:lastRowLastColumn="0"/>
+            </w:pPr>
+            <w:r>
+              <w:t>0.9</w:t>
+            </w:r>
+          </w:p>
+        </w:tc>
+        <w:tc>
+          <w:tcPr>
+            <w:tcW w:w="1710" w:type="dxa"/>
+          </w:tcPr>
+          <w:p>
+            <w:pPr>
+              <w:cnfStyle w:val="000000000000" w:firstRow="0" w:lastRow="0" w:firstColumn="0" w:lastColumn="0" w:oddVBand="0" w:evenVBand="0" w:oddHBand="0" w:evenHBand="0" w:firstRowFirstColumn="0" w:firstRowLastColumn="0" w:lastRowFirstColumn="0" w:lastRowLastColumn="0"/>
+            </w:pPr>
+            <w:r>
+              <w:t>Bùi Đức Hòa</w:t>
+            </w:r>
+          </w:p>
+        </w:tc>
+        <w:tc>
+          <w:tcPr>
+            <w:tcW w:w="1715" w:type="dxa"/>
+          </w:tcPr>
+          <w:p>
+            <w:pPr>
+              <w:cnfStyle w:val="000000000000" w:firstRow="0" w:lastRow="0" w:firstColumn="0" w:lastColumn="0" w:oddVBand="0" w:evenVBand="0" w:oddHBand="0" w:evenHBand="0" w:firstRowFirstColumn="0" w:firstRowLastColumn="0" w:lastRowFirstColumn="0" w:lastRowLastColumn="0"/>
+            </w:pPr>
+            <w:r>
+              <w:t>Đặng Văn Cường</w:t>
+            </w:r>
+          </w:p>
+        </w:tc>
+      </w:tr>
     </w:tbl>
     <w:p>
       <w:pPr>
@@ -4573,7 +4638,6 @@
       </w:pPr>
       <w:bookmarkStart w:id="12" w:name="_Toc527975135"/>
       <w:r>
-        <w:lastRenderedPageBreak/>
         <w:t>Ước lượng</w:t>
       </w:r>
       <w:bookmarkEnd w:id="12"/>
@@ -6162,7 +6226,6 @@
           </w:tcPr>
           <w:p>
             <w:r>
-              <w:lastRenderedPageBreak/>
               <w:t>6</w:t>
             </w:r>
           </w:p>
@@ -6707,7 +6770,6 @@
           </w:tcPr>
           <w:p>
             <w:r>
-              <w:lastRenderedPageBreak/>
               <w:t>7</w:t>
             </w:r>
           </w:p>
@@ -7004,7 +7066,6 @@
       </w:pPr>
       <w:bookmarkStart w:id="21" w:name="_Toc527975144"/>
       <w:r>
-        <w:lastRenderedPageBreak/>
         <w:t>Phân tích thiết kế</w:t>
       </w:r>
       <w:bookmarkEnd w:id="21"/>
@@ -7150,7 +7211,6 @@
         <w:rPr>
           <w:lang w:eastAsia="en-US" w:bidi="ar-SA"/>
         </w:rPr>
-        <w:lastRenderedPageBreak/>
         <w:t>Giao diện</w:t>
       </w:r>
       <w:bookmarkEnd w:id="23"/>
@@ -7233,7 +7293,6 @@
           <w:noProof/>
           <w:lang w:eastAsia="en-US" w:bidi="ar-SA"/>
         </w:rPr>
-        <w:lastRenderedPageBreak/>
         <w:drawing>
           <wp:inline distT="0" distB="0" distL="0" distR="0" wp14:anchorId="591AB0B0" wp14:editId="5F5302EC">
             <wp:extent cx="4339828" cy="7715250"/>
@@ -7316,7 +7375,6 @@
         <w:rPr>
           <w:lang w:eastAsia="en-US" w:bidi="ar-SA"/>
         </w:rPr>
-        <w:lastRenderedPageBreak/>
         <w:t>Cơ sở dữ liệu</w:t>
       </w:r>
       <w:bookmarkEnd w:id="24"/>
@@ -7695,7 +7753,6 @@
         <w:rPr>
           <w:lang w:eastAsia="en-US" w:bidi="ar-SA"/>
         </w:rPr>
-        <w:lastRenderedPageBreak/>
         <w:t>ThoiGian : thời gian</w:t>
       </w:r>
     </w:p>
@@ -8168,7 +8225,6 @@
         <w:rPr>
           <w:lang w:eastAsia="en-US" w:bidi="ar-SA"/>
         </w:rPr>
-        <w:lastRenderedPageBreak/>
         <w:t>Môi trường làm việc sau khi áp dụng sản phẩm:</w:t>
       </w:r>
     </w:p>
@@ -8691,7 +8747,6 @@
         <w:rPr>
           <w:lang w:eastAsia="en-US" w:bidi="ar-SA"/>
         </w:rPr>
-        <w:lastRenderedPageBreak/>
         <w:t>API thời khóa biểu/lịch thi: Lây về thời khóa biểu hoặc lịch thi của một sinh viên cụ thể</w:t>
       </w:r>
     </w:p>
@@ -9069,7 +9124,6 @@
         <w:rPr>
           <w:lang w:eastAsia="en-US" w:bidi="ar-SA"/>
         </w:rPr>
-        <w:lastRenderedPageBreak/>
         <w:t>Sao lưu phục hồi</w:t>
       </w:r>
       <w:bookmarkEnd w:id="29"/>
@@ -9280,7 +9334,6 @@
         <w:rPr>
           <w:lang w:eastAsia="en-US" w:bidi="ar-SA"/>
         </w:rPr>
-        <w:lastRenderedPageBreak/>
         <w:t>Danh mục tài liệu liên quan</w:t>
       </w:r>
       <w:bookmarkEnd w:id="31"/>
@@ -14756,7 +14809,7 @@
 </file>
 
 <file path=customXml/itemProps1.xml><?xml version="1.0" encoding="utf-8"?>
-<ds:datastoreItem xmlns:ds="http://schemas.openxmlformats.org/officeDocument/2006/customXml" ds:itemID="{5DED9337-59EA-402A-B8A5-518EFF25F84F}">
+<ds:datastoreItem xmlns:ds="http://schemas.openxmlformats.org/officeDocument/2006/customXml" ds:itemID="{24CBFD62-08F3-4A68-A852-44B83D48297D}">
   <ds:schemaRefs>
     <ds:schemaRef ds:uri="http://schemas.openxmlformats.org/officeDocument/2006/bibliography"/>
   </ds:schemaRefs>

</xml_diff>

<commit_message>
lần 17 thay doi muc 7.8
</commit_message>
<xml_diff>
--- a/MyProjectMgnt.docx
+++ b/MyProjectMgnt.docx
@@ -3447,6 +3447,71 @@
           </w:p>
         </w:tc>
       </w:tr>
+      <w:tr>
+        <w:tc>
+          <w:tcPr>
+            <w:cnfStyle w:val="001000000000" w:firstRow="0" w:lastRow="0" w:firstColumn="1" w:lastColumn="0" w:oddVBand="0" w:evenVBand="0" w:oddHBand="0" w:evenHBand="0" w:firstRowFirstColumn="0" w:firstRowLastColumn="0" w:lastRowFirstColumn="0" w:lastRowLastColumn="0"/>
+            <w:tcW w:w="1495" w:type="dxa"/>
+          </w:tcPr>
+          <w:p>
+            <w:r>
+              <w:t>10/03/2019</w:t>
+            </w:r>
+          </w:p>
+        </w:tc>
+        <w:tc>
+          <w:tcPr>
+            <w:tcW w:w="3000" w:type="dxa"/>
+          </w:tcPr>
+          <w:p>
+            <w:pPr>
+              <w:cnfStyle w:val="000000000000" w:firstRow="0" w:lastRow="0" w:firstColumn="0" w:lastColumn="0" w:oddVBand="0" w:evenVBand="0" w:oddHBand="0" w:evenHBand="0" w:firstRowFirstColumn="0" w:firstRowLastColumn="0" w:lastRowFirstColumn="0" w:lastRowLastColumn="0"/>
+            </w:pPr>
+            <w:r>
+              <w:t>Thay đổi mục 7.8</w:t>
+            </w:r>
+          </w:p>
+        </w:tc>
+        <w:tc>
+          <w:tcPr>
+            <w:tcW w:w="810" w:type="dxa"/>
+          </w:tcPr>
+          <w:p>
+            <w:pPr>
+              <w:cnfStyle w:val="000000000000" w:firstRow="0" w:lastRow="0" w:firstColumn="0" w:lastColumn="0" w:oddVBand="0" w:evenVBand="0" w:oddHBand="0" w:evenHBand="0" w:firstRowFirstColumn="0" w:firstRowLastColumn="0" w:lastRowFirstColumn="0" w:lastRowLastColumn="0"/>
+            </w:pPr>
+            <w:r>
+              <w:t>0.9.1</w:t>
+            </w:r>
+          </w:p>
+        </w:tc>
+        <w:tc>
+          <w:tcPr>
+            <w:tcW w:w="1710" w:type="dxa"/>
+          </w:tcPr>
+          <w:p>
+            <w:pPr>
+              <w:cnfStyle w:val="000000000000" w:firstRow="0" w:lastRow="0" w:firstColumn="0" w:lastColumn="0" w:oddVBand="0" w:evenVBand="0" w:oddHBand="0" w:evenHBand="0" w:firstRowFirstColumn="0" w:firstRowLastColumn="0" w:lastRowFirstColumn="0" w:lastRowLastColumn="0"/>
+            </w:pPr>
+            <w:r>
+              <w:t>Bùi Đức Hòa</w:t>
+            </w:r>
+          </w:p>
+        </w:tc>
+        <w:tc>
+          <w:tcPr>
+            <w:tcW w:w="1715" w:type="dxa"/>
+          </w:tcPr>
+          <w:p>
+            <w:pPr>
+              <w:cnfStyle w:val="000000000000" w:firstRow="0" w:lastRow="0" w:firstColumn="0" w:lastColumn="0" w:oddVBand="0" w:evenVBand="0" w:oddHBand="0" w:evenHBand="0" w:firstRowFirstColumn="0" w:firstRowLastColumn="0" w:lastRowFirstColumn="0" w:lastRowLastColumn="0"/>
+            </w:pPr>
+            <w:r>
+              <w:t>Đặng Văn Cường</w:t>
+            </w:r>
+          </w:p>
+        </w:tc>
+      </w:tr>
     </w:tbl>
     <w:p>
       <w:pPr>
@@ -4638,6 +4703,7 @@
       </w:pPr>
       <w:bookmarkStart w:id="12" w:name="_Toc527975135"/>
       <w:r>
+        <w:lastRenderedPageBreak/>
         <w:t>Ước lượng</w:t>
       </w:r>
       <w:bookmarkEnd w:id="12"/>
@@ -6226,6 +6292,7 @@
           </w:tcPr>
           <w:p>
             <w:r>
+              <w:lastRenderedPageBreak/>
               <w:t>6</w:t>
             </w:r>
           </w:p>
@@ -6770,6 +6837,7 @@
           </w:tcPr>
           <w:p>
             <w:r>
+              <w:lastRenderedPageBreak/>
               <w:t>7</w:t>
             </w:r>
           </w:p>
@@ -7066,6 +7134,7 @@
       </w:pPr>
       <w:bookmarkStart w:id="21" w:name="_Toc527975144"/>
       <w:r>
+        <w:lastRenderedPageBreak/>
         <w:t>Phân tích thiết kế</w:t>
       </w:r>
       <w:bookmarkEnd w:id="21"/>
@@ -7211,6 +7280,7 @@
         <w:rPr>
           <w:lang w:eastAsia="en-US" w:bidi="ar-SA"/>
         </w:rPr>
+        <w:lastRenderedPageBreak/>
         <w:t>Giao diện</w:t>
       </w:r>
       <w:bookmarkEnd w:id="23"/>
@@ -7293,6 +7363,7 @@
           <w:noProof/>
           <w:lang w:eastAsia="en-US" w:bidi="ar-SA"/>
         </w:rPr>
+        <w:lastRenderedPageBreak/>
         <w:drawing>
           <wp:inline distT="0" distB="0" distL="0" distR="0" wp14:anchorId="591AB0B0" wp14:editId="5F5302EC">
             <wp:extent cx="4339828" cy="7715250"/>
@@ -7375,6 +7446,7 @@
         <w:rPr>
           <w:lang w:eastAsia="en-US" w:bidi="ar-SA"/>
         </w:rPr>
+        <w:lastRenderedPageBreak/>
         <w:t>Cơ sở dữ liệu</w:t>
       </w:r>
       <w:bookmarkEnd w:id="24"/>
@@ -7753,6 +7825,7 @@
         <w:rPr>
           <w:lang w:eastAsia="en-US" w:bidi="ar-SA"/>
         </w:rPr>
+        <w:lastRenderedPageBreak/>
         <w:t>ThoiGian : thời gian</w:t>
       </w:r>
     </w:p>
@@ -8225,6 +8298,7 @@
         <w:rPr>
           <w:lang w:eastAsia="en-US" w:bidi="ar-SA"/>
         </w:rPr>
+        <w:lastRenderedPageBreak/>
         <w:t>Môi trường làm việc sau khi áp dụng sản phẩm:</w:t>
       </w:r>
     </w:p>
@@ -8747,6 +8821,7 @@
         <w:rPr>
           <w:lang w:eastAsia="en-US" w:bidi="ar-SA"/>
         </w:rPr>
+        <w:lastRenderedPageBreak/>
         <w:t>API thời khóa biểu/lịch thi: Lây về thời khóa biểu hoặc lịch thi của một sinh viên cụ thể</w:t>
       </w:r>
     </w:p>
@@ -9124,6 +9199,7 @@
         <w:rPr>
           <w:lang w:eastAsia="en-US" w:bidi="ar-SA"/>
         </w:rPr>
+        <w:lastRenderedPageBreak/>
         <w:t>Sao lưu phục hồi</w:t>
       </w:r>
       <w:bookmarkEnd w:id="29"/>
@@ -9334,6 +9410,7 @@
         <w:rPr>
           <w:lang w:eastAsia="en-US" w:bidi="ar-SA"/>
         </w:rPr>
+        <w:lastRenderedPageBreak/>
         <w:t>Danh mục tài liệu liên quan</w:t>
       </w:r>
       <w:bookmarkEnd w:id="31"/>
@@ -14809,7 +14886,7 @@
 </file>
 
 <file path=customXml/itemProps1.xml><?xml version="1.0" encoding="utf-8"?>
-<ds:datastoreItem xmlns:ds="http://schemas.openxmlformats.org/officeDocument/2006/customXml" ds:itemID="{24CBFD62-08F3-4A68-A852-44B83D48297D}">
+<ds:datastoreItem xmlns:ds="http://schemas.openxmlformats.org/officeDocument/2006/customXml" ds:itemID="{C20A46F0-FEEC-42FC-B1AE-E330BCA2DF6D}">
   <ds:schemaRefs>
     <ds:schemaRef ds:uri="http://schemas.openxmlformats.org/officeDocument/2006/bibliography"/>
   </ds:schemaRefs>

</xml_diff>

<commit_message>
lần 18 phien ban hoan chinh
</commit_message>
<xml_diff>
--- a/MyProjectMgnt.docx
+++ b/MyProjectMgnt.docx
@@ -3482,6 +3482,71 @@
             </w:pPr>
             <w:r>
               <w:t>0.9.1</w:t>
+            </w:r>
+          </w:p>
+        </w:tc>
+        <w:tc>
+          <w:tcPr>
+            <w:tcW w:w="1710" w:type="dxa"/>
+          </w:tcPr>
+          <w:p>
+            <w:pPr>
+              <w:cnfStyle w:val="000000000000" w:firstRow="0" w:lastRow="0" w:firstColumn="0" w:lastColumn="0" w:oddVBand="0" w:evenVBand="0" w:oddHBand="0" w:evenHBand="0" w:firstRowFirstColumn="0" w:firstRowLastColumn="0" w:lastRowFirstColumn="0" w:lastRowLastColumn="0"/>
+            </w:pPr>
+            <w:r>
+              <w:t>Bùi Đức Hòa</w:t>
+            </w:r>
+          </w:p>
+        </w:tc>
+        <w:tc>
+          <w:tcPr>
+            <w:tcW w:w="1715" w:type="dxa"/>
+          </w:tcPr>
+          <w:p>
+            <w:pPr>
+              <w:cnfStyle w:val="000000000000" w:firstRow="0" w:lastRow="0" w:firstColumn="0" w:lastColumn="0" w:oddVBand="0" w:evenVBand="0" w:oddHBand="0" w:evenHBand="0" w:firstRowFirstColumn="0" w:firstRowLastColumn="0" w:lastRowFirstColumn="0" w:lastRowLastColumn="0"/>
+            </w:pPr>
+            <w:r>
+              <w:t>Đặng Văn Cường</w:t>
+            </w:r>
+          </w:p>
+        </w:tc>
+      </w:tr>
+      <w:tr>
+        <w:tc>
+          <w:tcPr>
+            <w:cnfStyle w:val="001000000000" w:firstRow="0" w:lastRow="0" w:firstColumn="1" w:lastColumn="0" w:oddVBand="0" w:evenVBand="0" w:oddHBand="0" w:evenHBand="0" w:firstRowFirstColumn="0" w:firstRowLastColumn="0" w:lastRowFirstColumn="0" w:lastRowLastColumn="0"/>
+            <w:tcW w:w="1495" w:type="dxa"/>
+          </w:tcPr>
+          <w:p>
+            <w:r>
+              <w:t>15/03/2019</w:t>
+            </w:r>
+          </w:p>
+        </w:tc>
+        <w:tc>
+          <w:tcPr>
+            <w:tcW w:w="3000" w:type="dxa"/>
+          </w:tcPr>
+          <w:p>
+            <w:pPr>
+              <w:cnfStyle w:val="000000000000" w:firstRow="0" w:lastRow="0" w:firstColumn="0" w:lastColumn="0" w:oddVBand="0" w:evenVBand="0" w:oddHBand="0" w:evenHBand="0" w:firstRowFirstColumn="0" w:firstRowLastColumn="0" w:lastRowFirstColumn="0" w:lastRowLastColumn="0"/>
+            </w:pPr>
+            <w:r>
+              <w:t>Phiên bản hoàn chỉnh</w:t>
+            </w:r>
+          </w:p>
+        </w:tc>
+        <w:tc>
+          <w:tcPr>
+            <w:tcW w:w="810" w:type="dxa"/>
+          </w:tcPr>
+          <w:p>
+            <w:pPr>
+              <w:cnfStyle w:val="000000000000" w:firstRow="0" w:lastRow="0" w:firstColumn="0" w:lastColumn="0" w:oddVBand="0" w:evenVBand="0" w:oddHBand="0" w:evenHBand="0" w:firstRowFirstColumn="0" w:firstRowLastColumn="0" w:lastRowFirstColumn="0" w:lastRowLastColumn="0"/>
+            </w:pPr>
+            <w:r>
+              <w:t>1.0</w:t>
             </w:r>
           </w:p>
         </w:tc>
@@ -14886,7 +14951,7 @@
 </file>
 
 <file path=customXml/itemProps1.xml><?xml version="1.0" encoding="utf-8"?>
-<ds:datastoreItem xmlns:ds="http://schemas.openxmlformats.org/officeDocument/2006/customXml" ds:itemID="{C20A46F0-FEEC-42FC-B1AE-E330BCA2DF6D}">
+<ds:datastoreItem xmlns:ds="http://schemas.openxmlformats.org/officeDocument/2006/customXml" ds:itemID="{04ADC7B7-A4DC-4F95-A659-1447F9D8903C}">
   <ds:schemaRefs>
     <ds:schemaRef ds:uri="http://schemas.openxmlformats.org/officeDocument/2006/bibliography"/>
   </ds:schemaRefs>

</xml_diff>

<commit_message>
lần 19 sửa lỗi vỡ ảnh
</commit_message>
<xml_diff>
--- a/MyProjectMgnt.docx
+++ b/MyProjectMgnt.docx
@@ -3547,6 +3547,71 @@
             </w:pPr>
             <w:r>
               <w:t>1.0</w:t>
+            </w:r>
+          </w:p>
+        </w:tc>
+        <w:tc>
+          <w:tcPr>
+            <w:tcW w:w="1710" w:type="dxa"/>
+          </w:tcPr>
+          <w:p>
+            <w:pPr>
+              <w:cnfStyle w:val="000000000000" w:firstRow="0" w:lastRow="0" w:firstColumn="0" w:lastColumn="0" w:oddVBand="0" w:evenVBand="0" w:oddHBand="0" w:evenHBand="0" w:firstRowFirstColumn="0" w:firstRowLastColumn="0" w:lastRowFirstColumn="0" w:lastRowLastColumn="0"/>
+            </w:pPr>
+            <w:r>
+              <w:t>Bùi Đức Hòa</w:t>
+            </w:r>
+          </w:p>
+        </w:tc>
+        <w:tc>
+          <w:tcPr>
+            <w:tcW w:w="1715" w:type="dxa"/>
+          </w:tcPr>
+          <w:p>
+            <w:pPr>
+              <w:cnfStyle w:val="000000000000" w:firstRow="0" w:lastRow="0" w:firstColumn="0" w:lastColumn="0" w:oddVBand="0" w:evenVBand="0" w:oddHBand="0" w:evenHBand="0" w:firstRowFirstColumn="0" w:firstRowLastColumn="0" w:lastRowFirstColumn="0" w:lastRowLastColumn="0"/>
+            </w:pPr>
+            <w:r>
+              <w:t>Đặng Văn Cường</w:t>
+            </w:r>
+          </w:p>
+        </w:tc>
+      </w:tr>
+      <w:tr>
+        <w:tc>
+          <w:tcPr>
+            <w:cnfStyle w:val="001000000000" w:firstRow="0" w:lastRow="0" w:firstColumn="1" w:lastColumn="0" w:oddVBand="0" w:evenVBand="0" w:oddHBand="0" w:evenHBand="0" w:firstRowFirstColumn="0" w:firstRowLastColumn="0" w:lastRowFirstColumn="0" w:lastRowLastColumn="0"/>
+            <w:tcW w:w="1495" w:type="dxa"/>
+          </w:tcPr>
+          <w:p>
+            <w:r>
+              <w:t>01/04/2019</w:t>
+            </w:r>
+          </w:p>
+        </w:tc>
+        <w:tc>
+          <w:tcPr>
+            <w:tcW w:w="3000" w:type="dxa"/>
+          </w:tcPr>
+          <w:p>
+            <w:pPr>
+              <w:cnfStyle w:val="000000000000" w:firstRow="0" w:lastRow="0" w:firstColumn="0" w:lastColumn="0" w:oddVBand="0" w:evenVBand="0" w:oddHBand="0" w:evenHBand="0" w:firstRowFirstColumn="0" w:firstRowLastColumn="0" w:lastRowFirstColumn="0" w:lastRowLastColumn="0"/>
+            </w:pPr>
+            <w:r>
+              <w:t>Sửa lỗi vỡ ảnh</w:t>
+            </w:r>
+          </w:p>
+        </w:tc>
+        <w:tc>
+          <w:tcPr>
+            <w:tcW w:w="810" w:type="dxa"/>
+          </w:tcPr>
+          <w:p>
+            <w:pPr>
+              <w:cnfStyle w:val="000000000000" w:firstRow="0" w:lastRow="0" w:firstColumn="0" w:lastColumn="0" w:oddVBand="0" w:evenVBand="0" w:oddHBand="0" w:evenHBand="0" w:firstRowFirstColumn="0" w:firstRowLastColumn="0" w:lastRowFirstColumn="0" w:lastRowLastColumn="0"/>
+            </w:pPr>
+            <w:r>
+              <w:t>1.0.1</w:t>
             </w:r>
           </w:p>
         </w:tc>
@@ -14951,7 +15016,7 @@
 </file>
 
 <file path=customXml/itemProps1.xml><?xml version="1.0" encoding="utf-8"?>
-<ds:datastoreItem xmlns:ds="http://schemas.openxmlformats.org/officeDocument/2006/customXml" ds:itemID="{04ADC7B7-A4DC-4F95-A659-1447F9D8903C}">
+<ds:datastoreItem xmlns:ds="http://schemas.openxmlformats.org/officeDocument/2006/customXml" ds:itemID="{CDF4CB8C-82AB-41EB-8864-1B7D5653C32C}">
   <ds:schemaRefs>
     <ds:schemaRef ds:uri="http://schemas.openxmlformats.org/officeDocument/2006/bibliography"/>
   </ds:schemaRefs>

</xml_diff>

<commit_message>
lan 20 sua loi vo trang
</commit_message>
<xml_diff>
--- a/MyProjectMgnt.docx
+++ b/MyProjectMgnt.docx
@@ -192,7 +192,7 @@
                                     <pic:cNvPicPr/>
                                   </pic:nvPicPr>
                                   <pic:blipFill rotWithShape="1">
-                                    <a:blip r:embed="rId9">
+                                    <a:blip r:embed="rId8">
                                       <a:extLst>
                                         <a:ext uri="{28A0092B-C50C-407E-A947-70E740481C1C}">
                                           <a14:useLocalDpi xmlns:a14="http://schemas.microsoft.com/office/drawing/2010/main" val="0"/>
@@ -1509,7 +1509,21 @@
             <w:rStyle w:val="Siuktni"/>
             <w:noProof/>
           </w:rPr>
-          <w:t>Ước lượng cách thức triển khai/cài đặt</w:t>
+          <w:t>Ước lư</w:t>
+        </w:r>
+        <w:r>
+          <w:rPr>
+            <w:rStyle w:val="Siuktni"/>
+            <w:noProof/>
+          </w:rPr>
+          <w:t>ợ</w:t>
+        </w:r>
+        <w:r>
+          <w:rPr>
+            <w:rStyle w:val="Siuktni"/>
+            <w:noProof/>
+          </w:rPr>
+          <w:t>ng cách thức triển khai/cài đặt</w:t>
         </w:r>
         <w:r>
           <w:rPr>
@@ -3642,14 +3656,81 @@
           </w:p>
         </w:tc>
       </w:tr>
+      <w:tr>
+        <w:tc>
+          <w:tcPr>
+            <w:cnfStyle w:val="001000000000" w:firstRow="0" w:lastRow="0" w:firstColumn="1" w:lastColumn="0" w:oddVBand="0" w:evenVBand="0" w:oddHBand="0" w:evenHBand="0" w:firstRowFirstColumn="0" w:firstRowLastColumn="0" w:lastRowFirstColumn="0" w:lastRowLastColumn="0"/>
+            <w:tcW w:w="1495" w:type="dxa"/>
+          </w:tcPr>
+          <w:p>
+            <w:r>
+              <w:t>15/04/2019</w:t>
+            </w:r>
+          </w:p>
+        </w:tc>
+        <w:tc>
+          <w:tcPr>
+            <w:tcW w:w="3000" w:type="dxa"/>
+          </w:tcPr>
+          <w:p>
+            <w:pPr>
+              <w:cnfStyle w:val="000000000000" w:firstRow="0" w:lastRow="0" w:firstColumn="0" w:lastColumn="0" w:oddVBand="0" w:evenVBand="0" w:oddHBand="0" w:evenHBand="0" w:firstRowFirstColumn="0" w:firstRowLastColumn="0" w:lastRowFirstColumn="0" w:lastRowLastColumn="0"/>
+            </w:pPr>
+            <w:r>
+              <w:t>Sửa lỗi số trang</w:t>
+            </w:r>
+            <w:bookmarkStart w:id="1" w:name="_GoBack"/>
+            <w:bookmarkEnd w:id="1"/>
+          </w:p>
+        </w:tc>
+        <w:tc>
+          <w:tcPr>
+            <w:tcW w:w="810" w:type="dxa"/>
+          </w:tcPr>
+          <w:p>
+            <w:pPr>
+              <w:cnfStyle w:val="000000000000" w:firstRow="0" w:lastRow="0" w:firstColumn="0" w:lastColumn="0" w:oddVBand="0" w:evenVBand="0" w:oddHBand="0" w:evenHBand="0" w:firstRowFirstColumn="0" w:firstRowLastColumn="0" w:lastRowFirstColumn="0" w:lastRowLastColumn="0"/>
+            </w:pPr>
+            <w:r>
+              <w:t>1.0.2</w:t>
+            </w:r>
+          </w:p>
+        </w:tc>
+        <w:tc>
+          <w:tcPr>
+            <w:tcW w:w="1710" w:type="dxa"/>
+          </w:tcPr>
+          <w:p>
+            <w:pPr>
+              <w:cnfStyle w:val="000000000000" w:firstRow="0" w:lastRow="0" w:firstColumn="0" w:lastColumn="0" w:oddVBand="0" w:evenVBand="0" w:oddHBand="0" w:evenHBand="0" w:firstRowFirstColumn="0" w:firstRowLastColumn="0" w:lastRowFirstColumn="0" w:lastRowLastColumn="0"/>
+            </w:pPr>
+            <w:r>
+              <w:t>Bùi Đức Hòa</w:t>
+            </w:r>
+          </w:p>
+        </w:tc>
+        <w:tc>
+          <w:tcPr>
+            <w:tcW w:w="1715" w:type="dxa"/>
+          </w:tcPr>
+          <w:p>
+            <w:pPr>
+              <w:cnfStyle w:val="000000000000" w:firstRow="0" w:lastRow="0" w:firstColumn="0" w:lastColumn="0" w:oddVBand="0" w:evenVBand="0" w:oddHBand="0" w:evenHBand="0" w:firstRowFirstColumn="0" w:firstRowLastColumn="0" w:lastRowFirstColumn="0" w:lastRowLastColumn="0"/>
+            </w:pPr>
+            <w:r>
+              <w:t>Đặng Văn Cường</w:t>
+            </w:r>
+          </w:p>
+        </w:tc>
+      </w:tr>
     </w:tbl>
     <w:p>
       <w:pPr>
         <w:pStyle w:val="Mucluc3"/>
         <w:sectPr>
-          <w:headerReference w:type="default" r:id="rId10"/>
-          <w:footerReference w:type="default" r:id="rId11"/>
-          <w:footerReference w:type="first" r:id="rId12"/>
+          <w:headerReference w:type="default" r:id="rId9"/>
+          <w:footerReference w:type="default" r:id="rId10"/>
+          <w:footerReference w:type="first" r:id="rId11"/>
           <w:footnotePr>
             <w:pos w:val="beneathText"/>
           </w:footnotePr>
@@ -3661,8 +3742,6 @@
           <w:docGrid w:linePitch="360"/>
         </w:sectPr>
       </w:pPr>
-      <w:bookmarkStart w:id="1" w:name="_GoBack"/>
-      <w:bookmarkEnd w:id="1"/>
     </w:p>
     <w:p>
       <w:pPr>
@@ -3932,7 +4011,7 @@
       <w:r>
         <w:t xml:space="preserve">Email: </w:t>
       </w:r>
-      <w:hyperlink r:id="rId13" w:history="1">
+      <w:hyperlink r:id="rId12" w:history="1">
         <w:r>
           <w:rPr>
             <w:rStyle w:val="Siuktni"/>
@@ -3972,7 +4051,7 @@
       <w:r>
         <w:t xml:space="preserve">Email: </w:t>
       </w:r>
-      <w:hyperlink r:id="rId14" w:history="1">
+      <w:hyperlink r:id="rId13" w:history="1">
         <w:r>
           <w:rPr>
             <w:rStyle w:val="Siuktni"/>
@@ -4032,7 +4111,7 @@
       <w:r>
         <w:t xml:space="preserve">Email: </w:t>
       </w:r>
-      <w:hyperlink r:id="rId15" w:history="1">
+      <w:hyperlink r:id="rId14" w:history="1">
         <w:r>
           <w:rPr>
             <w:rStyle w:val="Siuktni"/>
@@ -4464,7 +4543,7 @@
         <w:lastRenderedPageBreak/>
         <w:t xml:space="preserve">Trang web hệ thống thông tin sinh viên: </w:t>
       </w:r>
-      <w:hyperlink r:id="rId16" w:history="1">
+      <w:hyperlink r:id="rId15" w:history="1">
         <w:r>
           <w:rPr>
             <w:rStyle w:val="Siuktni"/>
@@ -4520,7 +4599,7 @@
       <w:r>
         <w:t xml:space="preserve">Trang web thông tin của nhà trường: </w:t>
       </w:r>
-      <w:hyperlink r:id="rId17" w:history="1">
+      <w:hyperlink r:id="rId16" w:history="1">
         <w:r>
           <w:rPr>
             <w:rStyle w:val="Siuktni"/>
@@ -7442,7 +7521,7 @@
                     <pic:cNvPicPr/>
                   </pic:nvPicPr>
                   <pic:blipFill>
-                    <a:blip r:embed="rId18">
+                    <a:blip r:embed="rId17">
                       <a:extLst>
                         <a:ext uri="{28A0092B-C50C-407E-A947-70E740481C1C}">
                           <a14:useLocalDpi xmlns:a14="http://schemas.microsoft.com/office/drawing/2010/main" val="0"/>
@@ -7510,7 +7589,7 @@
                     <pic:cNvPicPr/>
                   </pic:nvPicPr>
                   <pic:blipFill>
-                    <a:blip r:embed="rId19">
+                    <a:blip r:embed="rId18">
                       <a:extLst>
                         <a:ext uri="{28A0092B-C50C-407E-A947-70E740481C1C}">
                           <a14:useLocalDpi xmlns:a14="http://schemas.microsoft.com/office/drawing/2010/main" val="0"/>
@@ -7627,7 +7706,7 @@
                     <pic:cNvPicPr/>
                   </pic:nvPicPr>
                   <pic:blipFill>
-                    <a:blip r:embed="rId20">
+                    <a:blip r:embed="rId19">
                       <a:extLst>
                         <a:ext uri="{28A0092B-C50C-407E-A947-70E740481C1C}">
                           <a14:useLocalDpi xmlns:a14="http://schemas.microsoft.com/office/drawing/2010/main" val="0"/>
@@ -8270,7 +8349,7 @@
                     <pic:cNvPicPr/>
                   </pic:nvPicPr>
                   <pic:blipFill>
-                    <a:blip r:embed="rId21">
+                    <a:blip r:embed="rId20">
                       <a:extLst>
                         <a:ext uri="{28A0092B-C50C-407E-A947-70E740481C1C}">
                           <a14:useLocalDpi xmlns:a14="http://schemas.microsoft.com/office/drawing/2010/main" val="0"/>
@@ -8594,7 +8673,7 @@
         </w:rPr>
         <w:t xml:space="preserve">các tin tức và thông báo trên trang </w:t>
       </w:r>
-      <w:hyperlink r:id="rId22" w:history="1">
+      <w:hyperlink r:id="rId21" w:history="1">
         <w:r>
           <w:rPr>
             <w:rStyle w:val="Siuktni"/>
@@ -9594,12 +9673,12 @@
     <w:p/>
     <w:p/>
     <w:sectPr>
-      <w:headerReference w:type="even" r:id="rId23"/>
-      <w:headerReference w:type="default" r:id="rId24"/>
-      <w:footerReference w:type="even" r:id="rId25"/>
-      <w:footerReference w:type="default" r:id="rId26"/>
-      <w:headerReference w:type="first" r:id="rId27"/>
-      <w:footerReference w:type="first" r:id="rId28"/>
+      <w:headerReference w:type="even" r:id="rId22"/>
+      <w:headerReference w:type="default" r:id="rId23"/>
+      <w:footerReference w:type="even" r:id="rId24"/>
+      <w:footerReference w:type="default" r:id="rId25"/>
+      <w:headerReference w:type="first" r:id="rId26"/>
+      <w:footerReference w:type="first" r:id="rId27"/>
       <w:footnotePr>
         <w:pos w:val="beneathText"/>
       </w:footnotePr>
@@ -10381,7 +10460,7 @@
         <v:path o:extrusionok="f" gradientshapeok="t" o:connecttype="rect"/>
         <o:lock v:ext="edit" aspectratio="t"/>
       </v:shapetype>
-      <v:shape id="_x0000_i1027" type="#_x0000_t75" style="width:249.75pt;height:240pt;visibility:visible;mso-wrap-style:square" o:bullet="t">
+      <v:shape id="_x0000_i1038" type="#_x0000_t75" style="width:249.75pt;height:240pt;visibility:visible;mso-wrap-style:square" o:bullet="t">
         <v:imagedata r:id="rId1" o:title=""/>
       </v:shape>
     </w:pict>
@@ -15016,7 +15095,7 @@
 </file>
 
 <file path=customXml/itemProps1.xml><?xml version="1.0" encoding="utf-8"?>
-<ds:datastoreItem xmlns:ds="http://schemas.openxmlformats.org/officeDocument/2006/customXml" ds:itemID="{CDF4CB8C-82AB-41EB-8864-1B7D5653C32C}">
+<ds:datastoreItem xmlns:ds="http://schemas.openxmlformats.org/officeDocument/2006/customXml" ds:itemID="{6E908392-63ED-4764-BC5C-6E27D2AEC309}">
   <ds:schemaRefs>
     <ds:schemaRef ds:uri="http://schemas.openxmlformats.org/officeDocument/2006/bibliography"/>
   </ds:schemaRefs>

</xml_diff>